<commit_message>
Acta de reunion y Sprint 1
</commit_message>
<xml_diff>
--- a/TP2. E4 Sprint Backlog con tareas y estimaciones.docx
+++ b/TP2. E4 Sprint Backlog con tareas y estimaciones.docx
@@ -13,21 +13,11 @@
         <w:t xml:space="preserve">Sprint Backlog - </w:t>
       </w:r>
       <w:r>
-        <w:t>Diseñ</w:t>
+        <w:t xml:space="preserve">Diseño – </w:t>
       </w:r>
       <w:r>
-        <w:t>o</w:t>
+        <w:t>Aplicación Web para la gestión de itinerarios</w:t>
       </w:r>
-      <w:r>
-        <w:t xml:space="preserve"> – </w:t>
-      </w:r>
-      <w:bookmarkStart w:id="0" w:name="_Hlk208838167"/>
-      <w:proofErr w:type="spellStart"/>
-      <w:r>
-        <w:t>TravelDesk</w:t>
-      </w:r>
-      <w:bookmarkEnd w:id="0"/>
-      <w:proofErr w:type="spellEnd"/>
     </w:p>
     <w:p>
       <w:pPr>
@@ -170,16 +160,14 @@
         </w:rPr>
         <w:t xml:space="preserve"> del equipo de desarrollo para el Sprint actual del proyecto </w:t>
       </w:r>
-      <w:proofErr w:type="spellStart"/>
       <w:r>
         <w:rPr>
           <w:rFonts w:eastAsia="Times New Roman"/>
           <w:b/>
           <w:bCs/>
         </w:rPr>
-        <w:t>TravelDesk</w:t>
+        <w:t>Aplicación Web para la gestión de itinerarios</w:t>
       </w:r>
-      <w:proofErr w:type="spellEnd"/>
       <w:r>
         <w:rPr>
           <w:rFonts w:eastAsia="Times New Roman"/>
@@ -505,6 +493,7 @@
                 <w:b w:val="0"/>
                 <w:bCs w:val="0"/>
               </w:rPr>
+              <w:lastRenderedPageBreak/>
               <w:t>ID</w:t>
             </w:r>
           </w:p>
@@ -674,7 +663,6 @@
           </w:tcPr>
           <w:p>
             <w:r>
-              <w:lastRenderedPageBreak/>
               <w:t>1.1.2</w:t>
             </w:r>
           </w:p>
@@ -1861,6 +1849,7 @@
                 <w:b w:val="0"/>
                 <w:bCs w:val="0"/>
               </w:rPr>
+              <w:lastRenderedPageBreak/>
               <w:t>ID</w:t>
             </w:r>
           </w:p>
@@ -2030,7 +2019,6 @@
           </w:tcPr>
           <w:p>
             <w:r>
-              <w:lastRenderedPageBreak/>
               <w:t>19.1.2</w:t>
             </w:r>
           </w:p>
@@ -4466,6 +4454,7 @@
           </w:tcPr>
           <w:p>
             <w:r>
+              <w:lastRenderedPageBreak/>
               <w:t>3.1.1</w:t>
             </w:r>
           </w:p>
@@ -4546,7 +4535,6 @@
           </w:tcPr>
           <w:p>
             <w:r>
-              <w:lastRenderedPageBreak/>
               <w:t>3.1.2</w:t>
             </w:r>
           </w:p>
@@ -6000,6 +5988,7 @@
           </w:tcPr>
           <w:p>
             <w:r>
+              <w:lastRenderedPageBreak/>
               <w:t>3.4.2</w:t>
             </w:r>
           </w:p>
@@ -6084,7 +6073,6 @@
           </w:tcPr>
           <w:p>
             <w:r>
-              <w:lastRenderedPageBreak/>
               <w:t>3.4.3</w:t>
             </w:r>
           </w:p>
@@ -7557,6 +7545,7 @@
           </w:tcPr>
           <w:p>
             <w:r>
+              <w:lastRenderedPageBreak/>
               <w:t>4.3.3</w:t>
             </w:r>
           </w:p>
@@ -7632,7 +7621,6 @@
           </w:tcPr>
           <w:p>
             <w:r>
-              <w:lastRenderedPageBreak/>
               <w:t>4.3.4</w:t>
             </w:r>
           </w:p>
@@ -9025,6 +9013,7 @@
           </w:tcPr>
           <w:p>
             <w:r>
+              <w:lastRenderedPageBreak/>
               <w:t>5.2.3</w:t>
             </w:r>
           </w:p>
@@ -9105,7 +9094,6 @@
           </w:tcPr>
           <w:p>
             <w:r>
-              <w:lastRenderedPageBreak/>
               <w:t>5.2.4</w:t>
             </w:r>
           </w:p>
@@ -10568,6 +10556,7 @@
           </w:tcPr>
           <w:p>
             <w:r>
+              <w:lastRenderedPageBreak/>
               <w:t>6.2.4</w:t>
             </w:r>
           </w:p>
@@ -10660,7 +10649,6 @@
           <w:sz w:val="27"/>
           <w:szCs w:val="27"/>
         </w:rPr>
-        <w:lastRenderedPageBreak/>
         <w:t>HU 6.3: Visualización de estadísticas</w:t>
       </w:r>
     </w:p>
@@ -11974,6 +11962,7 @@
           </w:tcPr>
           <w:p>
             <w:r>
+              <w:lastRenderedPageBreak/>
               <w:t>7.2.3</w:t>
             </w:r>
           </w:p>
@@ -12141,7 +12130,6 @@
           <w:sz w:val="27"/>
           <w:szCs w:val="27"/>
         </w:rPr>
-        <w:lastRenderedPageBreak/>
         <w:t>HU 7.3: Pruebas de rendimiento</w:t>
       </w:r>
     </w:p>
@@ -13394,6 +13382,7 @@
           </w:tcPr>
           <w:p>
             <w:r>
+              <w:lastRenderedPageBreak/>
               <w:t>8.2.2</w:t>
             </w:r>
           </w:p>
@@ -13566,7 +13555,6 @@
           </w:tcPr>
           <w:p>
             <w:r>
-              <w:lastRenderedPageBreak/>
               <w:t>8.2.4</w:t>
             </w:r>
           </w:p>
@@ -15017,6 +15005,7 @@
           </w:tcPr>
           <w:p>
             <w:r>
+              <w:lastRenderedPageBreak/>
               <w:t>Pruebas</w:t>
             </w:r>
           </w:p>

</xml_diff>

<commit_message>
S4-HU3.4.4 Pruebas de visualización de turistas
</commit_message>
<xml_diff>
--- a/TP2. E4 Sprint Backlog con tareas y estimaciones.docx
+++ b/TP2. E4 Sprint Backlog con tareas y estimaciones.docx
@@ -932,7 +932,6 @@
         <w:t xml:space="preserve"> Como desarrollador, necesito definir relaciones y claves foráneas para garantizar la integridad de los </w:t>
       </w:r>
       <w:proofErr w:type="spellStart"/>
-      <w:proofErr w:type="gramStart"/>
       <w:r>
         <w:t>datos.</w:t>
       </w:r>
@@ -940,7 +939,6 @@
         <w:t>Tareas</w:t>
       </w:r>
       <w:proofErr w:type="spellEnd"/>
-      <w:proofErr w:type="gramEnd"/>
       <w:r>
         <w:t>:</w:t>
       </w:r>
@@ -1317,7 +1315,6 @@
         <w:t xml:space="preserve"> Como administrador, necesito disponer de scripts de creación para replicar la BD en distintos </w:t>
       </w:r>
       <w:proofErr w:type="spellStart"/>
-      <w:proofErr w:type="gramStart"/>
       <w:r>
         <w:t>entornos.</w:t>
       </w:r>
@@ -1325,7 +1322,6 @@
         <w:t>Tareas</w:t>
       </w:r>
       <w:proofErr w:type="spellEnd"/>
-      <w:proofErr w:type="gramEnd"/>
       <w:r>
         <w:t>:</w:t>
       </w:r>
@@ -3235,6 +3231,7 @@
         </w:tc>
       </w:tr>
     </w:tbl>
+    <w:p/>
     <w:p>
       <w:pPr>
         <w:spacing w:before="100" w:beforeAutospacing="1" w:after="100" w:afterAutospacing="1" w:line="240" w:lineRule="auto"/>
@@ -3248,48 +3245,6 @@
           <w:szCs w:val="27"/>
         </w:rPr>
       </w:pPr>
-    </w:p>
-    <w:p>
-      <w:pPr>
-        <w:spacing w:before="100" w:beforeAutospacing="1" w:after="100" w:afterAutospacing="1" w:line="240" w:lineRule="auto"/>
-        <w:jc w:val="left"/>
-        <w:outlineLvl w:val="2"/>
-        <w:rPr>
-          <w:rFonts w:eastAsia="Times New Roman"/>
-          <w:b/>
-          <w:bCs/>
-          <w:sz w:val="27"/>
-          <w:szCs w:val="27"/>
-        </w:rPr>
-      </w:pPr>
-    </w:p>
-    <w:p>
-      <w:pPr>
-        <w:spacing w:before="100" w:beforeAutospacing="1" w:after="100" w:afterAutospacing="1" w:line="240" w:lineRule="auto"/>
-        <w:jc w:val="left"/>
-        <w:outlineLvl w:val="2"/>
-        <w:rPr>
-          <w:rFonts w:eastAsia="Times New Roman"/>
-          <w:b/>
-          <w:bCs/>
-          <w:sz w:val="27"/>
-          <w:szCs w:val="27"/>
-        </w:rPr>
-      </w:pPr>
-    </w:p>
-    <w:p>
-      <w:pPr>
-        <w:spacing w:before="100" w:beforeAutospacing="1" w:after="100" w:afterAutospacing="1" w:line="240" w:lineRule="auto"/>
-        <w:jc w:val="left"/>
-        <w:outlineLvl w:val="2"/>
-        <w:rPr>
-          <w:rFonts w:eastAsia="Times New Roman"/>
-          <w:b/>
-          <w:bCs/>
-          <w:sz w:val="27"/>
-          <w:szCs w:val="27"/>
-        </w:rPr>
-      </w:pPr>
       <w:r>
         <w:rPr>
           <w:rFonts w:eastAsia="Times New Roman"/>
@@ -3298,6 +3253,7 @@
           <w:sz w:val="27"/>
           <w:szCs w:val="27"/>
         </w:rPr>
+        <w:lastRenderedPageBreak/>
         <w:t>HU 2.2: Inicio de sesión de usuarios</w:t>
       </w:r>
     </w:p>
@@ -4454,7 +4410,6 @@
           </w:tcPr>
           <w:p>
             <w:r>
-              <w:lastRenderedPageBreak/>
               <w:t>3.1.1</w:t>
             </w:r>
           </w:p>
@@ -4619,6 +4574,7 @@
           </w:tcPr>
           <w:p>
             <w:r>
+              <w:lastRenderedPageBreak/>
               <w:t>3.1.3</w:t>
             </w:r>
           </w:p>
@@ -5988,7 +5944,6 @@
           </w:tcPr>
           <w:p>
             <w:r>
-              <w:lastRenderedPageBreak/>
               <w:t>3.4.2</w:t>
             </w:r>
           </w:p>
@@ -6153,6 +6108,7 @@
           </w:tcPr>
           <w:p>
             <w:r>
+              <w:lastRenderedPageBreak/>
               <w:t>3.4.4</w:t>
             </w:r>
           </w:p>
@@ -7545,7 +7501,6 @@
           </w:tcPr>
           <w:p>
             <w:r>
-              <w:lastRenderedPageBreak/>
               <w:t>4.3.3</w:t>
             </w:r>
           </w:p>
@@ -7713,6 +7668,7 @@
           <w:sz w:val="27"/>
           <w:szCs w:val="27"/>
         </w:rPr>
+        <w:lastRenderedPageBreak/>
         <w:t>HU 4.4: Visualización de itinerarios</w:t>
       </w:r>
     </w:p>
@@ -9013,7 +8969,6 @@
           </w:tcPr>
           <w:p>
             <w:r>
-              <w:lastRenderedPageBreak/>
               <w:t>5.2.3</w:t>
             </w:r>
           </w:p>
@@ -9198,6 +9153,7 @@
           <w:b/>
           <w:bCs/>
         </w:rPr>
+        <w:lastRenderedPageBreak/>
         <w:t>Descripción:</w:t>
       </w:r>
       <w:r>
@@ -10556,7 +10512,6 @@
           </w:tcPr>
           <w:p>
             <w:r>
-              <w:lastRenderedPageBreak/>
               <w:t>6.2.4</w:t>
             </w:r>
           </w:p>
@@ -10705,6 +10660,7 @@
                 <w:b w:val="0"/>
                 <w:bCs w:val="0"/>
               </w:rPr>
+              <w:lastRenderedPageBreak/>
               <w:t>ID</w:t>
             </w:r>
           </w:p>
@@ -11962,7 +11918,6 @@
           </w:tcPr>
           <w:p>
             <w:r>
-              <w:lastRenderedPageBreak/>
               <w:t>7.2.3</w:t>
             </w:r>
           </w:p>
@@ -12186,6 +12141,7 @@
                 <w:b w:val="0"/>
                 <w:bCs w:val="0"/>
               </w:rPr>
+              <w:lastRenderedPageBreak/>
               <w:t>ID</w:t>
             </w:r>
           </w:p>
@@ -13382,7 +13338,6 @@
           </w:tcPr>
           <w:p>
             <w:r>
-              <w:lastRenderedPageBreak/>
               <w:t>8.2.2</w:t>
             </w:r>
           </w:p>
@@ -13659,6 +13614,7 @@
           <w:b/>
           <w:bCs/>
         </w:rPr>
+        <w:lastRenderedPageBreak/>
         <w:t>Descripción:</w:t>
       </w:r>
       <w:r>
@@ -15005,7 +14961,6 @@
           </w:tcPr>
           <w:p>
             <w:r>
-              <w:lastRenderedPageBreak/>
               <w:t>Pruebas</w:t>
             </w:r>
           </w:p>
@@ -21326,6 +21281,7 @@
   <w:style w:type="character" w:default="1" w:styleId="Fuentedeprrafopredeter">
     <w:name w:val="Default Paragraph Font"/>
     <w:uiPriority w:val="1"/>
+    <w:semiHidden/>
     <w:unhideWhenUsed/>
   </w:style>
   <w:style w:type="table" w:default="1" w:styleId="Tablanormal">

</xml_diff>

<commit_message>
S5-HU4.1.4 Pruebas de creación de itinerarios
</commit_message>
<xml_diff>
--- a/TP2. E4 Sprint Backlog con tareas y estimaciones.docx
+++ b/TP2. E4 Sprint Backlog con tareas y estimaciones.docx
@@ -6180,6 +6180,263 @@
         </w:tc>
       </w:tr>
     </w:tbl>
+    <w:p/>
+    <w:p>
+      <w:pPr>
+        <w:spacing w:before="100" w:beforeAutospacing="1" w:after="100" w:afterAutospacing="1" w:line="240" w:lineRule="auto"/>
+        <w:jc w:val="left"/>
+        <w:outlineLvl w:val="2"/>
+        <w:rPr>
+          <w:rFonts w:eastAsia="Times New Roman"/>
+          <w:b/>
+          <w:bCs/>
+          <w:sz w:val="27"/>
+          <w:szCs w:val="27"/>
+        </w:rPr>
+      </w:pPr>
+      <w:r>
+        <w:rPr>
+          <w:rFonts w:eastAsia="Times New Roman"/>
+          <w:b/>
+          <w:bCs/>
+          <w:sz w:val="27"/>
+          <w:szCs w:val="27"/>
+        </w:rPr>
+        <w:t>HU 3.</w:t>
+      </w:r>
+      <w:r>
+        <w:rPr>
+          <w:rFonts w:eastAsia="Times New Roman"/>
+          <w:b/>
+          <w:bCs/>
+          <w:sz w:val="27"/>
+          <w:szCs w:val="27"/>
+        </w:rPr>
+        <w:t>5</w:t>
+      </w:r>
+      <w:r>
+        <w:rPr>
+          <w:rFonts w:eastAsia="Times New Roman"/>
+          <w:b/>
+          <w:bCs/>
+          <w:sz w:val="27"/>
+          <w:szCs w:val="27"/>
+        </w:rPr>
+        <w:t xml:space="preserve">: </w:t>
+      </w:r>
+      <w:r>
+        <w:rPr>
+          <w:rFonts w:eastAsia="Times New Roman"/>
+          <w:b/>
+          <w:bCs/>
+          <w:sz w:val="27"/>
+          <w:szCs w:val="27"/>
+        </w:rPr>
+        <w:t>EXTRA S4</w:t>
+      </w:r>
+    </w:p>
+    <w:tbl>
+      <w:tblPr>
+        <w:tblStyle w:val="Tabladecuadrcula4"/>
+        <w:tblW w:w="0" w:type="auto"/>
+        <w:tblLook w:val="04A0" w:firstRow="1" w:lastRow="0" w:firstColumn="1" w:lastColumn="0" w:noHBand="0" w:noVBand="1"/>
+      </w:tblPr>
+      <w:tblGrid>
+        <w:gridCol w:w="696"/>
+        <w:gridCol w:w="3542"/>
+        <w:gridCol w:w="1476"/>
+        <w:gridCol w:w="1617"/>
+        <w:gridCol w:w="1163"/>
+      </w:tblGrid>
+      <w:tr>
+        <w:trPr>
+          <w:cnfStyle w:val="100000000000" w:firstRow="1" w:lastRow="0" w:firstColumn="0" w:lastColumn="0" w:oddVBand="0" w:evenVBand="0" w:oddHBand="0" w:evenHBand="0" w:firstRowFirstColumn="0" w:firstRowLastColumn="0" w:lastRowFirstColumn="0" w:lastRowLastColumn="0"/>
+        </w:trPr>
+        <w:tc>
+          <w:tcPr>
+            <w:cnfStyle w:val="001000000000" w:firstRow="0" w:lastRow="0" w:firstColumn="1" w:lastColumn="0" w:oddVBand="0" w:evenVBand="0" w:oddHBand="0" w:evenHBand="0" w:firstRowFirstColumn="0" w:firstRowLastColumn="0" w:lastRowFirstColumn="0" w:lastRowLastColumn="0"/>
+            <w:tcW w:w="0" w:type="auto"/>
+            <w:vAlign w:val="center"/>
+            <w:hideMark/>
+          </w:tcPr>
+          <w:p>
+            <w:r>
+              <w:rPr>
+                <w:b w:val="0"/>
+                <w:bCs w:val="0"/>
+              </w:rPr>
+              <w:t>ID</w:t>
+            </w:r>
+          </w:p>
+        </w:tc>
+        <w:tc>
+          <w:tcPr>
+            <w:tcW w:w="0" w:type="auto"/>
+            <w:vAlign w:val="center"/>
+            <w:hideMark/>
+          </w:tcPr>
+          <w:p>
+            <w:pPr>
+              <w:cnfStyle w:val="100000000000" w:firstRow="1" w:lastRow="0" w:firstColumn="0" w:lastColumn="0" w:oddVBand="0" w:evenVBand="0" w:oddHBand="0" w:evenHBand="0" w:firstRowFirstColumn="0" w:firstRowLastColumn="0" w:lastRowFirstColumn="0" w:lastRowLastColumn="0"/>
+            </w:pPr>
+            <w:r>
+              <w:rPr>
+                <w:b w:val="0"/>
+                <w:bCs w:val="0"/>
+              </w:rPr>
+              <w:t>Tarea</w:t>
+            </w:r>
+          </w:p>
+        </w:tc>
+        <w:tc>
+          <w:tcPr>
+            <w:tcW w:w="0" w:type="auto"/>
+            <w:vAlign w:val="center"/>
+            <w:hideMark/>
+          </w:tcPr>
+          <w:p>
+            <w:pPr>
+              <w:cnfStyle w:val="100000000000" w:firstRow="1" w:lastRow="0" w:firstColumn="0" w:lastColumn="0" w:oddVBand="0" w:evenVBand="0" w:oddHBand="0" w:evenHBand="0" w:firstRowFirstColumn="0" w:firstRowLastColumn="0" w:lastRowFirstColumn="0" w:lastRowLastColumn="0"/>
+            </w:pPr>
+            <w:r>
+              <w:rPr>
+                <w:b w:val="0"/>
+                <w:bCs w:val="0"/>
+              </w:rPr>
+              <w:t>Responsable</w:t>
+            </w:r>
+          </w:p>
+        </w:tc>
+        <w:tc>
+          <w:tcPr>
+            <w:tcW w:w="0" w:type="auto"/>
+            <w:vAlign w:val="center"/>
+            <w:hideMark/>
+          </w:tcPr>
+          <w:p>
+            <w:pPr>
+              <w:cnfStyle w:val="100000000000" w:firstRow="1" w:lastRow="0" w:firstColumn="0" w:lastColumn="0" w:oddVBand="0" w:evenVBand="0" w:oddHBand="0" w:evenHBand="0" w:firstRowFirstColumn="0" w:firstRowLastColumn="0" w:lastRowFirstColumn="0" w:lastRowLastColumn="0"/>
+            </w:pPr>
+            <w:r>
+              <w:rPr>
+                <w:b w:val="0"/>
+                <w:bCs w:val="0"/>
+              </w:rPr>
+              <w:t>Estimación (Horas)</w:t>
+            </w:r>
+          </w:p>
+        </w:tc>
+        <w:tc>
+          <w:tcPr>
+            <w:tcW w:w="0" w:type="auto"/>
+            <w:vAlign w:val="center"/>
+            <w:hideMark/>
+          </w:tcPr>
+          <w:p>
+            <w:pPr>
+              <w:cnfStyle w:val="100000000000" w:firstRow="1" w:lastRow="0" w:firstColumn="0" w:lastColumn="0" w:oddVBand="0" w:evenVBand="0" w:oddHBand="0" w:evenHBand="0" w:firstRowFirstColumn="0" w:firstRowLastColumn="0" w:lastRowFirstColumn="0" w:lastRowLastColumn="0"/>
+            </w:pPr>
+            <w:r>
+              <w:rPr>
+                <w:b w:val="0"/>
+                <w:bCs w:val="0"/>
+              </w:rPr>
+              <w:t>Estado</w:t>
+            </w:r>
+          </w:p>
+        </w:tc>
+      </w:tr>
+      <w:tr>
+        <w:trPr>
+          <w:cnfStyle w:val="000000100000" w:firstRow="0" w:lastRow="0" w:firstColumn="0" w:lastColumn="0" w:oddVBand="0" w:evenVBand="0" w:oddHBand="1" w:evenHBand="0" w:firstRowFirstColumn="0" w:firstRowLastColumn="0" w:lastRowFirstColumn="0" w:lastRowLastColumn="0"/>
+        </w:trPr>
+        <w:tc>
+          <w:tcPr>
+            <w:cnfStyle w:val="001000000000" w:firstRow="0" w:lastRow="0" w:firstColumn="1" w:lastColumn="0" w:oddVBand="0" w:evenVBand="0" w:oddHBand="0" w:evenHBand="0" w:firstRowFirstColumn="0" w:firstRowLastColumn="0" w:lastRowFirstColumn="0" w:lastRowLastColumn="0"/>
+            <w:tcW w:w="0" w:type="auto"/>
+            <w:vAlign w:val="center"/>
+            <w:hideMark/>
+          </w:tcPr>
+          <w:p>
+            <w:r>
+              <w:t>3.</w:t>
+            </w:r>
+            <w:r>
+              <w:t>5</w:t>
+            </w:r>
+            <w:r>
+              <w:t>.1</w:t>
+            </w:r>
+          </w:p>
+        </w:tc>
+        <w:tc>
+          <w:tcPr>
+            <w:tcW w:w="0" w:type="auto"/>
+            <w:vAlign w:val="center"/>
+            <w:hideMark/>
+          </w:tcPr>
+          <w:p>
+            <w:pPr>
+              <w:cnfStyle w:val="000000100000" w:firstRow="0" w:lastRow="0" w:firstColumn="0" w:lastColumn="0" w:oddVBand="0" w:evenVBand="0" w:oddHBand="1" w:evenHBand="0" w:firstRowFirstColumn="0" w:firstRowLastColumn="0" w:lastRowFirstColumn="0" w:lastRowLastColumn="0"/>
+            </w:pPr>
+            <w:r>
+              <w:t>Convertir la vista de editar turistas en modal en la vista de listar turistas</w:t>
+            </w:r>
+          </w:p>
+        </w:tc>
+        <w:tc>
+          <w:tcPr>
+            <w:tcW w:w="0" w:type="auto"/>
+            <w:vAlign w:val="center"/>
+            <w:hideMark/>
+          </w:tcPr>
+          <w:p>
+            <w:pPr>
+              <w:cnfStyle w:val="000000100000" w:firstRow="0" w:lastRow="0" w:firstColumn="0" w:lastColumn="0" w:oddVBand="0" w:evenVBand="0" w:oddHBand="1" w:evenHBand="0" w:firstRowFirstColumn="0" w:firstRowLastColumn="0" w:lastRowFirstColumn="0" w:lastRowLastColumn="0"/>
+            </w:pPr>
+            <w:proofErr w:type="spellStart"/>
+            <w:r>
+              <w:t>Frontend</w:t>
+            </w:r>
+            <w:proofErr w:type="spellEnd"/>
+            <w:r>
+              <w:t xml:space="preserve"> Dev</w:t>
+            </w:r>
+          </w:p>
+        </w:tc>
+        <w:tc>
+          <w:tcPr>
+            <w:tcW w:w="0" w:type="auto"/>
+            <w:vAlign w:val="center"/>
+            <w:hideMark/>
+          </w:tcPr>
+          <w:p>
+            <w:pPr>
+              <w:cnfStyle w:val="000000100000" w:firstRow="0" w:lastRow="0" w:firstColumn="0" w:lastColumn="0" w:oddVBand="0" w:evenVBand="0" w:oddHBand="1" w:evenHBand="0" w:firstRowFirstColumn="0" w:firstRowLastColumn="0" w:lastRowFirstColumn="0" w:lastRowLastColumn="0"/>
+            </w:pPr>
+            <w:r>
+              <w:t>3</w:t>
+            </w:r>
+          </w:p>
+        </w:tc>
+        <w:tc>
+          <w:tcPr>
+            <w:tcW w:w="0" w:type="auto"/>
+            <w:vAlign w:val="center"/>
+            <w:hideMark/>
+          </w:tcPr>
+          <w:p>
+            <w:pPr>
+              <w:cnfStyle w:val="000000100000" w:firstRow="0" w:lastRow="0" w:firstColumn="0" w:lastColumn="0" w:oddVBand="0" w:evenVBand="0" w:oddHBand="1" w:evenHBand="0" w:firstRowFirstColumn="0" w:firstRowLastColumn="0" w:lastRowFirstColumn="0" w:lastRowLastColumn="0"/>
+            </w:pPr>
+            <w:r>
+              <w:t>Pendiente</w:t>
+            </w:r>
+          </w:p>
+        </w:tc>
+      </w:tr>
+    </w:tbl>
+    <w:p/>
     <w:p>
       <w:pPr>
         <w:rPr>
@@ -7243,6 +7500,7 @@
                 <w:b w:val="0"/>
                 <w:bCs w:val="0"/>
               </w:rPr>
+              <w:lastRenderedPageBreak/>
               <w:t>ID</w:t>
             </w:r>
           </w:p>
@@ -7668,7 +7926,6 @@
           <w:sz w:val="27"/>
           <w:szCs w:val="27"/>
         </w:rPr>
-        <w:lastRenderedPageBreak/>
         <w:t>HU 4.4: Visualización de itinerarios</w:t>
       </w:r>
     </w:p>
@@ -8136,6 +8393,290 @@
     </w:tbl>
     <w:p>
       <w:pPr>
+        <w:spacing w:before="100" w:beforeAutospacing="1" w:after="100" w:afterAutospacing="1" w:line="240" w:lineRule="auto"/>
+        <w:jc w:val="left"/>
+        <w:outlineLvl w:val="2"/>
+        <w:rPr>
+          <w:rFonts w:eastAsia="Times New Roman"/>
+          <w:b/>
+          <w:bCs/>
+          <w:sz w:val="27"/>
+          <w:szCs w:val="27"/>
+        </w:rPr>
+      </w:pPr>
+      <w:r>
+        <w:rPr>
+          <w:rFonts w:eastAsia="Times New Roman"/>
+          <w:b/>
+          <w:bCs/>
+          <w:sz w:val="27"/>
+          <w:szCs w:val="27"/>
+        </w:rPr>
+        <w:t xml:space="preserve">HU </w:t>
+      </w:r>
+      <w:r>
+        <w:rPr>
+          <w:rFonts w:eastAsia="Times New Roman"/>
+          <w:b/>
+          <w:bCs/>
+          <w:sz w:val="27"/>
+          <w:szCs w:val="27"/>
+        </w:rPr>
+        <w:t>EXTRA</w:t>
+      </w:r>
+      <w:r>
+        <w:rPr>
+          <w:rFonts w:eastAsia="Times New Roman"/>
+          <w:b/>
+          <w:bCs/>
+          <w:sz w:val="27"/>
+          <w:szCs w:val="27"/>
+        </w:rPr>
+        <w:t>:</w:t>
+      </w:r>
+      <w:r>
+        <w:rPr>
+          <w:rFonts w:eastAsia="Times New Roman"/>
+          <w:b/>
+          <w:bCs/>
+          <w:sz w:val="27"/>
+          <w:szCs w:val="27"/>
+        </w:rPr>
+        <w:t xml:space="preserve"> S</w:t>
+      </w:r>
+      <w:r>
+        <w:rPr>
+          <w:rFonts w:eastAsia="Times New Roman"/>
+          <w:b/>
+          <w:bCs/>
+          <w:sz w:val="27"/>
+          <w:szCs w:val="27"/>
+        </w:rPr>
+        <w:t>5</w:t>
+      </w:r>
+    </w:p>
+    <w:tbl>
+      <w:tblPr>
+        <w:tblStyle w:val="Tabladecuadrcula4"/>
+        <w:tblW w:w="0" w:type="auto"/>
+        <w:tblLook w:val="04A0" w:firstRow="1" w:lastRow="0" w:firstColumn="1" w:lastColumn="0" w:noHBand="0" w:noVBand="1"/>
+      </w:tblPr>
+      <w:tblGrid>
+        <w:gridCol w:w="650"/>
+        <w:gridCol w:w="3820"/>
+        <w:gridCol w:w="1447"/>
+        <w:gridCol w:w="1414"/>
+        <w:gridCol w:w="1163"/>
+      </w:tblGrid>
+      <w:tr>
+        <w:trPr>
+          <w:cnfStyle w:val="100000000000" w:firstRow="1" w:lastRow="0" w:firstColumn="0" w:lastColumn="0" w:oddVBand="0" w:evenVBand="0" w:oddHBand="0" w:evenHBand="0" w:firstRowFirstColumn="0" w:firstRowLastColumn="0" w:lastRowFirstColumn="0" w:lastRowLastColumn="0"/>
+        </w:trPr>
+        <w:tc>
+          <w:tcPr>
+            <w:cnfStyle w:val="001000000000" w:firstRow="0" w:lastRow="0" w:firstColumn="1" w:lastColumn="0" w:oddVBand="0" w:evenVBand="0" w:oddHBand="0" w:evenHBand="0" w:firstRowFirstColumn="0" w:firstRowLastColumn="0" w:lastRowFirstColumn="0" w:lastRowLastColumn="0"/>
+            <w:tcW w:w="0" w:type="auto"/>
+            <w:vAlign w:val="center"/>
+            <w:hideMark/>
+          </w:tcPr>
+          <w:p>
+            <w:r>
+              <w:rPr>
+                <w:b w:val="0"/>
+                <w:bCs w:val="0"/>
+              </w:rPr>
+              <w:t>ID</w:t>
+            </w:r>
+          </w:p>
+        </w:tc>
+        <w:tc>
+          <w:tcPr>
+            <w:tcW w:w="0" w:type="auto"/>
+            <w:vAlign w:val="center"/>
+            <w:hideMark/>
+          </w:tcPr>
+          <w:p>
+            <w:pPr>
+              <w:cnfStyle w:val="100000000000" w:firstRow="1" w:lastRow="0" w:firstColumn="0" w:lastColumn="0" w:oddVBand="0" w:evenVBand="0" w:oddHBand="0" w:evenHBand="0" w:firstRowFirstColumn="0" w:firstRowLastColumn="0" w:lastRowFirstColumn="0" w:lastRowLastColumn="0"/>
+            </w:pPr>
+            <w:r>
+              <w:rPr>
+                <w:b w:val="0"/>
+                <w:bCs w:val="0"/>
+              </w:rPr>
+              <w:t>Tarea</w:t>
+            </w:r>
+          </w:p>
+        </w:tc>
+        <w:tc>
+          <w:tcPr>
+            <w:tcW w:w="0" w:type="auto"/>
+            <w:vAlign w:val="center"/>
+            <w:hideMark/>
+          </w:tcPr>
+          <w:p>
+            <w:pPr>
+              <w:cnfStyle w:val="100000000000" w:firstRow="1" w:lastRow="0" w:firstColumn="0" w:lastColumn="0" w:oddVBand="0" w:evenVBand="0" w:oddHBand="0" w:evenHBand="0" w:firstRowFirstColumn="0" w:firstRowLastColumn="0" w:lastRowFirstColumn="0" w:lastRowLastColumn="0"/>
+            </w:pPr>
+            <w:r>
+              <w:rPr>
+                <w:b w:val="0"/>
+                <w:bCs w:val="0"/>
+              </w:rPr>
+              <w:t>Responsable</w:t>
+            </w:r>
+          </w:p>
+        </w:tc>
+        <w:tc>
+          <w:tcPr>
+            <w:tcW w:w="0" w:type="auto"/>
+            <w:vAlign w:val="center"/>
+            <w:hideMark/>
+          </w:tcPr>
+          <w:p>
+            <w:pPr>
+              <w:cnfStyle w:val="100000000000" w:firstRow="1" w:lastRow="0" w:firstColumn="0" w:lastColumn="0" w:oddVBand="0" w:evenVBand="0" w:oddHBand="0" w:evenHBand="0" w:firstRowFirstColumn="0" w:firstRowLastColumn="0" w:lastRowFirstColumn="0" w:lastRowLastColumn="0"/>
+            </w:pPr>
+            <w:r>
+              <w:rPr>
+                <w:b w:val="0"/>
+                <w:bCs w:val="0"/>
+              </w:rPr>
+              <w:t>Estimación (Horas)</w:t>
+            </w:r>
+          </w:p>
+        </w:tc>
+        <w:tc>
+          <w:tcPr>
+            <w:tcW w:w="0" w:type="auto"/>
+            <w:vAlign w:val="center"/>
+            <w:hideMark/>
+          </w:tcPr>
+          <w:p>
+            <w:pPr>
+              <w:cnfStyle w:val="100000000000" w:firstRow="1" w:lastRow="0" w:firstColumn="0" w:lastColumn="0" w:oddVBand="0" w:evenVBand="0" w:oddHBand="0" w:evenHBand="0" w:firstRowFirstColumn="0" w:firstRowLastColumn="0" w:lastRowFirstColumn="0" w:lastRowLastColumn="0"/>
+            </w:pPr>
+            <w:r>
+              <w:rPr>
+                <w:b w:val="0"/>
+                <w:bCs w:val="0"/>
+              </w:rPr>
+              <w:t>Estado</w:t>
+            </w:r>
+          </w:p>
+        </w:tc>
+      </w:tr>
+      <w:tr>
+        <w:trPr>
+          <w:cnfStyle w:val="000000100000" w:firstRow="0" w:lastRow="0" w:firstColumn="0" w:lastColumn="0" w:oddVBand="0" w:evenVBand="0" w:oddHBand="1" w:evenHBand="0" w:firstRowFirstColumn="0" w:firstRowLastColumn="0" w:lastRowFirstColumn="0" w:lastRowLastColumn="0"/>
+        </w:trPr>
+        <w:tc>
+          <w:tcPr>
+            <w:cnfStyle w:val="001000000000" w:firstRow="0" w:lastRow="0" w:firstColumn="1" w:lastColumn="0" w:oddVBand="0" w:evenVBand="0" w:oddHBand="0" w:evenHBand="0" w:firstRowFirstColumn="0" w:firstRowLastColumn="0" w:lastRowFirstColumn="0" w:lastRowLastColumn="0"/>
+            <w:tcW w:w="0" w:type="auto"/>
+            <w:vAlign w:val="center"/>
+            <w:hideMark/>
+          </w:tcPr>
+          <w:p>
+            <w:r>
+              <w:t>S</w:t>
+            </w:r>
+            <w:r>
+              <w:t>5.1</w:t>
+            </w:r>
+          </w:p>
+        </w:tc>
+        <w:tc>
+          <w:tcPr>
+            <w:tcW w:w="0" w:type="auto"/>
+            <w:vAlign w:val="center"/>
+            <w:hideMark/>
+          </w:tcPr>
+          <w:p>
+            <w:pPr>
+              <w:cnfStyle w:val="000000100000" w:firstRow="0" w:lastRow="0" w:firstColumn="0" w:lastColumn="0" w:oddVBand="0" w:evenVBand="0" w:oddHBand="1" w:evenHBand="0" w:firstRowFirstColumn="0" w:firstRowLastColumn="0" w:lastRowFirstColumn="0" w:lastRowLastColumn="0"/>
+            </w:pPr>
+            <w:r>
+              <w:t>Mejora de diseño y experiencia de usuario en Creación de itinerarios(</w:t>
+            </w:r>
+            <w:r>
+              <w:t>O</w:t>
+            </w:r>
+            <w:r>
+              <w:t>bservaciones</w:t>
+            </w:r>
+            <w:r>
+              <w:t xml:space="preserve"> DOCX S5-</w:t>
+            </w:r>
+            <w:r>
+              <w:t>HU4.1.4)</w:t>
+            </w:r>
+          </w:p>
+        </w:tc>
+        <w:tc>
+          <w:tcPr>
+            <w:tcW w:w="0" w:type="auto"/>
+            <w:vAlign w:val="center"/>
+            <w:hideMark/>
+          </w:tcPr>
+          <w:p>
+            <w:pPr>
+              <w:cnfStyle w:val="000000100000" w:firstRow="0" w:lastRow="0" w:firstColumn="0" w:lastColumn="0" w:oddVBand="0" w:evenVBand="0" w:oddHBand="1" w:evenHBand="0" w:firstRowFirstColumn="0" w:firstRowLastColumn="0" w:lastRowFirstColumn="0" w:lastRowLastColumn="0"/>
+            </w:pPr>
+            <w:proofErr w:type="spellStart"/>
+            <w:r>
+              <w:t>Frontend</w:t>
+            </w:r>
+            <w:proofErr w:type="spellEnd"/>
+            <w:r>
+              <w:t xml:space="preserve"> Dev</w:t>
+            </w:r>
+          </w:p>
+        </w:tc>
+        <w:tc>
+          <w:tcPr>
+            <w:tcW w:w="0" w:type="auto"/>
+            <w:vAlign w:val="center"/>
+            <w:hideMark/>
+          </w:tcPr>
+          <w:p>
+            <w:pPr>
+              <w:cnfStyle w:val="000000100000" w:firstRow="0" w:lastRow="0" w:firstColumn="0" w:lastColumn="0" w:oddVBand="0" w:evenVBand="0" w:oddHBand="1" w:evenHBand="0" w:firstRowFirstColumn="0" w:firstRowLastColumn="0" w:lastRowFirstColumn="0" w:lastRowLastColumn="0"/>
+            </w:pPr>
+            <w:r>
+              <w:t>3</w:t>
+            </w:r>
+          </w:p>
+        </w:tc>
+        <w:tc>
+          <w:tcPr>
+            <w:tcW w:w="0" w:type="auto"/>
+            <w:vAlign w:val="center"/>
+            <w:hideMark/>
+          </w:tcPr>
+          <w:p>
+            <w:pPr>
+              <w:cnfStyle w:val="000000100000" w:firstRow="0" w:lastRow="0" w:firstColumn="0" w:lastColumn="0" w:oddVBand="0" w:evenVBand="0" w:oddHBand="1" w:evenHBand="0" w:firstRowFirstColumn="0" w:firstRowLastColumn="0" w:lastRowFirstColumn="0" w:lastRowLastColumn="0"/>
+            </w:pPr>
+            <w:r>
+              <w:t>Pendiente</w:t>
+            </w:r>
+          </w:p>
+        </w:tc>
+      </w:tr>
+    </w:tbl>
+    <w:p>
+      <w:pPr>
+        <w:rPr>
+          <w:b/>
+          <w:bCs/>
+          <w:sz w:val="32"/>
+          <w:szCs w:val="32"/>
+        </w:rPr>
+      </w:pPr>
+    </w:p>
+    <w:p>
+      <w:pPr>
         <w:rPr>
           <w:b/>
           <w:bCs/>
@@ -8488,6 +9029,7 @@
           </w:tcPr>
           <w:p>
             <w:r>
+              <w:lastRenderedPageBreak/>
               <w:t>5.1.3</w:t>
             </w:r>
           </w:p>
@@ -9153,7 +9695,6 @@
           <w:b/>
           <w:bCs/>
         </w:rPr>
-        <w:lastRenderedPageBreak/>
         <w:t>Descripción:</w:t>
       </w:r>
       <w:r>
@@ -9946,6 +10487,7 @@
           </w:tcPr>
           <w:p>
             <w:r>
+              <w:lastRenderedPageBreak/>
               <w:t>6.1.3</w:t>
             </w:r>
           </w:p>
@@ -10660,7 +11202,6 @@
                 <w:b w:val="0"/>
                 <w:bCs w:val="0"/>
               </w:rPr>
-              <w:lastRenderedPageBreak/>
               <w:t>ID</w:t>
             </w:r>
           </w:p>
@@ -11340,6 +11881,7 @@
           </w:tcPr>
           <w:p>
             <w:r>
+              <w:lastRenderedPageBreak/>
               <w:t>7.1.2</w:t>
             </w:r>
           </w:p>
@@ -12141,7 +12683,6 @@
                 <w:b w:val="0"/>
                 <w:bCs w:val="0"/>
               </w:rPr>
-              <w:lastRenderedPageBreak/>
               <w:t>ID</w:t>
             </w:r>
           </w:p>
@@ -12824,6 +13365,7 @@
           </w:tcPr>
           <w:p>
             <w:r>
+              <w:lastRenderedPageBreak/>
               <w:t>8.1.2</w:t>
             </w:r>
           </w:p>
@@ -13614,7 +14156,6 @@
           <w:b/>
           <w:bCs/>
         </w:rPr>
-        <w:lastRenderedPageBreak/>
         <w:t>Descripción:</w:t>
       </w:r>
       <w:r>
@@ -14304,6 +14845,7 @@
           </w:tcPr>
           <w:p>
             <w:r>
+              <w:lastRenderedPageBreak/>
               <w:t>8.4.2</w:t>
             </w:r>
           </w:p>

</xml_diff>

<commit_message>
S5-HU4.2.3 Validar cambios de itinerarios y HU-4.2.4 Documentar casos de edición
</commit_message>
<xml_diff>
--- a/TP2. E4 Sprint Backlog con tareas y estimaciones.docx
+++ b/TP2. E4 Sprint Backlog con tareas y estimaciones.docx
@@ -6991,9 +6991,9 @@
       </w:tblPr>
       <w:tblGrid>
         <w:gridCol w:w="696"/>
-        <w:gridCol w:w="3554"/>
-        <w:gridCol w:w="1474"/>
-        <w:gridCol w:w="1607"/>
+        <w:gridCol w:w="3718"/>
+        <w:gridCol w:w="1454"/>
+        <w:gridCol w:w="1463"/>
         <w:gridCol w:w="1163"/>
       </w:tblGrid>
       <w:tr>
@@ -7428,29 +7428,62 @@
           </w:tcPr>
           <w:p>
             <w:r>
-              <w:t>42.5</w:t>
-            </w:r>
-          </w:p>
-        </w:tc>
-        <w:tc>
-          <w:tcPr>
-            <w:tcW w:w="0" w:type="auto"/>
-            <w:vAlign w:val="center"/>
-          </w:tcPr>
-          <w:p>
-            <w:pPr>
-              <w:cnfStyle w:val="000000100000" w:firstRow="0" w:lastRow="0" w:firstColumn="0" w:lastColumn="0" w:oddVBand="0" w:evenVBand="0" w:oddHBand="1" w:evenHBand="0" w:firstRowFirstColumn="0" w:firstRowLastColumn="0" w:lastRowFirstColumn="0" w:lastRowLastColumn="0"/>
-            </w:pPr>
-            <w:r>
-              <w:t xml:space="preserve">EXTRA solucionar </w:t>
+              <w:t>S5.2</w:t>
+            </w:r>
+          </w:p>
+        </w:tc>
+        <w:tc>
+          <w:tcPr>
+            <w:tcW w:w="0" w:type="auto"/>
+            <w:vAlign w:val="center"/>
+          </w:tcPr>
+          <w:p>
+            <w:pPr>
+              <w:cnfStyle w:val="000000100000" w:firstRow="0" w:lastRow="0" w:firstColumn="0" w:lastColumn="0" w:oddVBand="0" w:evenVBand="0" w:oddHBand="1" w:evenHBand="0" w:firstRowFirstColumn="0" w:firstRowLastColumn="0" w:lastRowFirstColumn="0" w:lastRowLastColumn="0"/>
+            </w:pPr>
+            <w:r>
+              <w:t xml:space="preserve">Concretar nuevas funciones de edición de itinerarios </w:t>
+            </w:r>
+            <w:r>
+              <w:t>de</w:t>
+            </w:r>
+            <w:r>
+              <w:t xml:space="preserve">l </w:t>
             </w:r>
             <w:proofErr w:type="spellStart"/>
             <w:r>
-              <w:t>interfas</w:t>
+              <w:t>Frontend</w:t>
             </w:r>
             <w:proofErr w:type="spellEnd"/>
             <w:r>
-              <w:t xml:space="preserve"> de edición de itinerarios corregir errores </w:t>
+              <w:t xml:space="preserve"> </w:t>
+            </w:r>
+            <w:r>
+              <w:t>(</w:t>
+            </w:r>
+            <w:r>
+              <w:t>O</w:t>
+            </w:r>
+            <w:r>
+              <w:t>bservaciones</w:t>
+            </w:r>
+            <w:r>
+              <w:t xml:space="preserve"> DOCX S5-</w:t>
+            </w:r>
+            <w:r>
+              <w:t>HU4.</w:t>
+            </w:r>
+            <w:r>
+              <w:t>2</w:t>
+            </w:r>
+            <w:r>
+              <w:t>.</w:t>
+            </w:r>
+            <w:r>
+              <w:t>3 y HU-4.2.4</w:t>
+            </w:r>
+            <w:r>
+              <w:t>)</w:t>
             </w:r>
           </w:p>
         </w:tc>
@@ -7469,6 +7502,126 @@
             </w:r>
             <w:proofErr w:type="spellEnd"/>
             <w:r>
+              <w:t xml:space="preserve"> Dev </w:t>
+            </w:r>
+          </w:p>
+        </w:tc>
+        <w:tc>
+          <w:tcPr>
+            <w:tcW w:w="0" w:type="auto"/>
+            <w:vAlign w:val="center"/>
+          </w:tcPr>
+          <w:p>
+            <w:pPr>
+              <w:cnfStyle w:val="000000100000" w:firstRow="0" w:lastRow="0" w:firstColumn="0" w:lastColumn="0" w:oddVBand="0" w:evenVBand="0" w:oddHBand="1" w:evenHBand="0" w:firstRowFirstColumn="0" w:firstRowLastColumn="0" w:lastRowFirstColumn="0" w:lastRowLastColumn="0"/>
+            </w:pPr>
+            <w:r>
+              <w:t>3</w:t>
+            </w:r>
+          </w:p>
+        </w:tc>
+        <w:tc>
+          <w:tcPr>
+            <w:tcW w:w="0" w:type="auto"/>
+            <w:vAlign w:val="center"/>
+          </w:tcPr>
+          <w:p>
+            <w:pPr>
+              <w:cnfStyle w:val="000000100000" w:firstRow="0" w:lastRow="0" w:firstColumn="0" w:lastColumn="0" w:oddVBand="0" w:evenVBand="0" w:oddHBand="1" w:evenHBand="0" w:firstRowFirstColumn="0" w:firstRowLastColumn="0" w:lastRowFirstColumn="0" w:lastRowLastColumn="0"/>
+            </w:pPr>
+            <w:r>
+              <w:t>Pendiente</w:t>
+            </w:r>
+          </w:p>
+        </w:tc>
+      </w:tr>
+      <w:tr>
+        <w:tc>
+          <w:tcPr>
+            <w:cnfStyle w:val="001000000000" w:firstRow="0" w:lastRow="0" w:firstColumn="1" w:lastColumn="0" w:oddVBand="0" w:evenVBand="0" w:oddHBand="0" w:evenHBand="0" w:firstRowFirstColumn="0" w:firstRowLastColumn="0" w:lastRowFirstColumn="0" w:lastRowLastColumn="0"/>
+            <w:tcW w:w="0" w:type="auto"/>
+            <w:vAlign w:val="center"/>
+          </w:tcPr>
+          <w:p>
+            <w:r>
+              <w:lastRenderedPageBreak/>
+              <w:t>S5.3</w:t>
+            </w:r>
+          </w:p>
+        </w:tc>
+        <w:tc>
+          <w:tcPr>
+            <w:tcW w:w="0" w:type="auto"/>
+            <w:vAlign w:val="center"/>
+          </w:tcPr>
+          <w:p>
+            <w:pPr>
+              <w:cnfStyle w:val="000000000000" w:firstRow="0" w:lastRow="0" w:firstColumn="0" w:lastColumn="0" w:oddVBand="0" w:evenVBand="0" w:oddHBand="0" w:evenHBand="0" w:firstRowFirstColumn="0" w:firstRowLastColumn="0" w:lastRowFirstColumn="0" w:lastRowLastColumn="0"/>
+            </w:pPr>
+            <w:r>
+              <w:t>Concretar</w:t>
+            </w:r>
+            <w:r>
+              <w:t xml:space="preserve"> </w:t>
+            </w:r>
+            <w:r>
+              <w:t xml:space="preserve">nuevas funciones de edición de itinerarios </w:t>
+            </w:r>
+            <w:r>
+              <w:t xml:space="preserve">del </w:t>
+            </w:r>
+            <w:proofErr w:type="spellStart"/>
+            <w:r>
+              <w:t>Backend</w:t>
+            </w:r>
+            <w:proofErr w:type="spellEnd"/>
+            <w:r>
+              <w:t xml:space="preserve"> </w:t>
+            </w:r>
+            <w:r>
+              <w:t>(</w:t>
+            </w:r>
+            <w:r>
+              <w:t>O</w:t>
+            </w:r>
+            <w:r>
+              <w:t>bservaciones</w:t>
+            </w:r>
+            <w:r>
+              <w:t xml:space="preserve"> DOCX S5-</w:t>
+            </w:r>
+            <w:r>
+              <w:t>HU4.</w:t>
+            </w:r>
+            <w:r>
+              <w:t>2</w:t>
+            </w:r>
+            <w:r>
+              <w:t>.</w:t>
+            </w:r>
+            <w:r>
+              <w:t>3 y HU-4.2.4</w:t>
+            </w:r>
+            <w:r>
+              <w:t>)</w:t>
+            </w:r>
+          </w:p>
+        </w:tc>
+        <w:tc>
+          <w:tcPr>
+            <w:tcW w:w="0" w:type="auto"/>
+            <w:vAlign w:val="center"/>
+          </w:tcPr>
+          <w:p>
+            <w:pPr>
+              <w:cnfStyle w:val="000000000000" w:firstRow="0" w:lastRow="0" w:firstColumn="0" w:lastColumn="0" w:oddVBand="0" w:evenVBand="0" w:oddHBand="0" w:evenHBand="0" w:firstRowFirstColumn="0" w:firstRowLastColumn="0" w:lastRowFirstColumn="0" w:lastRowLastColumn="0"/>
+            </w:pPr>
+            <w:proofErr w:type="spellStart"/>
+            <w:r>
+              <w:t>Backend</w:t>
+            </w:r>
+            <w:proofErr w:type="spellEnd"/>
+            <w:r>
               <w:t xml:space="preserve"> Dev</w:t>
             </w:r>
           </w:p>
@@ -7480,21 +7633,21 @@
           </w:tcPr>
           <w:p>
             <w:pPr>
-              <w:cnfStyle w:val="000000100000" w:firstRow="0" w:lastRow="0" w:firstColumn="0" w:lastColumn="0" w:oddVBand="0" w:evenVBand="0" w:oddHBand="1" w:evenHBand="0" w:firstRowFirstColumn="0" w:firstRowLastColumn="0" w:lastRowFirstColumn="0" w:lastRowLastColumn="0"/>
-            </w:pPr>
-            <w:r>
-              <w:t>12</w:t>
-            </w:r>
-          </w:p>
-        </w:tc>
-        <w:tc>
-          <w:tcPr>
-            <w:tcW w:w="0" w:type="auto"/>
-            <w:vAlign w:val="center"/>
-          </w:tcPr>
-          <w:p>
-            <w:pPr>
-              <w:cnfStyle w:val="000000100000" w:firstRow="0" w:lastRow="0" w:firstColumn="0" w:lastColumn="0" w:oddVBand="0" w:evenVBand="0" w:oddHBand="1" w:evenHBand="0" w:firstRowFirstColumn="0" w:firstRowLastColumn="0" w:lastRowFirstColumn="0" w:lastRowLastColumn="0"/>
+              <w:cnfStyle w:val="000000000000" w:firstRow="0" w:lastRow="0" w:firstColumn="0" w:lastColumn="0" w:oddVBand="0" w:evenVBand="0" w:oddHBand="0" w:evenHBand="0" w:firstRowFirstColumn="0" w:firstRowLastColumn="0" w:lastRowFirstColumn="0" w:lastRowLastColumn="0"/>
+            </w:pPr>
+            <w:r>
+              <w:t>3</w:t>
+            </w:r>
+          </w:p>
+        </w:tc>
+        <w:tc>
+          <w:tcPr>
+            <w:tcW w:w="0" w:type="auto"/>
+            <w:vAlign w:val="center"/>
+          </w:tcPr>
+          <w:p>
+            <w:pPr>
+              <w:cnfStyle w:val="000000000000" w:firstRow="0" w:lastRow="0" w:firstColumn="0" w:lastColumn="0" w:oddVBand="0" w:evenVBand="0" w:oddHBand="0" w:evenHBand="0" w:firstRowFirstColumn="0" w:firstRowLastColumn="0" w:lastRowFirstColumn="0" w:lastRowLastColumn="0"/>
             </w:pPr>
             <w:r>
               <w:t>Pendiente</w:t>
@@ -7542,7 +7695,6 @@
           <w:b/>
           <w:bCs/>
         </w:rPr>
-        <w:lastRenderedPageBreak/>
         <w:t>Descripción:</w:t>
       </w:r>
       <w:r>
@@ -8495,6 +8647,7 @@
         </w:rPr>
         <w:t xml:space="preserve">HU </w:t>
       </w:r>
+      <w:proofErr w:type="gramStart"/>
       <w:r>
         <w:rPr>
           <w:rFonts w:eastAsia="Times New Roman"/>
@@ -8503,7 +8656,28 @@
           <w:sz w:val="27"/>
           <w:szCs w:val="27"/>
         </w:rPr>
-        <w:t>EXTRA: S5</w:t>
+        <w:t>EXTRA</w:t>
+      </w:r>
+      <w:r>
+        <w:rPr>
+          <w:rFonts w:eastAsia="Times New Roman"/>
+          <w:b/>
+          <w:bCs/>
+          <w:sz w:val="27"/>
+          <w:szCs w:val="27"/>
+        </w:rPr>
+        <w:t xml:space="preserve"> agregados</w:t>
+      </w:r>
+      <w:proofErr w:type="gramEnd"/>
+      <w:r>
+        <w:rPr>
+          <w:rFonts w:eastAsia="Times New Roman"/>
+          <w:b/>
+          <w:bCs/>
+          <w:sz w:val="27"/>
+          <w:szCs w:val="27"/>
+        </w:rPr>
+        <w:t>: S5</w:t>
       </w:r>
     </w:p>
     <w:tbl>
@@ -8514,9 +8688,9 @@
       </w:tblPr>
       <w:tblGrid>
         <w:gridCol w:w="650"/>
-        <w:gridCol w:w="3820"/>
-        <w:gridCol w:w="1447"/>
-        <w:gridCol w:w="1414"/>
+        <w:gridCol w:w="3845"/>
+        <w:gridCol w:w="1444"/>
+        <w:gridCol w:w="1392"/>
         <w:gridCol w:w="1163"/>
       </w:tblGrid>
       <w:tr>
@@ -8704,6 +8878,242 @@
             <w:tcW w:w="0" w:type="auto"/>
             <w:vAlign w:val="center"/>
             <w:hideMark/>
+          </w:tcPr>
+          <w:p>
+            <w:pPr>
+              <w:cnfStyle w:val="000000100000" w:firstRow="0" w:lastRow="0" w:firstColumn="0" w:lastColumn="0" w:oddVBand="0" w:evenVBand="0" w:oddHBand="1" w:evenHBand="0" w:firstRowFirstColumn="0" w:firstRowLastColumn="0" w:lastRowFirstColumn="0" w:lastRowLastColumn="0"/>
+            </w:pPr>
+            <w:r>
+              <w:t>Pendiente</w:t>
+            </w:r>
+          </w:p>
+        </w:tc>
+      </w:tr>
+      <w:tr>
+        <w:tc>
+          <w:tcPr>
+            <w:cnfStyle w:val="001000000000" w:firstRow="0" w:lastRow="0" w:firstColumn="1" w:lastColumn="0" w:oddVBand="0" w:evenVBand="0" w:oddHBand="0" w:evenHBand="0" w:firstRowFirstColumn="0" w:firstRowLastColumn="0" w:lastRowFirstColumn="0" w:lastRowLastColumn="0"/>
+            <w:tcW w:w="0" w:type="auto"/>
+            <w:vAlign w:val="center"/>
+          </w:tcPr>
+          <w:p>
+            <w:r>
+              <w:t>S5.</w:t>
+            </w:r>
+            <w:r>
+              <w:t>2</w:t>
+            </w:r>
+          </w:p>
+        </w:tc>
+        <w:tc>
+          <w:tcPr>
+            <w:tcW w:w="0" w:type="auto"/>
+            <w:vAlign w:val="center"/>
+          </w:tcPr>
+          <w:p>
+            <w:pPr>
+              <w:cnfStyle w:val="000000000000" w:firstRow="0" w:lastRow="0" w:firstColumn="0" w:lastColumn="0" w:oddVBand="0" w:evenVBand="0" w:oddHBand="0" w:evenHBand="0" w:firstRowFirstColumn="0" w:firstRowLastColumn="0" w:lastRowFirstColumn="0" w:lastRowLastColumn="0"/>
+            </w:pPr>
+            <w:r>
+              <w:t xml:space="preserve">Concretar las nuevas funciones de edición de itinerarios respecto al </w:t>
+            </w:r>
+            <w:proofErr w:type="spellStart"/>
+            <w:r>
+              <w:t>Frontend</w:t>
+            </w:r>
+            <w:proofErr w:type="spellEnd"/>
+            <w:r>
+              <w:t xml:space="preserve"> </w:t>
+            </w:r>
+            <w:r>
+              <w:t>(</w:t>
+            </w:r>
+            <w:r>
+              <w:t>O</w:t>
+            </w:r>
+            <w:r>
+              <w:t>bservaciones</w:t>
+            </w:r>
+            <w:r>
+              <w:t xml:space="preserve"> DOCX S5-</w:t>
+            </w:r>
+            <w:r>
+              <w:t>HU4.</w:t>
+            </w:r>
+            <w:r>
+              <w:t>2</w:t>
+            </w:r>
+            <w:r>
+              <w:t>.</w:t>
+            </w:r>
+            <w:r>
+              <w:t>3 y HU-4.2.4</w:t>
+            </w:r>
+            <w:r>
+              <w:t>)</w:t>
+            </w:r>
+          </w:p>
+        </w:tc>
+        <w:tc>
+          <w:tcPr>
+            <w:tcW w:w="0" w:type="auto"/>
+            <w:vAlign w:val="center"/>
+          </w:tcPr>
+          <w:p>
+            <w:pPr>
+              <w:cnfStyle w:val="000000000000" w:firstRow="0" w:lastRow="0" w:firstColumn="0" w:lastColumn="0" w:oddVBand="0" w:evenVBand="0" w:oddHBand="0" w:evenHBand="0" w:firstRowFirstColumn="0" w:firstRowLastColumn="0" w:lastRowFirstColumn="0" w:lastRowLastColumn="0"/>
+            </w:pPr>
+            <w:proofErr w:type="spellStart"/>
+            <w:r>
+              <w:t>Frontend</w:t>
+            </w:r>
+            <w:proofErr w:type="spellEnd"/>
+            <w:r>
+              <w:t xml:space="preserve"> Dev</w:t>
+            </w:r>
+            <w:r>
+              <w:t xml:space="preserve"> </w:t>
+            </w:r>
+          </w:p>
+        </w:tc>
+        <w:tc>
+          <w:tcPr>
+            <w:tcW w:w="0" w:type="auto"/>
+            <w:vAlign w:val="center"/>
+          </w:tcPr>
+          <w:p>
+            <w:pPr>
+              <w:cnfStyle w:val="000000000000" w:firstRow="0" w:lastRow="0" w:firstColumn="0" w:lastColumn="0" w:oddVBand="0" w:evenVBand="0" w:oddHBand="0" w:evenHBand="0" w:firstRowFirstColumn="0" w:firstRowLastColumn="0" w:lastRowFirstColumn="0" w:lastRowLastColumn="0"/>
+            </w:pPr>
+            <w:r>
+              <w:t>3</w:t>
+            </w:r>
+          </w:p>
+        </w:tc>
+        <w:tc>
+          <w:tcPr>
+            <w:tcW w:w="0" w:type="auto"/>
+            <w:vAlign w:val="center"/>
+          </w:tcPr>
+          <w:p>
+            <w:pPr>
+              <w:cnfStyle w:val="000000000000" w:firstRow="0" w:lastRow="0" w:firstColumn="0" w:lastColumn="0" w:oddVBand="0" w:evenVBand="0" w:oddHBand="0" w:evenHBand="0" w:firstRowFirstColumn="0" w:firstRowLastColumn="0" w:lastRowFirstColumn="0" w:lastRowLastColumn="0"/>
+            </w:pPr>
+            <w:r>
+              <w:t>Pendiente</w:t>
+            </w:r>
+          </w:p>
+        </w:tc>
+      </w:tr>
+      <w:tr>
+        <w:trPr>
+          <w:cnfStyle w:val="000000100000" w:firstRow="0" w:lastRow="0" w:firstColumn="0" w:lastColumn="0" w:oddVBand="0" w:evenVBand="0" w:oddHBand="1" w:evenHBand="0" w:firstRowFirstColumn="0" w:firstRowLastColumn="0" w:lastRowFirstColumn="0" w:lastRowLastColumn="0"/>
+        </w:trPr>
+        <w:tc>
+          <w:tcPr>
+            <w:cnfStyle w:val="001000000000" w:firstRow="0" w:lastRow="0" w:firstColumn="1" w:lastColumn="0" w:oddVBand="0" w:evenVBand="0" w:oddHBand="0" w:evenHBand="0" w:firstRowFirstColumn="0" w:firstRowLastColumn="0" w:lastRowFirstColumn="0" w:lastRowLastColumn="0"/>
+            <w:tcW w:w="0" w:type="auto"/>
+            <w:vAlign w:val="center"/>
+          </w:tcPr>
+          <w:p>
+            <w:r>
+              <w:lastRenderedPageBreak/>
+              <w:t>S5.</w:t>
+            </w:r>
+            <w:r>
+              <w:t>3</w:t>
+            </w:r>
+          </w:p>
+        </w:tc>
+        <w:tc>
+          <w:tcPr>
+            <w:tcW w:w="0" w:type="auto"/>
+            <w:vAlign w:val="center"/>
+          </w:tcPr>
+          <w:p>
+            <w:pPr>
+              <w:cnfStyle w:val="000000100000" w:firstRow="0" w:lastRow="0" w:firstColumn="0" w:lastColumn="0" w:oddVBand="0" w:evenVBand="0" w:oddHBand="1" w:evenHBand="0" w:firstRowFirstColumn="0" w:firstRowLastColumn="0" w:lastRowFirstColumn="0" w:lastRowLastColumn="0"/>
+            </w:pPr>
+            <w:r>
+              <w:t>Concretar las nuevas funciones de edición de itinerarios</w:t>
+            </w:r>
+            <w:r>
+              <w:t xml:space="preserve"> respecto al </w:t>
+            </w:r>
+            <w:proofErr w:type="spellStart"/>
+            <w:r>
+              <w:t>Backend</w:t>
+            </w:r>
+            <w:proofErr w:type="spellEnd"/>
+            <w:r>
+              <w:t xml:space="preserve"> </w:t>
+            </w:r>
+            <w:r>
+              <w:t>(</w:t>
+            </w:r>
+            <w:r>
+              <w:t>O</w:t>
+            </w:r>
+            <w:r>
+              <w:t>bservaciones</w:t>
+            </w:r>
+            <w:r>
+              <w:t xml:space="preserve"> DOCX S5-</w:t>
+            </w:r>
+            <w:r>
+              <w:t>HU4.</w:t>
+            </w:r>
+            <w:r>
+              <w:t>2</w:t>
+            </w:r>
+            <w:r>
+              <w:t>.</w:t>
+            </w:r>
+            <w:r>
+              <w:t>3 y HU-4.2.4</w:t>
+            </w:r>
+            <w:r>
+              <w:t>)</w:t>
+            </w:r>
+          </w:p>
+        </w:tc>
+        <w:tc>
+          <w:tcPr>
+            <w:tcW w:w="0" w:type="auto"/>
+            <w:vAlign w:val="center"/>
+          </w:tcPr>
+          <w:p>
+            <w:pPr>
+              <w:cnfStyle w:val="000000100000" w:firstRow="0" w:lastRow="0" w:firstColumn="0" w:lastColumn="0" w:oddVBand="0" w:evenVBand="0" w:oddHBand="1" w:evenHBand="0" w:firstRowFirstColumn="0" w:firstRowLastColumn="0" w:lastRowFirstColumn="0" w:lastRowLastColumn="0"/>
+            </w:pPr>
+            <w:proofErr w:type="spellStart"/>
+            <w:r>
+              <w:t>Backend</w:t>
+            </w:r>
+            <w:proofErr w:type="spellEnd"/>
+            <w:r>
+              <w:t xml:space="preserve"> Dev</w:t>
+            </w:r>
+          </w:p>
+        </w:tc>
+        <w:tc>
+          <w:tcPr>
+            <w:tcW w:w="0" w:type="auto"/>
+            <w:vAlign w:val="center"/>
+          </w:tcPr>
+          <w:p>
+            <w:pPr>
+              <w:cnfStyle w:val="000000100000" w:firstRow="0" w:lastRow="0" w:firstColumn="0" w:lastColumn="0" w:oddVBand="0" w:evenVBand="0" w:oddHBand="1" w:evenHBand="0" w:firstRowFirstColumn="0" w:firstRowLastColumn="0" w:lastRowFirstColumn="0" w:lastRowLastColumn="0"/>
+            </w:pPr>
+            <w:r>
+              <w:t>3</w:t>
+            </w:r>
+          </w:p>
+        </w:tc>
+        <w:tc>
+          <w:tcPr>
+            <w:tcW w:w="0" w:type="auto"/>
+            <w:vAlign w:val="center"/>
           </w:tcPr>
           <w:p>
             <w:pPr>
@@ -8916,7 +9326,6 @@
           </w:tcPr>
           <w:p>
             <w:r>
-              <w:lastRenderedPageBreak/>
               <w:t>5.1.1</w:t>
             </w:r>
           </w:p>
@@ -9959,6 +10368,7 @@
           </w:tcPr>
           <w:p>
             <w:r>
+              <w:lastRenderedPageBreak/>
               <w:t>5.3.2</w:t>
             </w:r>
           </w:p>
@@ -10454,7 +10864,6 @@
           </w:tcPr>
           <w:p>
             <w:r>
-              <w:lastRenderedPageBreak/>
               <w:t>6.1.2</w:t>
             </w:r>
           </w:p>
@@ -11422,6 +11831,7 @@
           </w:tcPr>
           <w:p>
             <w:r>
+              <w:lastRenderedPageBreak/>
               <w:t>6.3.2</w:t>
             </w:r>
           </w:p>
@@ -11857,7 +12267,6 @@
           </w:tcPr>
           <w:p>
             <w:r>
-              <w:lastRenderedPageBreak/>
               <w:t>7.1.1</w:t>
             </w:r>
           </w:p>
@@ -12908,6 +13317,7 @@
           </w:tcPr>
           <w:p>
             <w:r>
+              <w:lastRenderedPageBreak/>
               <w:t>7.3.2</w:t>
             </w:r>
           </w:p>
@@ -13333,7 +13743,6 @@
           </w:tcPr>
           <w:p>
             <w:r>
-              <w:lastRenderedPageBreak/>
               <w:t>8.1.1</w:t>
             </w:r>
           </w:p>
@@ -14246,6 +14655,7 @@
                 <w:b w:val="0"/>
                 <w:bCs w:val="0"/>
               </w:rPr>
+              <w:lastRenderedPageBreak/>
               <w:t>ID</w:t>
             </w:r>
           </w:p>
@@ -14722,7 +15132,6 @@
                 <w:b w:val="0"/>
                 <w:bCs w:val="0"/>
               </w:rPr>
-              <w:lastRenderedPageBreak/>
               <w:t>ID</w:t>
             </w:r>
           </w:p>

</xml_diff>

<commit_message>
S7-8.1.1 Auditar diseño actual: detectar inconsistencias visuales y de usabilidad
</commit_message>
<xml_diff>
--- a/TP2. E4 Sprint Backlog con tareas y estimaciones.docx
+++ b/TP2. E4 Sprint Backlog con tareas y estimaciones.docx
@@ -37,7 +37,6 @@
           <w:lang w:val="en-US"/>
         </w:rPr>
       </w:pPr>
-      <w:proofErr w:type="spellStart"/>
       <w:r>
         <w:rPr>
           <w:rFonts w:eastAsia="Times New Roman"/>
@@ -45,17 +44,7 @@
           <w:bCs/>
           <w:lang w:val="en-US"/>
         </w:rPr>
-        <w:t>Fecha</w:t>
-      </w:r>
-      <w:proofErr w:type="spellEnd"/>
-      <w:r>
-        <w:rPr>
-          <w:rFonts w:eastAsia="Times New Roman"/>
-          <w:b/>
-          <w:bCs/>
-          <w:lang w:val="en-US"/>
-        </w:rPr>
-        <w:t>:</w:t>
+        <w:t>Fecha:</w:t>
       </w:r>
       <w:r>
         <w:rPr>
@@ -173,21 +162,7 @@
         <w:rPr>
           <w:rFonts w:eastAsia="Times New Roman"/>
         </w:rPr>
-        <w:t xml:space="preserve">. Se desglosan las historias de usuario seleccionadas, sus tareas específicas y la estimación de esfuerzo en horas. Cada tarea corresponde a funcionalidades relacionadas con la gestión de turistas, itinerarios, usuarios y reportes, asegurando que el sistema cumpla con los requisitos definidos en el </w:t>
-      </w:r>
-      <w:proofErr w:type="spellStart"/>
-      <w:r>
-        <w:rPr>
-          <w:rFonts w:eastAsia="Times New Roman"/>
-        </w:rPr>
-        <w:t>Product</w:t>
-      </w:r>
-      <w:proofErr w:type="spellEnd"/>
-      <w:r>
-        <w:rPr>
-          <w:rFonts w:eastAsia="Times New Roman"/>
-        </w:rPr>
-        <w:t xml:space="preserve"> Backlog.</w:t>
+        <w:t>. Se desglosan las historias de usuario seleccionadas, sus tareas específicas y la estimación de esfuerzo en horas. Cada tarea corresponde a funcionalidades relacionadas con la gestión de turistas, itinerarios, usuarios y reportes, asegurando que el sistema cumpla con los requisitos definidos en el Product Backlog.</w:t>
       </w:r>
     </w:p>
     <w:p>
@@ -228,34 +203,14 @@
         </w:rPr>
         <w:t xml:space="preserve">Para estimar el esfuerzo de cada tarea, se utilizó la técnica </w:t>
       </w:r>
-      <w:proofErr w:type="spellStart"/>
       <w:r>
         <w:rPr>
           <w:rFonts w:eastAsia="Times New Roman"/>
           <w:b/>
           <w:bCs/>
         </w:rPr>
-        <w:t>Planning</w:t>
+        <w:t>Planning Poker</w:t>
       </w:r>
-      <w:proofErr w:type="spellEnd"/>
-      <w:r>
-        <w:rPr>
-          <w:rFonts w:eastAsia="Times New Roman"/>
-          <w:b/>
-          <w:bCs/>
-        </w:rPr>
-        <w:t xml:space="preserve"> </w:t>
-      </w:r>
-      <w:proofErr w:type="spellStart"/>
-      <w:r>
-        <w:rPr>
-          <w:rFonts w:eastAsia="Times New Roman"/>
-          <w:b/>
-          <w:bCs/>
-        </w:rPr>
-        <w:t>Poker</w:t>
-      </w:r>
-      <w:proofErr w:type="spellEnd"/>
       <w:r>
         <w:rPr>
           <w:rFonts w:eastAsia="Times New Roman"/>
@@ -281,23 +236,13 @@
         </w:rPr>
         <w:t xml:space="preserve">Complejidad técnica de la implementación en </w:t>
       </w:r>
-      <w:proofErr w:type="spellStart"/>
       <w:r>
         <w:rPr>
           <w:rFonts w:eastAsia="Times New Roman"/>
           <w:b/>
           <w:bCs/>
         </w:rPr>
-        <w:t>React</w:t>
-      </w:r>
-      <w:proofErr w:type="spellEnd"/>
-      <w:r>
-        <w:rPr>
-          <w:rFonts w:eastAsia="Times New Roman"/>
-          <w:b/>
-          <w:bCs/>
-        </w:rPr>
-        <w:t>, Node.js y MySQL</w:t>
+        <w:t>React, Node.js y MySQL</w:t>
       </w:r>
       <w:r>
         <w:rPr>
@@ -847,13 +792,8 @@
               <w:cnfStyle w:val="000000000000" w:firstRow="0" w:lastRow="0" w:firstColumn="0" w:lastColumn="0" w:oddVBand="0" w:evenVBand="0" w:oddHBand="0" w:evenHBand="0" w:firstRowFirstColumn="0" w:firstRowLastColumn="0" w:lastRowFirstColumn="0" w:lastRowLastColumn="0"/>
             </w:pPr>
             <w:r>
-              <w:t xml:space="preserve">QA </w:t>
-            </w:r>
-            <w:proofErr w:type="spellStart"/>
-            <w:r>
-              <w:t>Engineer</w:t>
-            </w:r>
-            <w:proofErr w:type="spellEnd"/>
+              <w:t>QA Engineer</w:t>
+            </w:r>
           </w:p>
         </w:tc>
         <w:tc>
@@ -930,18 +870,10 @@
         <w:t>Descripción:</w:t>
       </w:r>
       <w:r>
-        <w:t xml:space="preserve"> Como desarrollador, necesito definir relaciones y claves foráneas para garantizar la integridad de los </w:t>
-      </w:r>
-      <w:proofErr w:type="spellStart"/>
-      <w:r>
-        <w:t>datos.</w:t>
+        <w:t xml:space="preserve"> Como desarrollador, necesito definir relaciones y claves foráneas para garantizar la integridad de los datos.</w:t>
       </w:r>
       <w:r>
-        <w:t>Tareas</w:t>
-      </w:r>
-      <w:proofErr w:type="spellEnd"/>
-      <w:r>
-        <w:t>:</w:t>
+        <w:t>Tareas:</w:t>
       </w:r>
     </w:p>
     <w:tbl>
@@ -1252,13 +1184,8 @@
               <w:cnfStyle w:val="000000100000" w:firstRow="0" w:lastRow="0" w:firstColumn="0" w:lastColumn="0" w:oddVBand="0" w:evenVBand="0" w:oddHBand="1" w:evenHBand="0" w:firstRowFirstColumn="0" w:firstRowLastColumn="0" w:lastRowFirstColumn="0" w:lastRowLastColumn="0"/>
             </w:pPr>
             <w:r>
-              <w:t xml:space="preserve">QA </w:t>
-            </w:r>
-            <w:proofErr w:type="spellStart"/>
-            <w:r>
-              <w:t>Engineer</w:t>
-            </w:r>
-            <w:proofErr w:type="spellEnd"/>
+              <w:t>QA Engineer</w:t>
+            </w:r>
           </w:p>
         </w:tc>
         <w:tc>
@@ -1313,18 +1240,10 @@
         <w:t>Descripción:</w:t>
       </w:r>
       <w:r>
-        <w:t xml:space="preserve"> Como administrador, necesito disponer de scripts de creación para replicar la BD en distintos </w:t>
-      </w:r>
-      <w:proofErr w:type="spellStart"/>
-      <w:r>
-        <w:t>entornos.</w:t>
+        <w:t xml:space="preserve"> Como administrador, necesito disponer de scripts de creación para replicar la BD en distintos entornos.</w:t>
       </w:r>
       <w:r>
-        <w:t>Tareas</w:t>
-      </w:r>
-      <w:proofErr w:type="spellEnd"/>
-      <w:r>
-        <w:t>:</w:t>
+        <w:t>Tareas:</w:t>
       </w:r>
     </w:p>
     <w:tbl>
@@ -1556,13 +1475,8 @@
               <w:cnfStyle w:val="000000000000" w:firstRow="0" w:lastRow="0" w:firstColumn="0" w:lastColumn="0" w:oddVBand="0" w:evenVBand="0" w:oddHBand="0" w:evenHBand="0" w:firstRowFirstColumn="0" w:firstRowLastColumn="0" w:lastRowFirstColumn="0" w:lastRowLastColumn="0"/>
             </w:pPr>
             <w:r>
-              <w:t xml:space="preserve">QA </w:t>
-            </w:r>
-            <w:proofErr w:type="spellStart"/>
-            <w:r>
-              <w:t>Engineer</w:t>
-            </w:r>
-            <w:proofErr w:type="spellEnd"/>
+              <w:t>QA Engineer</w:t>
+            </w:r>
           </w:p>
         </w:tc>
         <w:tc>
@@ -1639,13 +1553,8 @@
               <w:cnfStyle w:val="000000100000" w:firstRow="0" w:lastRow="0" w:firstColumn="0" w:lastColumn="0" w:oddVBand="0" w:evenVBand="0" w:oddHBand="1" w:evenHBand="0" w:firstRowFirstColumn="0" w:firstRowLastColumn="0" w:lastRowFirstColumn="0" w:lastRowLastColumn="0"/>
             </w:pPr>
             <w:r>
-              <w:t xml:space="preserve">QA </w:t>
-            </w:r>
-            <w:proofErr w:type="spellStart"/>
-            <w:r>
-              <w:t>Engineer</w:t>
-            </w:r>
-            <w:proofErr w:type="spellEnd"/>
+              <w:t>QA Engineer</w:t>
+            </w:r>
           </w:p>
         </w:tc>
         <w:tc>
@@ -2124,13 +2033,8 @@
               <w:cnfStyle w:val="000000100000" w:firstRow="0" w:lastRow="0" w:firstColumn="0" w:lastColumn="0" w:oddVBand="0" w:evenVBand="0" w:oddHBand="1" w:evenHBand="0" w:firstRowFirstColumn="0" w:firstRowLastColumn="0" w:lastRowFirstColumn="0" w:lastRowLastColumn="0"/>
             </w:pPr>
             <w:r>
-              <w:t xml:space="preserve">QA </w:t>
-            </w:r>
-            <w:proofErr w:type="spellStart"/>
-            <w:r>
-              <w:t>Engineer</w:t>
-            </w:r>
-            <w:proofErr w:type="spellEnd"/>
+              <w:t>QA Engineer</w:t>
+            </w:r>
           </w:p>
         </w:tc>
         <w:tc>
@@ -2522,13 +2426,8 @@
               <w:cnfStyle w:val="000000000000" w:firstRow="0" w:lastRow="0" w:firstColumn="0" w:lastColumn="0" w:oddVBand="0" w:evenVBand="0" w:oddHBand="0" w:evenHBand="0" w:firstRowFirstColumn="0" w:firstRowLastColumn="0" w:lastRowFirstColumn="0" w:lastRowLastColumn="0"/>
             </w:pPr>
             <w:r>
-              <w:t xml:space="preserve">QA </w:t>
-            </w:r>
-            <w:proofErr w:type="spellStart"/>
-            <w:r>
-              <w:t>Engineer</w:t>
-            </w:r>
-            <w:proofErr w:type="spellEnd"/>
+              <w:t>QA Engineer</w:t>
+            </w:r>
           </w:p>
         </w:tc>
         <w:tc>
@@ -2680,13 +2579,8 @@
               <w:cnfStyle w:val="000000000000" w:firstRow="0" w:lastRow="0" w:firstColumn="0" w:lastColumn="0" w:oddVBand="0" w:evenVBand="0" w:oddHBand="0" w:evenHBand="0" w:firstRowFirstColumn="0" w:firstRowLastColumn="0" w:lastRowFirstColumn="0" w:lastRowLastColumn="0"/>
             </w:pPr>
             <w:r>
-              <w:t xml:space="preserve">QA </w:t>
-            </w:r>
-            <w:proofErr w:type="spellStart"/>
-            <w:r>
-              <w:t>Engineer</w:t>
-            </w:r>
-            <w:proofErr w:type="spellEnd"/>
+              <w:t>QA Engineer</w:t>
+            </w:r>
           </w:p>
         </w:tc>
         <w:tc>
@@ -2946,13 +2840,8 @@
             <w:pPr>
               <w:cnfStyle w:val="000000100000" w:firstRow="0" w:lastRow="0" w:firstColumn="0" w:lastColumn="0" w:oddVBand="0" w:evenVBand="0" w:oddHBand="1" w:evenHBand="0" w:firstRowFirstColumn="0" w:firstRowLastColumn="0" w:lastRowFirstColumn="0" w:lastRowLastColumn="0"/>
             </w:pPr>
-            <w:proofErr w:type="spellStart"/>
-            <w:r>
-              <w:t>Frontend</w:t>
-            </w:r>
-            <w:proofErr w:type="spellEnd"/>
-            <w:r>
-              <w:t xml:space="preserve"> Dev</w:t>
+            <w:r>
+              <w:t>Frontend Dev</w:t>
             </w:r>
           </w:p>
         </w:tc>
@@ -3026,13 +2915,8 @@
             <w:pPr>
               <w:cnfStyle w:val="000000000000" w:firstRow="0" w:lastRow="0" w:firstColumn="0" w:lastColumn="0" w:oddVBand="0" w:evenVBand="0" w:oddHBand="0" w:evenHBand="0" w:firstRowFirstColumn="0" w:firstRowLastColumn="0" w:lastRowFirstColumn="0" w:lastRowLastColumn="0"/>
             </w:pPr>
-            <w:proofErr w:type="spellStart"/>
-            <w:r>
-              <w:t>Frontend</w:t>
-            </w:r>
-            <w:proofErr w:type="spellEnd"/>
-            <w:r>
-              <w:t xml:space="preserve"> Dev</w:t>
+            <w:r>
+              <w:t>Frontend Dev</w:t>
             </w:r>
           </w:p>
         </w:tc>
@@ -3110,13 +2994,8 @@
             <w:pPr>
               <w:cnfStyle w:val="000000100000" w:firstRow="0" w:lastRow="0" w:firstColumn="0" w:lastColumn="0" w:oddVBand="0" w:evenVBand="0" w:oddHBand="1" w:evenHBand="0" w:firstRowFirstColumn="0" w:firstRowLastColumn="0" w:lastRowFirstColumn="0" w:lastRowLastColumn="0"/>
             </w:pPr>
-            <w:proofErr w:type="spellStart"/>
-            <w:r>
-              <w:t>Backend</w:t>
-            </w:r>
-            <w:proofErr w:type="spellEnd"/>
-            <w:r>
-              <w:t xml:space="preserve"> Dev</w:t>
+            <w:r>
+              <w:t>Backend Dev</w:t>
             </w:r>
           </w:p>
         </w:tc>
@@ -3191,13 +3070,8 @@
               <w:cnfStyle w:val="000000000000" w:firstRow="0" w:lastRow="0" w:firstColumn="0" w:lastColumn="0" w:oddVBand="0" w:evenVBand="0" w:oddHBand="0" w:evenHBand="0" w:firstRowFirstColumn="0" w:firstRowLastColumn="0" w:lastRowFirstColumn="0" w:lastRowLastColumn="0"/>
             </w:pPr>
             <w:r>
-              <w:t xml:space="preserve">QA </w:t>
-            </w:r>
-            <w:proofErr w:type="spellStart"/>
-            <w:r>
-              <w:t>Engineer</w:t>
-            </w:r>
-            <w:proofErr w:type="spellEnd"/>
+              <w:t>QA Engineer</w:t>
+            </w:r>
           </w:p>
         </w:tc>
         <w:tc>
@@ -3439,13 +3313,8 @@
             <w:pPr>
               <w:cnfStyle w:val="000000100000" w:firstRow="0" w:lastRow="0" w:firstColumn="0" w:lastColumn="0" w:oddVBand="0" w:evenVBand="0" w:oddHBand="1" w:evenHBand="0" w:firstRowFirstColumn="0" w:firstRowLastColumn="0" w:lastRowFirstColumn="0" w:lastRowLastColumn="0"/>
             </w:pPr>
-            <w:proofErr w:type="spellStart"/>
-            <w:r>
-              <w:t>Frontend</w:t>
-            </w:r>
-            <w:proofErr w:type="spellEnd"/>
-            <w:r>
-              <w:t xml:space="preserve"> Dev</w:t>
+            <w:r>
+              <w:t>Frontend Dev</w:t>
             </w:r>
           </w:p>
         </w:tc>
@@ -3519,13 +3388,8 @@
             <w:pPr>
               <w:cnfStyle w:val="000000000000" w:firstRow="0" w:lastRow="0" w:firstColumn="0" w:lastColumn="0" w:oddVBand="0" w:evenVBand="0" w:oddHBand="0" w:evenHBand="0" w:firstRowFirstColumn="0" w:firstRowLastColumn="0" w:lastRowFirstColumn="0" w:lastRowLastColumn="0"/>
             </w:pPr>
-            <w:proofErr w:type="spellStart"/>
-            <w:r>
-              <w:t>Backend</w:t>
-            </w:r>
-            <w:proofErr w:type="spellEnd"/>
-            <w:r>
-              <w:t xml:space="preserve"> Dev</w:t>
+            <w:r>
+              <w:t>Backend Dev</w:t>
             </w:r>
           </w:p>
         </w:tc>
@@ -3603,13 +3467,8 @@
             <w:pPr>
               <w:cnfStyle w:val="000000100000" w:firstRow="0" w:lastRow="0" w:firstColumn="0" w:lastColumn="0" w:oddVBand="0" w:evenVBand="0" w:oddHBand="1" w:evenHBand="0" w:firstRowFirstColumn="0" w:firstRowLastColumn="0" w:lastRowFirstColumn="0" w:lastRowLastColumn="0"/>
             </w:pPr>
-            <w:proofErr w:type="spellStart"/>
-            <w:r>
-              <w:t>Backend</w:t>
-            </w:r>
-            <w:proofErr w:type="spellEnd"/>
-            <w:r>
-              <w:t xml:space="preserve"> Dev</w:t>
+            <w:r>
+              <w:t>Backend Dev</w:t>
             </w:r>
           </w:p>
         </w:tc>
@@ -3684,13 +3543,8 @@
               <w:cnfStyle w:val="000000000000" w:firstRow="0" w:lastRow="0" w:firstColumn="0" w:lastColumn="0" w:oddVBand="0" w:evenVBand="0" w:oddHBand="0" w:evenHBand="0" w:firstRowFirstColumn="0" w:firstRowLastColumn="0" w:lastRowFirstColumn="0" w:lastRowLastColumn="0"/>
             </w:pPr>
             <w:r>
-              <w:t xml:space="preserve">QA </w:t>
-            </w:r>
-            <w:proofErr w:type="spellStart"/>
-            <w:r>
-              <w:t>Engineer</w:t>
-            </w:r>
-            <w:proofErr w:type="spellEnd"/>
+              <w:t>QA Engineer</w:t>
+            </w:r>
           </w:p>
         </w:tc>
         <w:tc>
@@ -3986,13 +3840,8 @@
               <w:cnfStyle w:val="000000000000" w:firstRow="0" w:lastRow="0" w:firstColumn="0" w:lastColumn="0" w:oddVBand="0" w:evenVBand="0" w:oddHBand="0" w:evenHBand="0" w:firstRowFirstColumn="0" w:firstRowLastColumn="0" w:lastRowFirstColumn="0" w:lastRowLastColumn="0"/>
             </w:pPr>
             <w:r>
-              <w:t xml:space="preserve">Implementar asignación de roles en el </w:t>
-            </w:r>
-            <w:proofErr w:type="spellStart"/>
-            <w:r>
-              <w:t>backend</w:t>
-            </w:r>
-            <w:proofErr w:type="spellEnd"/>
+              <w:t>Implementar asignación de roles en el backend</w:t>
+            </w:r>
           </w:p>
         </w:tc>
         <w:tc>
@@ -4005,13 +3854,8 @@
             <w:pPr>
               <w:cnfStyle w:val="000000000000" w:firstRow="0" w:lastRow="0" w:firstColumn="0" w:lastColumn="0" w:oddVBand="0" w:evenVBand="0" w:oddHBand="0" w:evenHBand="0" w:firstRowFirstColumn="0" w:firstRowLastColumn="0" w:lastRowFirstColumn="0" w:lastRowLastColumn="0"/>
             </w:pPr>
-            <w:proofErr w:type="spellStart"/>
-            <w:r>
-              <w:t>Backend</w:t>
-            </w:r>
-            <w:proofErr w:type="spellEnd"/>
-            <w:r>
-              <w:t xml:space="preserve"> Dev</w:t>
+            <w:r>
+              <w:t>Backend Dev</w:t>
             </w:r>
           </w:p>
         </w:tc>
@@ -4089,13 +3933,8 @@
             <w:pPr>
               <w:cnfStyle w:val="000000100000" w:firstRow="0" w:lastRow="0" w:firstColumn="0" w:lastColumn="0" w:oddVBand="0" w:evenVBand="0" w:oddHBand="1" w:evenHBand="0" w:firstRowFirstColumn="0" w:firstRowLastColumn="0" w:lastRowFirstColumn="0" w:lastRowLastColumn="0"/>
             </w:pPr>
-            <w:proofErr w:type="spellStart"/>
-            <w:r>
-              <w:t>Frontend</w:t>
-            </w:r>
-            <w:proofErr w:type="spellEnd"/>
-            <w:r>
-              <w:t xml:space="preserve"> Dev</w:t>
+            <w:r>
+              <w:t>Frontend Dev</w:t>
             </w:r>
           </w:p>
         </w:tc>
@@ -4170,13 +4009,8 @@
               <w:cnfStyle w:val="000000000000" w:firstRow="0" w:lastRow="0" w:firstColumn="0" w:lastColumn="0" w:oddVBand="0" w:evenVBand="0" w:oddHBand="0" w:evenHBand="0" w:firstRowFirstColumn="0" w:firstRowLastColumn="0" w:lastRowFirstColumn="0" w:lastRowLastColumn="0"/>
             </w:pPr>
             <w:r>
-              <w:t xml:space="preserve">QA </w:t>
-            </w:r>
-            <w:proofErr w:type="spellStart"/>
-            <w:r>
-              <w:t>Engineer</w:t>
-            </w:r>
-            <w:proofErr w:type="spellEnd"/>
+              <w:t>QA Engineer</w:t>
+            </w:r>
           </w:p>
         </w:tc>
         <w:tc>
@@ -4440,13 +4274,8 @@
             <w:pPr>
               <w:cnfStyle w:val="000000100000" w:firstRow="0" w:lastRow="0" w:firstColumn="0" w:lastColumn="0" w:oddVBand="0" w:evenVBand="0" w:oddHBand="1" w:evenHBand="0" w:firstRowFirstColumn="0" w:firstRowLastColumn="0" w:lastRowFirstColumn="0" w:lastRowLastColumn="0"/>
             </w:pPr>
-            <w:proofErr w:type="spellStart"/>
-            <w:r>
-              <w:t>Frontend</w:t>
-            </w:r>
-            <w:proofErr w:type="spellEnd"/>
-            <w:r>
-              <w:t xml:space="preserve"> Dev</w:t>
+            <w:r>
+              <w:t>Frontend Dev</w:t>
             </w:r>
           </w:p>
         </w:tc>
@@ -4520,13 +4349,8 @@
             <w:pPr>
               <w:cnfStyle w:val="000000000000" w:firstRow="0" w:lastRow="0" w:firstColumn="0" w:lastColumn="0" w:oddVBand="0" w:evenVBand="0" w:oddHBand="0" w:evenHBand="0" w:firstRowFirstColumn="0" w:firstRowLastColumn="0" w:lastRowFirstColumn="0" w:lastRowLastColumn="0"/>
             </w:pPr>
-            <w:proofErr w:type="spellStart"/>
-            <w:r>
-              <w:t>Frontend</w:t>
-            </w:r>
-            <w:proofErr w:type="spellEnd"/>
-            <w:r>
-              <w:t xml:space="preserve"> Dev</w:t>
+            <w:r>
+              <w:t>Frontend Dev</w:t>
             </w:r>
           </w:p>
         </w:tc>
@@ -4605,13 +4429,8 @@
             <w:pPr>
               <w:cnfStyle w:val="000000100000" w:firstRow="0" w:lastRow="0" w:firstColumn="0" w:lastColumn="0" w:oddVBand="0" w:evenVBand="0" w:oddHBand="1" w:evenHBand="0" w:firstRowFirstColumn="0" w:firstRowLastColumn="0" w:lastRowFirstColumn="0" w:lastRowLastColumn="0"/>
             </w:pPr>
-            <w:proofErr w:type="spellStart"/>
-            <w:r>
-              <w:t>Backend</w:t>
-            </w:r>
-            <w:proofErr w:type="spellEnd"/>
-            <w:r>
-              <w:t xml:space="preserve"> Dev</w:t>
+            <w:r>
+              <w:t>Backend Dev</w:t>
             </w:r>
           </w:p>
         </w:tc>
@@ -4686,13 +4505,8 @@
               <w:cnfStyle w:val="000000000000" w:firstRow="0" w:lastRow="0" w:firstColumn="0" w:lastColumn="0" w:oddVBand="0" w:evenVBand="0" w:oddHBand="0" w:evenHBand="0" w:firstRowFirstColumn="0" w:firstRowLastColumn="0" w:lastRowFirstColumn="0" w:lastRowLastColumn="0"/>
             </w:pPr>
             <w:r>
-              <w:t xml:space="preserve">QA </w:t>
-            </w:r>
-            <w:proofErr w:type="spellStart"/>
-            <w:r>
-              <w:t>Engineer</w:t>
-            </w:r>
-            <w:proofErr w:type="spellEnd"/>
+              <w:t>QA Engineer</w:t>
+            </w:r>
           </w:p>
         </w:tc>
         <w:tc>
@@ -4927,13 +4741,8 @@
             <w:pPr>
               <w:cnfStyle w:val="000000100000" w:firstRow="0" w:lastRow="0" w:firstColumn="0" w:lastColumn="0" w:oddVBand="0" w:evenVBand="0" w:oddHBand="1" w:evenHBand="0" w:firstRowFirstColumn="0" w:firstRowLastColumn="0" w:lastRowFirstColumn="0" w:lastRowLastColumn="0"/>
             </w:pPr>
-            <w:proofErr w:type="spellStart"/>
-            <w:r>
-              <w:t>Frontend</w:t>
-            </w:r>
-            <w:proofErr w:type="spellEnd"/>
-            <w:r>
-              <w:t xml:space="preserve"> Dev</w:t>
+            <w:r>
+              <w:t>Frontend Dev</w:t>
             </w:r>
           </w:p>
         </w:tc>
@@ -5007,13 +4816,8 @@
             <w:pPr>
               <w:cnfStyle w:val="000000000000" w:firstRow="0" w:lastRow="0" w:firstColumn="0" w:lastColumn="0" w:oddVBand="0" w:evenVBand="0" w:oddHBand="0" w:evenHBand="0" w:firstRowFirstColumn="0" w:firstRowLastColumn="0" w:lastRowFirstColumn="0" w:lastRowLastColumn="0"/>
             </w:pPr>
-            <w:proofErr w:type="spellStart"/>
-            <w:r>
-              <w:t>Backend</w:t>
-            </w:r>
-            <w:proofErr w:type="spellEnd"/>
-            <w:r>
-              <w:t xml:space="preserve"> Dev</w:t>
+            <w:r>
+              <w:t>Backend Dev</w:t>
             </w:r>
           </w:p>
         </w:tc>
@@ -5091,13 +4895,8 @@
             <w:pPr>
               <w:cnfStyle w:val="000000100000" w:firstRow="0" w:lastRow="0" w:firstColumn="0" w:lastColumn="0" w:oddVBand="0" w:evenVBand="0" w:oddHBand="1" w:evenHBand="0" w:firstRowFirstColumn="0" w:firstRowLastColumn="0" w:lastRowFirstColumn="0" w:lastRowLastColumn="0"/>
             </w:pPr>
-            <w:proofErr w:type="spellStart"/>
-            <w:r>
-              <w:t>Backend</w:t>
-            </w:r>
-            <w:proofErr w:type="spellEnd"/>
-            <w:r>
-              <w:t xml:space="preserve"> Dev</w:t>
+            <w:r>
+              <w:t>Backend Dev</w:t>
             </w:r>
           </w:p>
         </w:tc>
@@ -5172,13 +4971,8 @@
               <w:cnfStyle w:val="000000000000" w:firstRow="0" w:lastRow="0" w:firstColumn="0" w:lastColumn="0" w:oddVBand="0" w:evenVBand="0" w:oddHBand="0" w:evenHBand="0" w:firstRowFirstColumn="0" w:firstRowLastColumn="0" w:lastRowFirstColumn="0" w:lastRowLastColumn="0"/>
             </w:pPr>
             <w:r>
-              <w:t xml:space="preserve">QA </w:t>
-            </w:r>
-            <w:proofErr w:type="spellStart"/>
-            <w:r>
-              <w:t>Engineer</w:t>
-            </w:r>
-            <w:proofErr w:type="spellEnd"/>
+              <w:t>QA Engineer</w:t>
+            </w:r>
           </w:p>
         </w:tc>
         <w:tc>
@@ -5413,13 +5207,8 @@
             <w:pPr>
               <w:cnfStyle w:val="000000100000" w:firstRow="0" w:lastRow="0" w:firstColumn="0" w:lastColumn="0" w:oddVBand="0" w:evenVBand="0" w:oddHBand="1" w:evenHBand="0" w:firstRowFirstColumn="0" w:firstRowLastColumn="0" w:lastRowFirstColumn="0" w:lastRowLastColumn="0"/>
             </w:pPr>
-            <w:proofErr w:type="spellStart"/>
-            <w:r>
-              <w:t>Frontend</w:t>
-            </w:r>
-            <w:proofErr w:type="spellEnd"/>
-            <w:r>
-              <w:t xml:space="preserve"> Dev</w:t>
+            <w:r>
+              <w:t>Frontend Dev</w:t>
             </w:r>
           </w:p>
         </w:tc>
@@ -5493,13 +5282,8 @@
             <w:pPr>
               <w:cnfStyle w:val="000000000000" w:firstRow="0" w:lastRow="0" w:firstColumn="0" w:lastColumn="0" w:oddVBand="0" w:evenVBand="0" w:oddHBand="0" w:evenHBand="0" w:firstRowFirstColumn="0" w:firstRowLastColumn="0" w:lastRowFirstColumn="0" w:lastRowLastColumn="0"/>
             </w:pPr>
-            <w:proofErr w:type="spellStart"/>
-            <w:r>
-              <w:t>Backend</w:t>
-            </w:r>
-            <w:proofErr w:type="spellEnd"/>
-            <w:r>
-              <w:t xml:space="preserve"> Dev</w:t>
+            <w:r>
+              <w:t>Backend Dev</w:t>
             </w:r>
           </w:p>
         </w:tc>
@@ -5653,13 +5437,8 @@
               <w:cnfStyle w:val="000000000000" w:firstRow="0" w:lastRow="0" w:firstColumn="0" w:lastColumn="0" w:oddVBand="0" w:evenVBand="0" w:oddHBand="0" w:evenHBand="0" w:firstRowFirstColumn="0" w:firstRowLastColumn="0" w:lastRowFirstColumn="0" w:lastRowLastColumn="0"/>
             </w:pPr>
             <w:r>
-              <w:t xml:space="preserve">QA </w:t>
-            </w:r>
-            <w:proofErr w:type="spellStart"/>
-            <w:r>
-              <w:t>Engineer</w:t>
-            </w:r>
-            <w:proofErr w:type="spellEnd"/>
+              <w:t>QA Engineer</w:t>
+            </w:r>
           </w:p>
         </w:tc>
         <w:tc>
@@ -5894,13 +5673,8 @@
             <w:pPr>
               <w:cnfStyle w:val="000000100000" w:firstRow="0" w:lastRow="0" w:firstColumn="0" w:lastColumn="0" w:oddVBand="0" w:evenVBand="0" w:oddHBand="1" w:evenHBand="0" w:firstRowFirstColumn="0" w:firstRowLastColumn="0" w:lastRowFirstColumn="0" w:lastRowLastColumn="0"/>
             </w:pPr>
-            <w:proofErr w:type="spellStart"/>
-            <w:r>
-              <w:t>Frontend</w:t>
-            </w:r>
-            <w:proofErr w:type="spellEnd"/>
-            <w:r>
-              <w:t xml:space="preserve"> Dev</w:t>
+            <w:r>
+              <w:t>Frontend Dev</w:t>
             </w:r>
           </w:p>
         </w:tc>
@@ -5974,13 +5748,8 @@
             <w:pPr>
               <w:cnfStyle w:val="000000000000" w:firstRow="0" w:lastRow="0" w:firstColumn="0" w:lastColumn="0" w:oddVBand="0" w:evenVBand="0" w:oddHBand="0" w:evenHBand="0" w:firstRowFirstColumn="0" w:firstRowLastColumn="0" w:lastRowFirstColumn="0" w:lastRowLastColumn="0"/>
             </w:pPr>
-            <w:proofErr w:type="spellStart"/>
-            <w:r>
-              <w:t>Frontend</w:t>
-            </w:r>
-            <w:proofErr w:type="spellEnd"/>
-            <w:r>
-              <w:t xml:space="preserve"> Dev</w:t>
+            <w:r>
+              <w:t>Frontend Dev</w:t>
             </w:r>
           </w:p>
         </w:tc>
@@ -6058,13 +5827,8 @@
             <w:pPr>
               <w:cnfStyle w:val="000000100000" w:firstRow="0" w:lastRow="0" w:firstColumn="0" w:lastColumn="0" w:oddVBand="0" w:evenVBand="0" w:oddHBand="1" w:evenHBand="0" w:firstRowFirstColumn="0" w:firstRowLastColumn="0" w:lastRowFirstColumn="0" w:lastRowLastColumn="0"/>
             </w:pPr>
-            <w:proofErr w:type="spellStart"/>
-            <w:r>
-              <w:t>Backend</w:t>
-            </w:r>
-            <w:proofErr w:type="spellEnd"/>
-            <w:r>
-              <w:t xml:space="preserve"> Dev</w:t>
+            <w:r>
+              <w:t>Backend Dev</w:t>
             </w:r>
           </w:p>
         </w:tc>
@@ -6140,13 +5904,8 @@
               <w:cnfStyle w:val="000000000000" w:firstRow="0" w:lastRow="0" w:firstColumn="0" w:lastColumn="0" w:oddVBand="0" w:evenVBand="0" w:oddHBand="0" w:evenHBand="0" w:firstRowFirstColumn="0" w:firstRowLastColumn="0" w:lastRowFirstColumn="0" w:lastRowLastColumn="0"/>
             </w:pPr>
             <w:r>
-              <w:t xml:space="preserve">QA </w:t>
-            </w:r>
-            <w:proofErr w:type="spellStart"/>
-            <w:r>
-              <w:t>Engineer</w:t>
-            </w:r>
-            <w:proofErr w:type="spellEnd"/>
+              <w:t>QA Engineer</w:t>
+            </w:r>
           </w:p>
         </w:tc>
         <w:tc>
@@ -6389,13 +6148,8 @@
             <w:pPr>
               <w:cnfStyle w:val="000000100000" w:firstRow="0" w:lastRow="0" w:firstColumn="0" w:lastColumn="0" w:oddVBand="0" w:evenVBand="0" w:oddHBand="1" w:evenHBand="0" w:firstRowFirstColumn="0" w:firstRowLastColumn="0" w:lastRowFirstColumn="0" w:lastRowLastColumn="0"/>
             </w:pPr>
-            <w:proofErr w:type="spellStart"/>
-            <w:r>
-              <w:t>Frontend</w:t>
-            </w:r>
-            <w:proofErr w:type="spellEnd"/>
-            <w:r>
-              <w:t xml:space="preserve"> Dev</w:t>
+            <w:r>
+              <w:t>Frontend Dev</w:t>
             </w:r>
           </w:p>
         </w:tc>
@@ -6651,13 +6405,8 @@
             <w:pPr>
               <w:cnfStyle w:val="000000100000" w:firstRow="0" w:lastRow="0" w:firstColumn="0" w:lastColumn="0" w:oddVBand="0" w:evenVBand="0" w:oddHBand="1" w:evenHBand="0" w:firstRowFirstColumn="0" w:firstRowLastColumn="0" w:lastRowFirstColumn="0" w:lastRowLastColumn="0"/>
             </w:pPr>
-            <w:proofErr w:type="spellStart"/>
-            <w:r>
-              <w:t>Frontend</w:t>
-            </w:r>
-            <w:proofErr w:type="spellEnd"/>
-            <w:r>
-              <w:t xml:space="preserve"> Dev</w:t>
+            <w:r>
+              <w:t>Frontend Dev</w:t>
             </w:r>
           </w:p>
         </w:tc>
@@ -6731,13 +6480,8 @@
             <w:pPr>
               <w:cnfStyle w:val="000000000000" w:firstRow="0" w:lastRow="0" w:firstColumn="0" w:lastColumn="0" w:oddVBand="0" w:evenVBand="0" w:oddHBand="0" w:evenHBand="0" w:firstRowFirstColumn="0" w:firstRowLastColumn="0" w:lastRowFirstColumn="0" w:lastRowLastColumn="0"/>
             </w:pPr>
-            <w:proofErr w:type="spellStart"/>
-            <w:r>
-              <w:t>Frontend</w:t>
-            </w:r>
-            <w:proofErr w:type="spellEnd"/>
-            <w:r>
-              <w:t xml:space="preserve"> Dev</w:t>
+            <w:r>
+              <w:t>Frontend Dev</w:t>
             </w:r>
           </w:p>
         </w:tc>
@@ -6815,13 +6559,8 @@
             <w:pPr>
               <w:cnfStyle w:val="000000100000" w:firstRow="0" w:lastRow="0" w:firstColumn="0" w:lastColumn="0" w:oddVBand="0" w:evenVBand="0" w:oddHBand="1" w:evenHBand="0" w:firstRowFirstColumn="0" w:firstRowLastColumn="0" w:lastRowFirstColumn="0" w:lastRowLastColumn="0"/>
             </w:pPr>
-            <w:proofErr w:type="spellStart"/>
-            <w:r>
-              <w:t>Backend</w:t>
-            </w:r>
-            <w:proofErr w:type="spellEnd"/>
-            <w:r>
-              <w:t xml:space="preserve"> Dev</w:t>
+            <w:r>
+              <w:t>Backend Dev</w:t>
             </w:r>
           </w:p>
         </w:tc>
@@ -6896,13 +6635,8 @@
               <w:cnfStyle w:val="000000000000" w:firstRow="0" w:lastRow="0" w:firstColumn="0" w:lastColumn="0" w:oddVBand="0" w:evenVBand="0" w:oddHBand="0" w:evenHBand="0" w:firstRowFirstColumn="0" w:firstRowLastColumn="0" w:lastRowFirstColumn="0" w:lastRowLastColumn="0"/>
             </w:pPr>
             <w:r>
-              <w:t xml:space="preserve">QA </w:t>
-            </w:r>
-            <w:proofErr w:type="spellStart"/>
-            <w:r>
-              <w:t>Engineer</w:t>
-            </w:r>
-            <w:proofErr w:type="spellEnd"/>
+              <w:t>QA Engineer</w:t>
+            </w:r>
           </w:p>
         </w:tc>
         <w:tc>
@@ -7137,13 +6871,8 @@
             <w:pPr>
               <w:cnfStyle w:val="000000100000" w:firstRow="0" w:lastRow="0" w:firstColumn="0" w:lastColumn="0" w:oddVBand="0" w:evenVBand="0" w:oddHBand="1" w:evenHBand="0" w:firstRowFirstColumn="0" w:firstRowLastColumn="0" w:lastRowFirstColumn="0" w:lastRowLastColumn="0"/>
             </w:pPr>
-            <w:proofErr w:type="spellStart"/>
-            <w:r>
-              <w:t>Frontend</w:t>
-            </w:r>
-            <w:proofErr w:type="spellEnd"/>
-            <w:r>
-              <w:t xml:space="preserve"> Dev</w:t>
+            <w:r>
+              <w:t>Frontend Dev</w:t>
             </w:r>
           </w:p>
         </w:tc>
@@ -7217,13 +6946,8 @@
             <w:pPr>
               <w:cnfStyle w:val="000000000000" w:firstRow="0" w:lastRow="0" w:firstColumn="0" w:lastColumn="0" w:oddVBand="0" w:evenVBand="0" w:oddHBand="0" w:evenHBand="0" w:firstRowFirstColumn="0" w:firstRowLastColumn="0" w:lastRowFirstColumn="0" w:lastRowLastColumn="0"/>
             </w:pPr>
-            <w:proofErr w:type="spellStart"/>
-            <w:r>
-              <w:t>Backend</w:t>
-            </w:r>
-            <w:proofErr w:type="spellEnd"/>
-            <w:r>
-              <w:t xml:space="preserve"> Dev</w:t>
+            <w:r>
+              <w:t>Backend Dev</w:t>
             </w:r>
           </w:p>
         </w:tc>
@@ -7302,13 +7026,8 @@
               <w:cnfStyle w:val="000000100000" w:firstRow="0" w:lastRow="0" w:firstColumn="0" w:lastColumn="0" w:oddVBand="0" w:evenVBand="0" w:oddHBand="1" w:evenHBand="0" w:firstRowFirstColumn="0" w:firstRowLastColumn="0" w:lastRowFirstColumn="0" w:lastRowLastColumn="0"/>
             </w:pPr>
             <w:r>
-              <w:t xml:space="preserve">QA </w:t>
-            </w:r>
-            <w:proofErr w:type="spellStart"/>
-            <w:r>
-              <w:t>Engineer</w:t>
-            </w:r>
-            <w:proofErr w:type="spellEnd"/>
+              <w:t>QA Engineer</w:t>
+            </w:r>
           </w:p>
         </w:tc>
         <w:tc>
@@ -7449,15 +7168,7 @@
               <w:t>de</w:t>
             </w:r>
             <w:r>
-              <w:t xml:space="preserve">l </w:t>
-            </w:r>
-            <w:proofErr w:type="spellStart"/>
-            <w:r>
-              <w:t>Frontend</w:t>
-            </w:r>
-            <w:proofErr w:type="spellEnd"/>
-            <w:r>
-              <w:t xml:space="preserve"> </w:t>
+              <w:t xml:space="preserve">l Frontend </w:t>
             </w:r>
             <w:r>
               <w:t>(</w:t>
@@ -7497,13 +7208,8 @@
             <w:pPr>
               <w:cnfStyle w:val="000000100000" w:firstRow="0" w:lastRow="0" w:firstColumn="0" w:lastColumn="0" w:oddVBand="0" w:evenVBand="0" w:oddHBand="1" w:evenHBand="0" w:firstRowFirstColumn="0" w:firstRowLastColumn="0" w:lastRowFirstColumn="0" w:lastRowLastColumn="0"/>
             </w:pPr>
-            <w:proofErr w:type="spellStart"/>
-            <w:r>
-              <w:t>Frontend</w:t>
-            </w:r>
-            <w:proofErr w:type="spellEnd"/>
-            <w:r>
-              <w:t xml:space="preserve"> Dev </w:t>
+            <w:r>
+              <w:t xml:space="preserve">Frontend Dev </w:t>
             </w:r>
           </w:p>
         </w:tc>
@@ -7571,13 +7277,8 @@
             <w:r>
               <w:t xml:space="preserve">del </w:t>
             </w:r>
-            <w:proofErr w:type="spellStart"/>
-            <w:r>
-              <w:t>Backend</w:t>
-            </w:r>
-            <w:proofErr w:type="spellEnd"/>
-            <w:r>
-              <w:t xml:space="preserve"> </w:t>
+            <w:r>
+              <w:t xml:space="preserve">Backend </w:t>
             </w:r>
             <w:r>
               <w:t>(</w:t>
@@ -7617,13 +7318,8 @@
             <w:pPr>
               <w:cnfStyle w:val="000000000000" w:firstRow="0" w:lastRow="0" w:firstColumn="0" w:lastColumn="0" w:oddVBand="0" w:evenVBand="0" w:oddHBand="0" w:evenHBand="0" w:firstRowFirstColumn="0" w:firstRowLastColumn="0" w:lastRowFirstColumn="0" w:lastRowLastColumn="0"/>
             </w:pPr>
-            <w:proofErr w:type="spellStart"/>
-            <w:r>
-              <w:t>Backend</w:t>
-            </w:r>
-            <w:proofErr w:type="spellEnd"/>
-            <w:r>
-              <w:t xml:space="preserve"> Dev</w:t>
+            <w:r>
+              <w:t>Backend Dev</w:t>
             </w:r>
           </w:p>
         </w:tc>
@@ -7858,13 +7554,8 @@
             <w:pPr>
               <w:cnfStyle w:val="000000100000" w:firstRow="0" w:lastRow="0" w:firstColumn="0" w:lastColumn="0" w:oddVBand="0" w:evenVBand="0" w:oddHBand="1" w:evenHBand="0" w:firstRowFirstColumn="0" w:firstRowLastColumn="0" w:lastRowFirstColumn="0" w:lastRowLastColumn="0"/>
             </w:pPr>
-            <w:proofErr w:type="spellStart"/>
-            <w:r>
-              <w:t>Frontend</w:t>
-            </w:r>
-            <w:proofErr w:type="spellEnd"/>
-            <w:r>
-              <w:t xml:space="preserve"> Dev</w:t>
+            <w:r>
+              <w:t>Frontend Dev</w:t>
             </w:r>
           </w:p>
         </w:tc>
@@ -7938,13 +7629,8 @@
             <w:pPr>
               <w:cnfStyle w:val="000000000000" w:firstRow="0" w:lastRow="0" w:firstColumn="0" w:lastColumn="0" w:oddVBand="0" w:evenVBand="0" w:oddHBand="0" w:evenHBand="0" w:firstRowFirstColumn="0" w:firstRowLastColumn="0" w:lastRowFirstColumn="0" w:lastRowLastColumn="0"/>
             </w:pPr>
-            <w:proofErr w:type="spellStart"/>
-            <w:r>
-              <w:t>Backend</w:t>
-            </w:r>
-            <w:proofErr w:type="spellEnd"/>
-            <w:r>
-              <w:t xml:space="preserve"> Dev</w:t>
+            <w:r>
+              <w:t>Backend Dev</w:t>
             </w:r>
           </w:p>
         </w:tc>
@@ -8098,13 +7784,8 @@
               <w:cnfStyle w:val="000000000000" w:firstRow="0" w:lastRow="0" w:firstColumn="0" w:lastColumn="0" w:oddVBand="0" w:evenVBand="0" w:oddHBand="0" w:evenHBand="0" w:firstRowFirstColumn="0" w:firstRowLastColumn="0" w:lastRowFirstColumn="0" w:lastRowLastColumn="0"/>
             </w:pPr>
             <w:r>
-              <w:t xml:space="preserve">QA </w:t>
-            </w:r>
-            <w:proofErr w:type="spellStart"/>
-            <w:r>
-              <w:t>Engineer</w:t>
-            </w:r>
-            <w:proofErr w:type="spellEnd"/>
+              <w:t>QA Engineer</w:t>
+            </w:r>
           </w:p>
         </w:tc>
         <w:tc>
@@ -8339,13 +8020,8 @@
             <w:pPr>
               <w:cnfStyle w:val="000000100000" w:firstRow="0" w:lastRow="0" w:firstColumn="0" w:lastColumn="0" w:oddVBand="0" w:evenVBand="0" w:oddHBand="1" w:evenHBand="0" w:firstRowFirstColumn="0" w:firstRowLastColumn="0" w:lastRowFirstColumn="0" w:lastRowLastColumn="0"/>
             </w:pPr>
-            <w:proofErr w:type="spellStart"/>
-            <w:r>
-              <w:t>Frontend</w:t>
-            </w:r>
-            <w:proofErr w:type="spellEnd"/>
-            <w:r>
-              <w:t xml:space="preserve"> Dev</w:t>
+            <w:r>
+              <w:t>Frontend Dev</w:t>
             </w:r>
           </w:p>
         </w:tc>
@@ -8419,13 +8095,8 @@
             <w:pPr>
               <w:cnfStyle w:val="000000000000" w:firstRow="0" w:lastRow="0" w:firstColumn="0" w:lastColumn="0" w:oddVBand="0" w:evenVBand="0" w:oddHBand="0" w:evenHBand="0" w:firstRowFirstColumn="0" w:firstRowLastColumn="0" w:lastRowFirstColumn="0" w:lastRowLastColumn="0"/>
             </w:pPr>
-            <w:proofErr w:type="spellStart"/>
-            <w:r>
-              <w:t>Frontend</w:t>
-            </w:r>
-            <w:proofErr w:type="spellEnd"/>
-            <w:r>
-              <w:t xml:space="preserve"> Dev</w:t>
+            <w:r>
+              <w:t>Frontend Dev</w:t>
             </w:r>
           </w:p>
         </w:tc>
@@ -8503,13 +8174,8 @@
             <w:pPr>
               <w:cnfStyle w:val="000000100000" w:firstRow="0" w:lastRow="0" w:firstColumn="0" w:lastColumn="0" w:oddVBand="0" w:evenVBand="0" w:oddHBand="1" w:evenHBand="0" w:firstRowFirstColumn="0" w:firstRowLastColumn="0" w:lastRowFirstColumn="0" w:lastRowLastColumn="0"/>
             </w:pPr>
-            <w:proofErr w:type="spellStart"/>
-            <w:r>
-              <w:t>Backend</w:t>
-            </w:r>
-            <w:proofErr w:type="spellEnd"/>
-            <w:r>
-              <w:t xml:space="preserve"> Dev</w:t>
+            <w:r>
+              <w:t>Backend Dev</w:t>
             </w:r>
           </w:p>
         </w:tc>
@@ -8584,13 +8250,8 @@
               <w:cnfStyle w:val="000000000000" w:firstRow="0" w:lastRow="0" w:firstColumn="0" w:lastColumn="0" w:oddVBand="0" w:evenVBand="0" w:oddHBand="0" w:evenHBand="0" w:firstRowFirstColumn="0" w:firstRowLastColumn="0" w:lastRowFirstColumn="0" w:lastRowLastColumn="0"/>
             </w:pPr>
             <w:r>
-              <w:t xml:space="preserve">QA </w:t>
-            </w:r>
-            <w:proofErr w:type="spellStart"/>
-            <w:r>
-              <w:t>Engineer</w:t>
-            </w:r>
-            <w:proofErr w:type="spellEnd"/>
+              <w:t>QA Engineer</w:t>
+            </w:r>
           </w:p>
         </w:tc>
         <w:tc>
@@ -8648,7 +8309,6 @@
         </w:rPr>
         <w:t xml:space="preserve">HU </w:t>
       </w:r>
-      <w:proofErr w:type="gramStart"/>
       <w:r>
         <w:rPr>
           <w:rFonts w:eastAsia="Times New Roman"/>
@@ -8669,7 +8329,6 @@
         </w:rPr>
         <w:t xml:space="preserve"> agregados</w:t>
       </w:r>
-      <w:proofErr w:type="gramEnd"/>
       <w:r>
         <w:rPr>
           <w:rFonts w:eastAsia="Times New Roman"/>
@@ -8849,13 +8508,8 @@
             <w:pPr>
               <w:cnfStyle w:val="000000100000" w:firstRow="0" w:lastRow="0" w:firstColumn="0" w:lastColumn="0" w:oddVBand="0" w:evenVBand="0" w:oddHBand="1" w:evenHBand="0" w:firstRowFirstColumn="0" w:firstRowLastColumn="0" w:lastRowFirstColumn="0" w:lastRowLastColumn="0"/>
             </w:pPr>
-            <w:proofErr w:type="spellStart"/>
-            <w:r>
-              <w:t>Frontend</w:t>
-            </w:r>
-            <w:proofErr w:type="spellEnd"/>
-            <w:r>
-              <w:t xml:space="preserve"> Dev</w:t>
+            <w:r>
+              <w:t>Frontend Dev</w:t>
             </w:r>
           </w:p>
         </w:tc>
@@ -8913,15 +8567,7 @@
               <w:cnfStyle w:val="000000000000" w:firstRow="0" w:lastRow="0" w:firstColumn="0" w:lastColumn="0" w:oddVBand="0" w:evenVBand="0" w:oddHBand="0" w:evenHBand="0" w:firstRowFirstColumn="0" w:firstRowLastColumn="0" w:lastRowFirstColumn="0" w:lastRowLastColumn="0"/>
             </w:pPr>
             <w:r>
-              <w:t xml:space="preserve">Concretar las nuevas funciones de edición de itinerarios respecto al </w:t>
-            </w:r>
-            <w:proofErr w:type="spellStart"/>
-            <w:r>
-              <w:t>Frontend</w:t>
-            </w:r>
-            <w:proofErr w:type="spellEnd"/>
-            <w:r>
-              <w:t xml:space="preserve"> </w:t>
+              <w:t xml:space="preserve">Concretar las nuevas funciones de edición de itinerarios respecto al Frontend </w:t>
             </w:r>
             <w:r>
               <w:t>(</w:t>
@@ -8961,13 +8607,8 @@
             <w:pPr>
               <w:cnfStyle w:val="000000000000" w:firstRow="0" w:lastRow="0" w:firstColumn="0" w:lastColumn="0" w:oddVBand="0" w:evenVBand="0" w:oddHBand="0" w:evenHBand="0" w:firstRowFirstColumn="0" w:firstRowLastColumn="0" w:lastRowFirstColumn="0" w:lastRowLastColumn="0"/>
             </w:pPr>
-            <w:proofErr w:type="spellStart"/>
-            <w:r>
-              <w:t>Frontend</w:t>
-            </w:r>
-            <w:proofErr w:type="spellEnd"/>
-            <w:r>
-              <w:t xml:space="preserve"> Dev </w:t>
+            <w:r>
+              <w:t xml:space="preserve">Frontend Dev </w:t>
             </w:r>
           </w:p>
         </w:tc>
@@ -9027,15 +8668,7 @@
               <w:cnfStyle w:val="000000100000" w:firstRow="0" w:lastRow="0" w:firstColumn="0" w:lastColumn="0" w:oddVBand="0" w:evenVBand="0" w:oddHBand="1" w:evenHBand="0" w:firstRowFirstColumn="0" w:firstRowLastColumn="0" w:lastRowFirstColumn="0" w:lastRowLastColumn="0"/>
             </w:pPr>
             <w:r>
-              <w:t xml:space="preserve">Concretar las nuevas funciones de edición de itinerarios respecto al </w:t>
-            </w:r>
-            <w:proofErr w:type="spellStart"/>
-            <w:r>
-              <w:t>Backend</w:t>
-            </w:r>
-            <w:proofErr w:type="spellEnd"/>
-            <w:r>
-              <w:t xml:space="preserve"> </w:t>
+              <w:t xml:space="preserve">Concretar las nuevas funciones de edición de itinerarios respecto al Backend </w:t>
             </w:r>
             <w:r>
               <w:t>(</w:t>
@@ -9075,13 +8708,8 @@
             <w:pPr>
               <w:cnfStyle w:val="000000100000" w:firstRow="0" w:lastRow="0" w:firstColumn="0" w:lastColumn="0" w:oddVBand="0" w:evenVBand="0" w:oddHBand="1" w:evenHBand="0" w:firstRowFirstColumn="0" w:firstRowLastColumn="0" w:lastRowFirstColumn="0" w:lastRowLastColumn="0"/>
             </w:pPr>
-            <w:proofErr w:type="spellStart"/>
-            <w:r>
-              <w:t>Backend</w:t>
-            </w:r>
-            <w:proofErr w:type="spellEnd"/>
-            <w:r>
-              <w:t xml:space="preserve"> Dev</w:t>
+            <w:r>
+              <w:t>Backend Dev</w:t>
             </w:r>
           </w:p>
         </w:tc>
@@ -9220,21 +8848,7 @@
         <w:rPr>
           <w:rFonts w:eastAsia="Times New Roman"/>
         </w:rPr>
-        <w:t xml:space="preserve">Fase 1: Diseño y </w:t>
-      </w:r>
-      <w:proofErr w:type="spellStart"/>
-      <w:r>
-        <w:rPr>
-          <w:rFonts w:eastAsia="Times New Roman"/>
-        </w:rPr>
-        <w:t>Frontend</w:t>
-      </w:r>
-      <w:proofErr w:type="spellEnd"/>
-      <w:r>
-        <w:rPr>
-          <w:rFonts w:eastAsia="Times New Roman"/>
-        </w:rPr>
-        <w:t xml:space="preserve"> (UI/UX + Integración visual)</w:t>
+        <w:t>Fase 1: Diseño y Frontend (UI/UX + Integración visual)</w:t>
       </w:r>
     </w:p>
     <w:tbl>
@@ -9378,59 +8992,30 @@
             <w:r>
               <w:t xml:space="preserve">Diseñar la maqueta del </w:t>
             </w:r>
-            <w:proofErr w:type="spellStart"/>
             <w:r>
               <w:rPr>
                 <w:rStyle w:val="Textoennegrita"/>
               </w:rPr>
-              <w:t>Dashboard</w:t>
-            </w:r>
-            <w:proofErr w:type="spellEnd"/>
-            <w:r>
-              <w:rPr>
-                <w:rStyle w:val="Textoennegrita"/>
-              </w:rPr>
-              <w:t xml:space="preserve"> del Turista</w:t>
-            </w:r>
-            <w:r>
-              <w:t xml:space="preserve"> (</w:t>
-            </w:r>
-            <w:proofErr w:type="spellStart"/>
-            <w:r>
-              <w:t>header</w:t>
-            </w:r>
-            <w:proofErr w:type="spellEnd"/>
-            <w:r>
-              <w:t xml:space="preserve"> con saludo, </w:t>
-            </w:r>
-            <w:proofErr w:type="spellStart"/>
-            <w:r>
-              <w:t>sidebar</w:t>
-            </w:r>
-            <w:proofErr w:type="spellEnd"/>
-            <w:r>
-              <w:t>, área de contenido)</w:t>
-            </w:r>
-          </w:p>
-        </w:tc>
-        <w:tc>
-          <w:tcPr>
-            <w:tcW w:w="0" w:type="auto"/>
-            <w:vAlign w:val="center"/>
-            <w:hideMark/>
-          </w:tcPr>
-          <w:p>
-            <w:pPr>
-              <w:cnfStyle w:val="000000100000" w:firstRow="0" w:lastRow="0" w:firstColumn="0" w:lastColumn="0" w:oddVBand="0" w:evenVBand="0" w:oddHBand="1" w:evenHBand="0" w:firstRowFirstColumn="0" w:firstRowLastColumn="0" w:lastRowFirstColumn="0" w:lastRowLastColumn="0"/>
-            </w:pPr>
-            <w:r>
-              <w:t xml:space="preserve">UX/UI </w:t>
-            </w:r>
-            <w:proofErr w:type="spellStart"/>
-            <w:r>
-              <w:t>Designer</w:t>
-            </w:r>
-            <w:proofErr w:type="spellEnd"/>
+              <w:t>Dashboard del Turista</w:t>
+            </w:r>
+            <w:r>
+              <w:t xml:space="preserve"> (header con saludo, sidebar, área de contenido)</w:t>
+            </w:r>
+          </w:p>
+        </w:tc>
+        <w:tc>
+          <w:tcPr>
+            <w:tcW w:w="0" w:type="auto"/>
+            <w:vAlign w:val="center"/>
+            <w:hideMark/>
+          </w:tcPr>
+          <w:p>
+            <w:pPr>
+              <w:cnfStyle w:val="000000100000" w:firstRow="0" w:lastRow="0" w:firstColumn="0" w:lastColumn="0" w:oddVBand="0" w:evenVBand="0" w:oddHBand="1" w:evenHBand="0" w:firstRowFirstColumn="0" w:firstRowLastColumn="0" w:lastRowFirstColumn="0" w:lastRowLastColumn="0"/>
+            </w:pPr>
+            <w:r>
+              <w:t>UX/UI Designer</w:t>
+            </w:r>
           </w:p>
         </w:tc>
         <w:tc>
@@ -9489,31 +9074,7 @@
               <w:cnfStyle w:val="000000000000" w:firstRow="0" w:lastRow="0" w:firstColumn="0" w:lastColumn="0" w:oddVBand="0" w:evenVBand="0" w:oddHBand="0" w:evenHBand="0" w:firstRowFirstColumn="0" w:firstRowLastColumn="0" w:lastRowFirstColumn="0" w:lastRowLastColumn="0"/>
             </w:pPr>
             <w:r>
-              <w:t xml:space="preserve">Implementar el </w:t>
-            </w:r>
-            <w:proofErr w:type="spellStart"/>
-            <w:r>
-              <w:t>layout</w:t>
-            </w:r>
-            <w:proofErr w:type="spellEnd"/>
-            <w:r>
-              <w:t xml:space="preserve"> principal (</w:t>
-            </w:r>
-            <w:proofErr w:type="spellStart"/>
-            <w:r>
-              <w:t>header</w:t>
-            </w:r>
-            <w:proofErr w:type="spellEnd"/>
-            <w:r>
-              <w:t xml:space="preserve"> + </w:t>
-            </w:r>
-            <w:proofErr w:type="spellStart"/>
-            <w:r>
-              <w:t>sidebar</w:t>
-            </w:r>
-            <w:proofErr w:type="spellEnd"/>
-            <w:r>
-              <w:t xml:space="preserve"> + rutas internas)</w:t>
+              <w:t>Implementar el layout principal (header + sidebar + rutas internas)</w:t>
             </w:r>
           </w:p>
         </w:tc>
@@ -9527,13 +9088,8 @@
             <w:pPr>
               <w:cnfStyle w:val="000000000000" w:firstRow="0" w:lastRow="0" w:firstColumn="0" w:lastColumn="0" w:oddVBand="0" w:evenVBand="0" w:oddHBand="0" w:evenHBand="0" w:firstRowFirstColumn="0" w:firstRowLastColumn="0" w:lastRowFirstColumn="0" w:lastRowLastColumn="0"/>
             </w:pPr>
-            <w:proofErr w:type="spellStart"/>
-            <w:r>
-              <w:t>Frontend</w:t>
-            </w:r>
-            <w:proofErr w:type="spellEnd"/>
-            <w:r>
-              <w:t xml:space="preserve"> Dev</w:t>
+            <w:r>
+              <w:t>Frontend Dev</w:t>
             </w:r>
           </w:p>
         </w:tc>
@@ -9606,35 +9162,22 @@
               <w:t>“Mi Itinerario”</w:t>
             </w:r>
             <w:r>
-              <w:t xml:space="preserve"> con </w:t>
-            </w:r>
-            <w:proofErr w:type="spellStart"/>
-            <w:r>
-              <w:t>cards</w:t>
-            </w:r>
-            <w:proofErr w:type="spellEnd"/>
-            <w:r>
-              <w:t xml:space="preserve"> por día y actividad </w:t>
-            </w:r>
-          </w:p>
-        </w:tc>
-        <w:tc>
-          <w:tcPr>
-            <w:tcW w:w="0" w:type="auto"/>
-            <w:vAlign w:val="center"/>
-            <w:hideMark/>
-          </w:tcPr>
-          <w:p>
-            <w:pPr>
-              <w:cnfStyle w:val="000000100000" w:firstRow="0" w:lastRow="0" w:firstColumn="0" w:lastColumn="0" w:oddVBand="0" w:evenVBand="0" w:oddHBand="1" w:evenHBand="0" w:firstRowFirstColumn="0" w:firstRowLastColumn="0" w:lastRowFirstColumn="0" w:lastRowLastColumn="0"/>
-            </w:pPr>
-            <w:proofErr w:type="spellStart"/>
-            <w:r>
-              <w:t>Frontend</w:t>
-            </w:r>
-            <w:proofErr w:type="spellEnd"/>
-            <w:r>
-              <w:t xml:space="preserve"> Dev</w:t>
+              <w:t xml:space="preserve"> con cards por día y actividad </w:t>
+            </w:r>
+          </w:p>
+        </w:tc>
+        <w:tc>
+          <w:tcPr>
+            <w:tcW w:w="0" w:type="auto"/>
+            <w:vAlign w:val="center"/>
+            <w:hideMark/>
+          </w:tcPr>
+          <w:p>
+            <w:pPr>
+              <w:cnfStyle w:val="000000100000" w:firstRow="0" w:lastRow="0" w:firstColumn="0" w:lastColumn="0" w:oddVBand="0" w:evenVBand="0" w:oddHBand="1" w:evenHBand="0" w:firstRowFirstColumn="0" w:firstRowLastColumn="0" w:lastRowFirstColumn="0" w:lastRowLastColumn="0"/>
+            </w:pPr>
+            <w:r>
+              <w:t>Frontend Dev</w:t>
             </w:r>
           </w:p>
         </w:tc>
@@ -9717,13 +9260,8 @@
             <w:pPr>
               <w:cnfStyle w:val="000000000000" w:firstRow="0" w:lastRow="0" w:firstColumn="0" w:lastColumn="0" w:oddVBand="0" w:evenVBand="0" w:oddHBand="0" w:evenHBand="0" w:firstRowFirstColumn="0" w:firstRowLastColumn="0" w:lastRowFirstColumn="0" w:lastRowLastColumn="0"/>
             </w:pPr>
-            <w:proofErr w:type="spellStart"/>
-            <w:r>
-              <w:t>Frontend</w:t>
-            </w:r>
-            <w:proofErr w:type="spellEnd"/>
-            <w:r>
-              <w:t xml:space="preserve"> Dev</w:t>
+            <w:r>
+              <w:t>Frontend Dev</w:t>
             </w:r>
           </w:p>
         </w:tc>
@@ -9793,31 +9331,21 @@
               <w:t>Notificaciones del Turista</w:t>
             </w:r>
             <w:r>
-              <w:t xml:space="preserve"> conectada a </w:t>
-            </w:r>
-            <w:proofErr w:type="spellStart"/>
-            <w:r>
-              <w:t>backend</w:t>
-            </w:r>
-            <w:proofErr w:type="spellEnd"/>
-          </w:p>
-        </w:tc>
-        <w:tc>
-          <w:tcPr>
-            <w:tcW w:w="0" w:type="auto"/>
-            <w:vAlign w:val="center"/>
-          </w:tcPr>
-          <w:p>
-            <w:pPr>
-              <w:cnfStyle w:val="000000100000" w:firstRow="0" w:lastRow="0" w:firstColumn="0" w:lastColumn="0" w:oddVBand="0" w:evenVBand="0" w:oddHBand="1" w:evenHBand="0" w:firstRowFirstColumn="0" w:firstRowLastColumn="0" w:lastRowFirstColumn="0" w:lastRowLastColumn="0"/>
-            </w:pPr>
-            <w:proofErr w:type="spellStart"/>
-            <w:r>
-              <w:t>Frontend</w:t>
-            </w:r>
-            <w:proofErr w:type="spellEnd"/>
-            <w:r>
-              <w:t xml:space="preserve"> Dev</w:t>
+              <w:t xml:space="preserve"> conectada a backend</w:t>
+            </w:r>
+          </w:p>
+        </w:tc>
+        <w:tc>
+          <w:tcPr>
+            <w:tcW w:w="0" w:type="auto"/>
+            <w:vAlign w:val="center"/>
+          </w:tcPr>
+          <w:p>
+            <w:pPr>
+              <w:cnfStyle w:val="000000100000" w:firstRow="0" w:lastRow="0" w:firstColumn="0" w:lastColumn="0" w:oddVBand="0" w:evenVBand="0" w:oddHBand="1" w:evenHBand="0" w:firstRowFirstColumn="0" w:firstRowLastColumn="0" w:lastRowFirstColumn="0" w:lastRowLastColumn="0"/>
+            </w:pPr>
+            <w:r>
+              <w:t>Frontend Dev</w:t>
             </w:r>
           </w:p>
         </w:tc>
@@ -9895,13 +9423,8 @@
             <w:pPr>
               <w:cnfStyle w:val="000000000000" w:firstRow="0" w:lastRow="0" w:firstColumn="0" w:lastColumn="0" w:oddVBand="0" w:evenVBand="0" w:oddHBand="0" w:evenHBand="0" w:firstRowFirstColumn="0" w:firstRowLastColumn="0" w:lastRowFirstColumn="0" w:lastRowLastColumn="0"/>
             </w:pPr>
-            <w:proofErr w:type="spellStart"/>
-            <w:r>
-              <w:t>Frontend</w:t>
-            </w:r>
-            <w:proofErr w:type="spellEnd"/>
-            <w:r>
-              <w:t xml:space="preserve"> Dev</w:t>
+            <w:r>
+              <w:t>Frontend Dev</w:t>
             </w:r>
           </w:p>
         </w:tc>
@@ -9960,34 +9483,21 @@
               <w:cnfStyle w:val="000000100000" w:firstRow="0" w:lastRow="0" w:firstColumn="0" w:lastColumn="0" w:oddVBand="0" w:evenVBand="0" w:oddHBand="1" w:evenHBand="0" w:firstRowFirstColumn="0" w:firstRowLastColumn="0" w:lastRowFirstColumn="0" w:lastRowLastColumn="0"/>
             </w:pPr>
             <w:r>
-              <w:t>Implementar funcionalidad responsive (</w:t>
-            </w:r>
-            <w:proofErr w:type="spellStart"/>
-            <w:r>
-              <w:t>grid</w:t>
-            </w:r>
-            <w:proofErr w:type="spellEnd"/>
-            <w:r>
-              <w:t xml:space="preserve"> adaptable, vista móvil optimizada)</w:t>
-            </w:r>
-          </w:p>
-        </w:tc>
-        <w:tc>
-          <w:tcPr>
-            <w:tcW w:w="0" w:type="auto"/>
-            <w:vAlign w:val="center"/>
-          </w:tcPr>
-          <w:p>
-            <w:pPr>
-              <w:cnfStyle w:val="000000100000" w:firstRow="0" w:lastRow="0" w:firstColumn="0" w:lastColumn="0" w:oddVBand="0" w:evenVBand="0" w:oddHBand="1" w:evenHBand="0" w:firstRowFirstColumn="0" w:firstRowLastColumn="0" w:lastRowFirstColumn="0" w:lastRowLastColumn="0"/>
-            </w:pPr>
-            <w:proofErr w:type="spellStart"/>
-            <w:r>
-              <w:t>Frontend</w:t>
-            </w:r>
-            <w:proofErr w:type="spellEnd"/>
-            <w:r>
-              <w:t xml:space="preserve"> Dev</w:t>
+              <w:t>Implementar funcionalidad responsive (grid adaptable, vista móvil optimizada)</w:t>
+            </w:r>
+          </w:p>
+        </w:tc>
+        <w:tc>
+          <w:tcPr>
+            <w:tcW w:w="0" w:type="auto"/>
+            <w:vAlign w:val="center"/>
+          </w:tcPr>
+          <w:p>
+            <w:pPr>
+              <w:cnfStyle w:val="000000100000" w:firstRow="0" w:lastRow="0" w:firstColumn="0" w:lastColumn="0" w:oddVBand="0" w:evenVBand="0" w:oddHBand="1" w:evenHBand="0" w:firstRowFirstColumn="0" w:firstRowLastColumn="0" w:lastRowFirstColumn="0" w:lastRowLastColumn="0"/>
+            </w:pPr>
+            <w:r>
+              <w:t>Frontend Dev</w:t>
             </w:r>
           </w:p>
         </w:tc>
@@ -10046,21 +9556,7 @@
         <w:rPr>
           <w:rFonts w:eastAsia="Times New Roman"/>
         </w:rPr>
-        <w:t xml:space="preserve">Fase 2: </w:t>
-      </w:r>
-      <w:proofErr w:type="spellStart"/>
-      <w:r>
-        <w:rPr>
-          <w:rFonts w:eastAsia="Times New Roman"/>
-        </w:rPr>
-        <w:t>Backend</w:t>
-      </w:r>
-      <w:proofErr w:type="spellEnd"/>
-      <w:r>
-        <w:rPr>
-          <w:rFonts w:eastAsia="Times New Roman"/>
-        </w:rPr>
-        <w:t xml:space="preserve"> y Conexión (API + Datos reales + Validaciones)</w:t>
+        <w:t>Fase 2: Backend y Conexión (API + Datos reales + Validaciones)</w:t>
       </w:r>
     </w:p>
     <w:tbl>
@@ -10205,13 +9701,8 @@
               <w:cnfStyle w:val="000000100000" w:firstRow="0" w:lastRow="0" w:firstColumn="0" w:lastColumn="0" w:oddVBand="0" w:evenVBand="0" w:oddHBand="1" w:evenHBand="0" w:firstRowFirstColumn="0" w:firstRowLastColumn="0" w:lastRowFirstColumn="0" w:lastRowLastColumn="0"/>
             </w:pPr>
             <w:r>
-              <w:t xml:space="preserve">Crear </w:t>
-            </w:r>
-            <w:proofErr w:type="spellStart"/>
-            <w:r>
-              <w:t>endpoint</w:t>
-            </w:r>
-            <w:proofErr w:type="spellEnd"/>
+              <w:t>Crear endpoint</w:t>
+            </w:r>
             <w:r>
               <w:t xml:space="preserve"> </w:t>
             </w:r>
@@ -10230,13 +9721,8 @@
             <w:pPr>
               <w:cnfStyle w:val="000000100000" w:firstRow="0" w:lastRow="0" w:firstColumn="0" w:lastColumn="0" w:oddVBand="0" w:evenVBand="0" w:oddHBand="1" w:evenHBand="0" w:firstRowFirstColumn="0" w:firstRowLastColumn="0" w:lastRowFirstColumn="0" w:lastRowLastColumn="0"/>
             </w:pPr>
-            <w:proofErr w:type="spellStart"/>
-            <w:r>
-              <w:t>Backend</w:t>
-            </w:r>
-            <w:proofErr w:type="spellEnd"/>
-            <w:r>
-              <w:t xml:space="preserve"> Dev</w:t>
+            <w:r>
+              <w:t>Backend Dev</w:t>
             </w:r>
           </w:p>
         </w:tc>
@@ -10317,13 +9803,8 @@
             <w:pPr>
               <w:cnfStyle w:val="000000000000" w:firstRow="0" w:lastRow="0" w:firstColumn="0" w:lastColumn="0" w:oddVBand="0" w:evenVBand="0" w:oddHBand="0" w:evenHBand="0" w:firstRowFirstColumn="0" w:firstRowLastColumn="0" w:lastRowFirstColumn="0" w:lastRowLastColumn="0"/>
             </w:pPr>
-            <w:proofErr w:type="spellStart"/>
-            <w:r>
-              <w:t>Backend</w:t>
-            </w:r>
-            <w:proofErr w:type="spellEnd"/>
-            <w:r>
-              <w:t xml:space="preserve"> Dev</w:t>
+            <w:r>
+              <w:t>Backend Dev</w:t>
             </w:r>
           </w:p>
         </w:tc>
@@ -10392,13 +9873,8 @@
             <w:r>
               <w:t xml:space="preserve"> </w:t>
             </w:r>
-            <w:proofErr w:type="spellStart"/>
-            <w:r>
-              <w:t>endpoint</w:t>
-            </w:r>
-            <w:proofErr w:type="spellEnd"/>
-            <w:r>
-              <w:t xml:space="preserve"> </w:t>
+            <w:r>
+              <w:t xml:space="preserve">endpoint </w:t>
             </w:r>
             <w:r>
               <w:t>para recuperar notificaciones del turista</w:t>
@@ -10414,13 +9890,8 @@
             <w:pPr>
               <w:cnfStyle w:val="000000100000" w:firstRow="0" w:lastRow="0" w:firstColumn="0" w:lastColumn="0" w:oddVBand="0" w:evenVBand="0" w:oddHBand="1" w:evenHBand="0" w:firstRowFirstColumn="0" w:firstRowLastColumn="0" w:lastRowFirstColumn="0" w:lastRowLastColumn="0"/>
             </w:pPr>
-            <w:proofErr w:type="spellStart"/>
-            <w:r>
-              <w:t>Backend</w:t>
-            </w:r>
-            <w:proofErr w:type="spellEnd"/>
-            <w:r>
-              <w:t xml:space="preserve"> Dev</w:t>
+            <w:r>
+              <w:t>Backend Dev</w:t>
             </w:r>
           </w:p>
         </w:tc>
@@ -10476,15 +9947,7 @@
               <w:cnfStyle w:val="000000000000" w:firstRow="0" w:lastRow="0" w:firstColumn="0" w:lastColumn="0" w:oddVBand="0" w:evenVBand="0" w:oddHBand="0" w:evenHBand="0" w:firstRowFirstColumn="0" w:firstRowLastColumn="0" w:lastRowFirstColumn="0" w:lastRowLastColumn="0"/>
             </w:pPr>
             <w:r>
-              <w:t xml:space="preserve">Crear </w:t>
-            </w:r>
-            <w:proofErr w:type="spellStart"/>
-            <w:r>
-              <w:t>endpoint</w:t>
-            </w:r>
-            <w:proofErr w:type="spellEnd"/>
-            <w:r>
-              <w:t xml:space="preserve"> que genere PDF con datos del turista</w:t>
+              <w:t>Crear endpoint que genere PDF con datos del turista</w:t>
             </w:r>
           </w:p>
         </w:tc>
@@ -10497,13 +9960,8 @@
             <w:pPr>
               <w:cnfStyle w:val="000000000000" w:firstRow="0" w:lastRow="0" w:firstColumn="0" w:lastColumn="0" w:oddVBand="0" w:evenVBand="0" w:oddHBand="0" w:evenHBand="0" w:firstRowFirstColumn="0" w:firstRowLastColumn="0" w:lastRowFirstColumn="0" w:lastRowLastColumn="0"/>
             </w:pPr>
-            <w:proofErr w:type="spellStart"/>
-            <w:r>
-              <w:t>Backend</w:t>
-            </w:r>
-            <w:proofErr w:type="spellEnd"/>
-            <w:r>
-              <w:t xml:space="preserve"> Dev</w:t>
+            <w:r>
+              <w:t>Backend Dev</w:t>
             </w:r>
           </w:p>
         </w:tc>
@@ -10562,35 +10020,22 @@
               <w:cnfStyle w:val="000000100000" w:firstRow="0" w:lastRow="0" w:firstColumn="0" w:lastColumn="0" w:oddVBand="0" w:evenVBand="0" w:oddHBand="1" w:evenHBand="0" w:firstRowFirstColumn="0" w:firstRowLastColumn="0" w:lastRowFirstColumn="0" w:lastRowLastColumn="0"/>
             </w:pPr>
             <w:r>
-              <w:t xml:space="preserve">Validar resultados de API (QA y </w:t>
-            </w:r>
-            <w:proofErr w:type="spellStart"/>
-            <w:r>
-              <w:t>Backend</w:t>
-            </w:r>
-            <w:proofErr w:type="spellEnd"/>
-            <w:r>
-              <w:t>)</w:t>
-            </w:r>
-          </w:p>
-        </w:tc>
-        <w:tc>
-          <w:tcPr>
-            <w:tcW w:w="0" w:type="auto"/>
-            <w:vAlign w:val="center"/>
-          </w:tcPr>
-          <w:p>
-            <w:pPr>
-              <w:cnfStyle w:val="000000100000" w:firstRow="0" w:lastRow="0" w:firstColumn="0" w:lastColumn="0" w:oddVBand="0" w:evenVBand="0" w:oddHBand="1" w:evenHBand="0" w:firstRowFirstColumn="0" w:firstRowLastColumn="0" w:lastRowFirstColumn="0" w:lastRowLastColumn="0"/>
-            </w:pPr>
-            <w:r>
-              <w:t xml:space="preserve">QA </w:t>
-            </w:r>
-            <w:proofErr w:type="spellStart"/>
-            <w:r>
-              <w:t>Engineer</w:t>
-            </w:r>
-            <w:proofErr w:type="spellEnd"/>
+              <w:t>Validar resultados de API (QA y Backend)</w:t>
+            </w:r>
+          </w:p>
+        </w:tc>
+        <w:tc>
+          <w:tcPr>
+            <w:tcW w:w="0" w:type="auto"/>
+            <w:vAlign w:val="center"/>
+          </w:tcPr>
+          <w:p>
+            <w:pPr>
+              <w:cnfStyle w:val="000000100000" w:firstRow="0" w:lastRow="0" w:firstColumn="0" w:lastColumn="0" w:oddVBand="0" w:evenVBand="0" w:oddHBand="1" w:evenHBand="0" w:firstRowFirstColumn="0" w:firstRowLastColumn="0" w:lastRowFirstColumn="0" w:lastRowLastColumn="0"/>
+            </w:pPr>
+            <w:r>
+              <w:t>QA Engineer</w:t>
+            </w:r>
           </w:p>
         </w:tc>
         <w:tc>
@@ -10730,21 +10175,7 @@
         <w:rPr>
           <w:rFonts w:eastAsia="Times New Roman"/>
         </w:rPr>
-        <w:t xml:space="preserve">Fase 1: Diseño y </w:t>
-      </w:r>
-      <w:proofErr w:type="spellStart"/>
-      <w:r>
-        <w:rPr>
-          <w:rFonts w:eastAsia="Times New Roman"/>
-        </w:rPr>
-        <w:t>Frontend</w:t>
-      </w:r>
-      <w:proofErr w:type="spellEnd"/>
-      <w:r>
-        <w:rPr>
-          <w:rFonts w:eastAsia="Times New Roman"/>
-        </w:rPr>
-        <w:t xml:space="preserve"> (UI/UX + Integración visual)</w:t>
+        <w:t>Fase 1: Diseño y Frontend (UI/UX + Integración visual)</w:t>
       </w:r>
     </w:p>
     <w:tbl>
@@ -10895,36 +10326,23 @@
               <w:t>Panel de Estadísticas</w:t>
             </w:r>
             <w:r>
-              <w:t xml:space="preserve"> dentro del </w:t>
-            </w:r>
-            <w:proofErr w:type="spellStart"/>
-            <w:r>
-              <w:t>dashboard</w:t>
-            </w:r>
-            <w:proofErr w:type="spellEnd"/>
-            <w:r>
-              <w:t xml:space="preserve"> del administrador</w:t>
-            </w:r>
-          </w:p>
-        </w:tc>
-        <w:tc>
-          <w:tcPr>
-            <w:tcW w:w="0" w:type="auto"/>
-            <w:vAlign w:val="center"/>
-            <w:hideMark/>
-          </w:tcPr>
-          <w:p>
-            <w:pPr>
-              <w:cnfStyle w:val="000000100000" w:firstRow="0" w:lastRow="0" w:firstColumn="0" w:lastColumn="0" w:oddVBand="0" w:evenVBand="0" w:oddHBand="1" w:evenHBand="0" w:firstRowFirstColumn="0" w:firstRowLastColumn="0" w:lastRowFirstColumn="0" w:lastRowLastColumn="0"/>
-            </w:pPr>
-            <w:r>
-              <w:t xml:space="preserve">UX/UI </w:t>
-            </w:r>
-            <w:proofErr w:type="spellStart"/>
-            <w:r>
-              <w:t>Designer</w:t>
-            </w:r>
-            <w:proofErr w:type="spellEnd"/>
+              <w:t xml:space="preserve"> dentro del dashboard del administrador</w:t>
+            </w:r>
+          </w:p>
+        </w:tc>
+        <w:tc>
+          <w:tcPr>
+            <w:tcW w:w="0" w:type="auto"/>
+            <w:vAlign w:val="center"/>
+            <w:hideMark/>
+          </w:tcPr>
+          <w:p>
+            <w:pPr>
+              <w:cnfStyle w:val="000000100000" w:firstRow="0" w:lastRow="0" w:firstColumn="0" w:lastColumn="0" w:oddVBand="0" w:evenVBand="0" w:oddHBand="1" w:evenHBand="0" w:firstRowFirstColumn="0" w:firstRowLastColumn="0" w:lastRowFirstColumn="0" w:lastRowLastColumn="0"/>
+            </w:pPr>
+            <w:r>
+              <w:t>UX/UI Designer</w:t>
+            </w:r>
           </w:p>
         </w:tc>
         <w:tc>
@@ -10983,15 +10401,7 @@
               <w:cnfStyle w:val="000000000000" w:firstRow="0" w:lastRow="0" w:firstColumn="0" w:lastColumn="0" w:oddVBand="0" w:evenVBand="0" w:oddHBand="0" w:evenHBand="0" w:firstRowFirstColumn="0" w:firstRowLastColumn="0" w:lastRowFirstColumn="0" w:lastRowLastColumn="0"/>
             </w:pPr>
             <w:r>
-              <w:t xml:space="preserve">Implementar componentes gráficos (usando librería como </w:t>
-            </w:r>
-            <w:proofErr w:type="spellStart"/>
-            <w:r>
-              <w:t>Recharts</w:t>
-            </w:r>
-            <w:proofErr w:type="spellEnd"/>
-            <w:r>
-              <w:t xml:space="preserve"> o Chart.js)</w:t>
+              <w:t>Implementar componentes gráficos (usando librería como Recharts o Chart.js)</w:t>
             </w:r>
           </w:p>
         </w:tc>
@@ -11005,13 +10415,8 @@
             <w:pPr>
               <w:cnfStyle w:val="000000000000" w:firstRow="0" w:lastRow="0" w:firstColumn="0" w:lastColumn="0" w:oddVBand="0" w:evenVBand="0" w:oddHBand="0" w:evenHBand="0" w:firstRowFirstColumn="0" w:firstRowLastColumn="0" w:lastRowFirstColumn="0" w:lastRowLastColumn="0"/>
             </w:pPr>
-            <w:proofErr w:type="spellStart"/>
-            <w:r>
-              <w:t>Frontend</w:t>
-            </w:r>
-            <w:proofErr w:type="spellEnd"/>
-            <w:r>
-              <w:t xml:space="preserve"> Dev</w:t>
+            <w:r>
+              <w:t>Frontend Dev</w:t>
             </w:r>
           </w:p>
         </w:tc>
@@ -11089,13 +10494,8 @@
             <w:pPr>
               <w:cnfStyle w:val="000000100000" w:firstRow="0" w:lastRow="0" w:firstColumn="0" w:lastColumn="0" w:oddVBand="0" w:evenVBand="0" w:oddHBand="1" w:evenHBand="0" w:firstRowFirstColumn="0" w:firstRowLastColumn="0" w:lastRowFirstColumn="0" w:lastRowLastColumn="0"/>
             </w:pPr>
-            <w:proofErr w:type="spellStart"/>
-            <w:r>
-              <w:t>Frontend</w:t>
-            </w:r>
-            <w:proofErr w:type="spellEnd"/>
-            <w:r>
-              <w:t xml:space="preserve"> Dev</w:t>
+            <w:r>
+              <w:t>Frontend Dev</w:t>
             </w:r>
           </w:p>
         </w:tc>
@@ -11169,13 +10569,8 @@
             <w:pPr>
               <w:cnfStyle w:val="000000000000" w:firstRow="0" w:lastRow="0" w:firstColumn="0" w:lastColumn="0" w:oddVBand="0" w:evenVBand="0" w:oddHBand="0" w:evenHBand="0" w:firstRowFirstColumn="0" w:firstRowLastColumn="0" w:lastRowFirstColumn="0" w:lastRowLastColumn="0"/>
             </w:pPr>
-            <w:proofErr w:type="spellStart"/>
-            <w:r>
-              <w:t>Frontend</w:t>
-            </w:r>
-            <w:proofErr w:type="spellEnd"/>
-            <w:r>
-              <w:t xml:space="preserve"> Dev</w:t>
+            <w:r>
+              <w:t>Frontend Dev</w:t>
             </w:r>
           </w:p>
         </w:tc>
@@ -11249,13 +10644,8 @@
             <w:pPr>
               <w:cnfStyle w:val="000000100000" w:firstRow="0" w:lastRow="0" w:firstColumn="0" w:lastColumn="0" w:oddVBand="0" w:evenVBand="0" w:oddHBand="1" w:evenHBand="0" w:firstRowFirstColumn="0" w:firstRowLastColumn="0" w:lastRowFirstColumn="0" w:lastRowLastColumn="0"/>
             </w:pPr>
-            <w:proofErr w:type="spellStart"/>
-            <w:r>
-              <w:t>Frontend</w:t>
-            </w:r>
-            <w:proofErr w:type="spellEnd"/>
-            <w:r>
-              <w:t xml:space="preserve"> Dev</w:t>
+            <w:r>
+              <w:t>Frontend Dev</w:t>
             </w:r>
           </w:p>
         </w:tc>
@@ -11325,13 +10715,8 @@
               <w:cnfStyle w:val="000000000000" w:firstRow="0" w:lastRow="0" w:firstColumn="0" w:lastColumn="0" w:oddVBand="0" w:evenVBand="0" w:oddHBand="0" w:evenHBand="0" w:firstRowFirstColumn="0" w:firstRowLastColumn="0" w:lastRowFirstColumn="0" w:lastRowLastColumn="0"/>
             </w:pPr>
             <w:r>
-              <w:t xml:space="preserve">QA </w:t>
-            </w:r>
-            <w:proofErr w:type="spellStart"/>
-            <w:r>
-              <w:t>Engineer</w:t>
-            </w:r>
-            <w:proofErr w:type="spellEnd"/>
+              <w:t>QA Engineer</w:t>
+            </w:r>
           </w:p>
         </w:tc>
         <w:tc>
@@ -11380,29 +10765,7 @@
           <w:sz w:val="27"/>
           <w:szCs w:val="27"/>
         </w:rPr>
-        <w:t xml:space="preserve">Fase 2: </w:t>
-      </w:r>
-      <w:proofErr w:type="spellStart"/>
-      <w:r>
-        <w:rPr>
-          <w:rFonts w:eastAsia="Times New Roman"/>
-          <w:b/>
-          <w:bCs/>
-          <w:sz w:val="27"/>
-          <w:szCs w:val="27"/>
-        </w:rPr>
-        <w:t>Backend</w:t>
-      </w:r>
-      <w:proofErr w:type="spellEnd"/>
-      <w:r>
-        <w:rPr>
-          <w:rFonts w:eastAsia="Times New Roman"/>
-          <w:b/>
-          <w:bCs/>
-          <w:sz w:val="27"/>
-          <w:szCs w:val="27"/>
-        </w:rPr>
-        <w:t xml:space="preserve"> y Conexión (API + Datos dinámicos)</w:t>
+        <w:t>Fase 2: Backend y Conexión (API + Datos dinámicos)</w:t>
       </w:r>
     </w:p>
     <w:tbl>
@@ -11544,35 +10907,22 @@
               <w:cnfStyle w:val="000000100000" w:firstRow="0" w:lastRow="0" w:firstColumn="0" w:lastColumn="0" w:oddVBand="0" w:evenVBand="0" w:oddHBand="1" w:evenHBand="0" w:firstRowFirstColumn="0" w:firstRowLastColumn="0" w:lastRowFirstColumn="0" w:lastRowLastColumn="0"/>
             </w:pPr>
             <w:r>
-              <w:t xml:space="preserve">Crear </w:t>
-            </w:r>
-            <w:proofErr w:type="spellStart"/>
-            <w:r>
-              <w:t>endpoint</w:t>
-            </w:r>
-            <w:proofErr w:type="spellEnd"/>
-            <w:r>
-              <w:t xml:space="preserve"> que retorne métricas principales</w:t>
-            </w:r>
-          </w:p>
-        </w:tc>
-        <w:tc>
-          <w:tcPr>
-            <w:tcW w:w="0" w:type="auto"/>
-            <w:vAlign w:val="center"/>
-            <w:hideMark/>
-          </w:tcPr>
-          <w:p>
-            <w:pPr>
-              <w:cnfStyle w:val="000000100000" w:firstRow="0" w:lastRow="0" w:firstColumn="0" w:lastColumn="0" w:oddVBand="0" w:evenVBand="0" w:oddHBand="1" w:evenHBand="0" w:firstRowFirstColumn="0" w:firstRowLastColumn="0" w:lastRowFirstColumn="0" w:lastRowLastColumn="0"/>
-            </w:pPr>
-            <w:proofErr w:type="spellStart"/>
-            <w:r>
-              <w:t>Backend</w:t>
-            </w:r>
-            <w:proofErr w:type="spellEnd"/>
-            <w:r>
-              <w:t xml:space="preserve"> Dev</w:t>
+              <w:t>Crear endpoint que retorne métricas principales</w:t>
+            </w:r>
+          </w:p>
+        </w:tc>
+        <w:tc>
+          <w:tcPr>
+            <w:tcW w:w="0" w:type="auto"/>
+            <w:vAlign w:val="center"/>
+            <w:hideMark/>
+          </w:tcPr>
+          <w:p>
+            <w:pPr>
+              <w:cnfStyle w:val="000000100000" w:firstRow="0" w:lastRow="0" w:firstColumn="0" w:lastColumn="0" w:oddVBand="0" w:evenVBand="0" w:oddHBand="1" w:evenHBand="0" w:firstRowFirstColumn="0" w:firstRowLastColumn="0" w:lastRowFirstColumn="0" w:lastRowLastColumn="0"/>
+            </w:pPr>
+            <w:r>
+              <w:t>Backend Dev</w:t>
             </w:r>
           </w:p>
         </w:tc>
@@ -11646,13 +10996,8 @@
             <w:pPr>
               <w:cnfStyle w:val="000000000000" w:firstRow="0" w:lastRow="0" w:firstColumn="0" w:lastColumn="0" w:oddVBand="0" w:evenVBand="0" w:oddHBand="0" w:evenHBand="0" w:firstRowFirstColumn="0" w:firstRowLastColumn="0" w:lastRowFirstColumn="0" w:lastRowLastColumn="0"/>
             </w:pPr>
-            <w:proofErr w:type="spellStart"/>
-            <w:r>
-              <w:t>Backend</w:t>
-            </w:r>
-            <w:proofErr w:type="spellEnd"/>
-            <w:r>
-              <w:t xml:space="preserve"> Dev</w:t>
+            <w:r>
+              <w:t>Backend Dev</w:t>
             </w:r>
           </w:p>
         </w:tc>
@@ -11730,13 +11075,8 @@
             <w:pPr>
               <w:cnfStyle w:val="000000100000" w:firstRow="0" w:lastRow="0" w:firstColumn="0" w:lastColumn="0" w:oddVBand="0" w:evenVBand="0" w:oddHBand="1" w:evenHBand="0" w:firstRowFirstColumn="0" w:firstRowLastColumn="0" w:lastRowFirstColumn="0" w:lastRowLastColumn="0"/>
             </w:pPr>
-            <w:proofErr w:type="spellStart"/>
-            <w:r>
-              <w:t>Backend</w:t>
-            </w:r>
-            <w:proofErr w:type="spellEnd"/>
-            <w:r>
-              <w:t xml:space="preserve"> Dev</w:t>
+            <w:r>
+              <w:t>Backend Dev</w:t>
             </w:r>
           </w:p>
         </w:tc>
@@ -11812,13 +11152,8 @@
               <w:cnfStyle w:val="000000000000" w:firstRow="0" w:lastRow="0" w:firstColumn="0" w:lastColumn="0" w:oddVBand="0" w:evenVBand="0" w:oddHBand="0" w:evenHBand="0" w:firstRowFirstColumn="0" w:firstRowLastColumn="0" w:lastRowFirstColumn="0" w:lastRowLastColumn="0"/>
             </w:pPr>
             <w:r>
-              <w:t xml:space="preserve">QA </w:t>
-            </w:r>
-            <w:proofErr w:type="spellStart"/>
-            <w:r>
-              <w:t>Engineer</w:t>
-            </w:r>
-            <w:proofErr w:type="spellEnd"/>
+              <w:t>QA Engineer</w:t>
+            </w:r>
           </w:p>
         </w:tc>
         <w:tc>
@@ -11862,25 +11197,6 @@
           <w:szCs w:val="32"/>
         </w:rPr>
       </w:pPr>
-    </w:p>
-    <w:p>
-      <w:pPr>
-        <w:rPr>
-          <w:b/>
-          <w:bCs/>
-          <w:sz w:val="32"/>
-          <w:szCs w:val="32"/>
-        </w:rPr>
-      </w:pPr>
-      <w:r>
-        <w:rPr>
-          <w:b/>
-          <w:bCs/>
-          <w:sz w:val="32"/>
-          <w:szCs w:val="32"/>
-        </w:rPr>
-        <w:t>SPRINT 8 – Mejora de Diseño y Experiencia de Usuario (UI/UX)</w:t>
-      </w:r>
     </w:p>
     <w:p>
       <w:pPr>
@@ -11903,67 +11219,8 @@
           <w:sz w:val="27"/>
           <w:szCs w:val="27"/>
         </w:rPr>
-        <w:t>Descripción</w:t>
+        <w:t xml:space="preserve">HU </w:t>
       </w:r>
-    </w:p>
-    <w:p>
-      <w:pPr>
-        <w:spacing w:before="100" w:beforeAutospacing="1" w:after="100" w:afterAutospacing="1" w:line="240" w:lineRule="auto"/>
-        <w:jc w:val="left"/>
-        <w:rPr>
-          <w:rFonts w:eastAsia="Times New Roman"/>
-        </w:rPr>
-      </w:pPr>
-      <w:r>
-        <w:rPr>
-          <w:rFonts w:eastAsia="Times New Roman"/>
-        </w:rPr>
-        <w:t xml:space="preserve">Como usuario del sistema (administrador o turista), quiero visualizar una interfaz moderna, coherente y fácil de usar, para disfrutar una experiencia fluida, atractiva y profesional en la aplicación web </w:t>
-      </w:r>
-      <w:proofErr w:type="spellStart"/>
-      <w:r>
-        <w:rPr>
-          <w:rFonts w:eastAsia="Times New Roman"/>
-          <w:b/>
-          <w:bCs/>
-        </w:rPr>
-        <w:t>TravelDesk</w:t>
-      </w:r>
-      <w:proofErr w:type="spellEnd"/>
-      <w:r>
-        <w:rPr>
-          <w:rFonts w:eastAsia="Times New Roman"/>
-        </w:rPr>
-        <w:t>.</w:t>
-      </w:r>
-    </w:p>
-    <w:p>
-      <w:pPr>
-        <w:rPr>
-          <w:b/>
-          <w:bCs/>
-          <w:sz w:val="32"/>
-          <w:szCs w:val="32"/>
-        </w:rPr>
-      </w:pPr>
-      <w:r>
-        <w:rPr>
-          <w:b/>
-          <w:bCs/>
-          <w:sz w:val="32"/>
-          <w:szCs w:val="32"/>
-        </w:rPr>
-        <w:t>Fase 1: Revisión y Rediseño Visual</w:t>
-      </w:r>
-    </w:p>
-    <w:p>
-      <w:pPr>
-        <w:spacing w:before="100" w:beforeAutospacing="1" w:after="100" w:afterAutospacing="1" w:line="240" w:lineRule="auto"/>
-        <w:jc w:val="left"/>
-        <w:rPr>
-          <w:rFonts w:eastAsia="Times New Roman"/>
-        </w:rPr>
-      </w:pPr>
       <w:r>
         <w:rPr>
           <w:rFonts w:eastAsia="Times New Roman"/>
@@ -11972,29 +11229,7 @@
           <w:sz w:val="27"/>
           <w:szCs w:val="27"/>
         </w:rPr>
-        <w:t xml:space="preserve">Fase 2: </w:t>
-      </w:r>
-      <w:proofErr w:type="spellStart"/>
-      <w:r>
-        <w:rPr>
-          <w:rFonts w:eastAsia="Times New Roman"/>
-          <w:b/>
-          <w:bCs/>
-          <w:sz w:val="27"/>
-          <w:szCs w:val="27"/>
-        </w:rPr>
-        <w:t>Backend</w:t>
-      </w:r>
-      <w:proofErr w:type="spellEnd"/>
-      <w:r>
-        <w:rPr>
-          <w:rFonts w:eastAsia="Times New Roman"/>
-          <w:b/>
-          <w:bCs/>
-          <w:sz w:val="27"/>
-          <w:szCs w:val="27"/>
-        </w:rPr>
-        <w:t xml:space="preserve"> y Conexión (API + Datos dinámicos)</w:t>
+        <w:t>EXTRA agregados: S7</w:t>
       </w:r>
     </w:p>
     <w:tbl>
@@ -12004,10 +11239,10 @@
         <w:tblLook w:val="04A0" w:firstRow="1" w:lastRow="0" w:firstColumn="1" w:lastColumn="0" w:noHBand="0" w:noVBand="1"/>
       </w:tblPr>
       <w:tblGrid>
-        <w:gridCol w:w="696"/>
-        <w:gridCol w:w="3518"/>
-        <w:gridCol w:w="1556"/>
-        <w:gridCol w:w="1561"/>
+        <w:gridCol w:w="805"/>
+        <w:gridCol w:w="3417"/>
+        <w:gridCol w:w="1554"/>
+        <w:gridCol w:w="1555"/>
         <w:gridCol w:w="1163"/>
       </w:tblGrid>
       <w:tr>
@@ -12117,11 +11352,13 @@
             <w:cnfStyle w:val="001000000000" w:firstRow="0" w:lastRow="0" w:firstColumn="1" w:lastColumn="0" w:oddVBand="0" w:evenVBand="0" w:oddHBand="0" w:evenHBand="0" w:firstRowFirstColumn="0" w:firstRowLastColumn="0" w:lastRowFirstColumn="0" w:lastRowLastColumn="0"/>
             <w:tcW w:w="0" w:type="auto"/>
             <w:vAlign w:val="center"/>
-            <w:hideMark/>
-          </w:tcPr>
-          <w:p>
-            <w:r>
-              <w:t>8.1.1</w:t>
+          </w:tcPr>
+          <w:p>
+            <w:r>
+              <w:t>S7</w:t>
+            </w:r>
+            <w:r>
+              <w:t>-8.1.1</w:t>
             </w:r>
           </w:p>
         </w:tc>
@@ -12151,13 +11388,8 @@
               <w:cnfStyle w:val="000000100000" w:firstRow="0" w:lastRow="0" w:firstColumn="0" w:lastColumn="0" w:oddVBand="0" w:evenVBand="0" w:oddHBand="1" w:evenHBand="0" w:firstRowFirstColumn="0" w:firstRowLastColumn="0" w:lastRowFirstColumn="0" w:lastRowLastColumn="0"/>
             </w:pPr>
             <w:r>
-              <w:t xml:space="preserve">UX/UI </w:t>
-            </w:r>
-            <w:proofErr w:type="spellStart"/>
-            <w:r>
-              <w:t>Designer</w:t>
-            </w:r>
-            <w:proofErr w:type="spellEnd"/>
+              <w:t>UX/UI Designer</w:t>
+            </w:r>
           </w:p>
         </w:tc>
         <w:tc>
@@ -12184,427 +11416,6 @@
           <w:p>
             <w:pPr>
               <w:cnfStyle w:val="000000100000" w:firstRow="0" w:lastRow="0" w:firstColumn="0" w:lastColumn="0" w:oddVBand="0" w:evenVBand="0" w:oddHBand="1" w:evenHBand="0" w:firstRowFirstColumn="0" w:firstRowLastColumn="0" w:lastRowFirstColumn="0" w:lastRowLastColumn="0"/>
-            </w:pPr>
-            <w:r>
-              <w:t>Pendiente</w:t>
-            </w:r>
-          </w:p>
-        </w:tc>
-      </w:tr>
-      <w:tr>
-        <w:tc>
-          <w:tcPr>
-            <w:cnfStyle w:val="001000000000" w:firstRow="0" w:lastRow="0" w:firstColumn="1" w:lastColumn="0" w:oddVBand="0" w:evenVBand="0" w:oddHBand="0" w:evenHBand="0" w:firstRowFirstColumn="0" w:firstRowLastColumn="0" w:lastRowFirstColumn="0" w:lastRowLastColumn="0"/>
-            <w:tcW w:w="0" w:type="auto"/>
-            <w:vAlign w:val="center"/>
-            <w:hideMark/>
-          </w:tcPr>
-          <w:p>
-            <w:r>
-              <w:t>8.1.2</w:t>
-            </w:r>
-          </w:p>
-        </w:tc>
-        <w:tc>
-          <w:tcPr>
-            <w:tcW w:w="0" w:type="auto"/>
-            <w:vAlign w:val="center"/>
-            <w:hideMark/>
-          </w:tcPr>
-          <w:p>
-            <w:pPr>
-              <w:cnfStyle w:val="000000000000" w:firstRow="0" w:lastRow="0" w:firstColumn="0" w:lastColumn="0" w:oddVBand="0" w:evenVBand="0" w:oddHBand="0" w:evenHBand="0" w:firstRowFirstColumn="0" w:firstRowLastColumn="0" w:lastRowFirstColumn="0" w:lastRowLastColumn="0"/>
-            </w:pPr>
-            <w:r>
-              <w:t>Redefinir paleta de colores, tipografía y espaciado general</w:t>
-            </w:r>
-          </w:p>
-        </w:tc>
-        <w:tc>
-          <w:tcPr>
-            <w:tcW w:w="0" w:type="auto"/>
-            <w:vAlign w:val="center"/>
-            <w:hideMark/>
-          </w:tcPr>
-          <w:p>
-            <w:pPr>
-              <w:cnfStyle w:val="000000000000" w:firstRow="0" w:lastRow="0" w:firstColumn="0" w:lastColumn="0" w:oddVBand="0" w:evenVBand="0" w:oddHBand="0" w:evenHBand="0" w:firstRowFirstColumn="0" w:firstRowLastColumn="0" w:lastRowFirstColumn="0" w:lastRowLastColumn="0"/>
-            </w:pPr>
-            <w:r>
-              <w:t xml:space="preserve">UX/UI </w:t>
-            </w:r>
-            <w:proofErr w:type="spellStart"/>
-            <w:r>
-              <w:t>Designer</w:t>
-            </w:r>
-            <w:proofErr w:type="spellEnd"/>
-          </w:p>
-        </w:tc>
-        <w:tc>
-          <w:tcPr>
-            <w:tcW w:w="0" w:type="auto"/>
-            <w:vAlign w:val="center"/>
-            <w:hideMark/>
-          </w:tcPr>
-          <w:p>
-            <w:pPr>
-              <w:cnfStyle w:val="000000000000" w:firstRow="0" w:lastRow="0" w:firstColumn="0" w:lastColumn="0" w:oddVBand="0" w:evenVBand="0" w:oddHBand="0" w:evenHBand="0" w:firstRowFirstColumn="0" w:firstRowLastColumn="0" w:lastRowFirstColumn="0" w:lastRowLastColumn="0"/>
-            </w:pPr>
-            <w:r>
-              <w:t>4</w:t>
-            </w:r>
-          </w:p>
-        </w:tc>
-        <w:tc>
-          <w:tcPr>
-            <w:tcW w:w="0" w:type="auto"/>
-            <w:vAlign w:val="center"/>
-            <w:hideMark/>
-          </w:tcPr>
-          <w:p>
-            <w:pPr>
-              <w:cnfStyle w:val="000000000000" w:firstRow="0" w:lastRow="0" w:firstColumn="0" w:lastColumn="0" w:oddVBand="0" w:evenVBand="0" w:oddHBand="0" w:evenHBand="0" w:firstRowFirstColumn="0" w:firstRowLastColumn="0" w:lastRowFirstColumn="0" w:lastRowLastColumn="0"/>
-            </w:pPr>
-            <w:r>
-              <w:t>Pendiente</w:t>
-            </w:r>
-          </w:p>
-        </w:tc>
-      </w:tr>
-      <w:tr>
-        <w:trPr>
-          <w:cnfStyle w:val="000000100000" w:firstRow="0" w:lastRow="0" w:firstColumn="0" w:lastColumn="0" w:oddVBand="0" w:evenVBand="0" w:oddHBand="1" w:evenHBand="0" w:firstRowFirstColumn="0" w:firstRowLastColumn="0" w:lastRowFirstColumn="0" w:lastRowLastColumn="0"/>
-          <w:trHeight w:val="210"/>
-        </w:trPr>
-        <w:tc>
-          <w:tcPr>
-            <w:cnfStyle w:val="001000000000" w:firstRow="0" w:lastRow="0" w:firstColumn="1" w:lastColumn="0" w:oddVBand="0" w:evenVBand="0" w:oddHBand="0" w:evenHBand="0" w:firstRowFirstColumn="0" w:firstRowLastColumn="0" w:lastRowFirstColumn="0" w:lastRowLastColumn="0"/>
-            <w:tcW w:w="0" w:type="auto"/>
-            <w:vAlign w:val="center"/>
-            <w:hideMark/>
-          </w:tcPr>
-          <w:p>
-            <w:r>
-              <w:t>8.1.3</w:t>
-            </w:r>
-          </w:p>
-        </w:tc>
-        <w:tc>
-          <w:tcPr>
-            <w:tcW w:w="0" w:type="auto"/>
-            <w:vAlign w:val="center"/>
-            <w:hideMark/>
-          </w:tcPr>
-          <w:p>
-            <w:pPr>
-              <w:cnfStyle w:val="000000100000" w:firstRow="0" w:lastRow="0" w:firstColumn="0" w:lastColumn="0" w:oddVBand="0" w:evenVBand="0" w:oddHBand="1" w:evenHBand="0" w:firstRowFirstColumn="0" w:firstRowLastColumn="0" w:lastRowFirstColumn="0" w:lastRowLastColumn="0"/>
-            </w:pPr>
-            <w:r>
-              <w:t>Actualizar componentes globales (botones, formularios, tablas, modales)</w:t>
-            </w:r>
-          </w:p>
-        </w:tc>
-        <w:tc>
-          <w:tcPr>
-            <w:tcW w:w="0" w:type="auto"/>
-            <w:vAlign w:val="center"/>
-            <w:hideMark/>
-          </w:tcPr>
-          <w:p>
-            <w:pPr>
-              <w:cnfStyle w:val="000000100000" w:firstRow="0" w:lastRow="0" w:firstColumn="0" w:lastColumn="0" w:oddVBand="0" w:evenVBand="0" w:oddHBand="1" w:evenHBand="0" w:firstRowFirstColumn="0" w:firstRowLastColumn="0" w:lastRowFirstColumn="0" w:lastRowLastColumn="0"/>
-            </w:pPr>
-            <w:proofErr w:type="spellStart"/>
-            <w:r>
-              <w:t>Frontend</w:t>
-            </w:r>
-            <w:proofErr w:type="spellEnd"/>
-            <w:r>
-              <w:t xml:space="preserve"> Dev</w:t>
-            </w:r>
-          </w:p>
-        </w:tc>
-        <w:tc>
-          <w:tcPr>
-            <w:tcW w:w="0" w:type="auto"/>
-            <w:vAlign w:val="center"/>
-            <w:hideMark/>
-          </w:tcPr>
-          <w:p>
-            <w:pPr>
-              <w:cnfStyle w:val="000000100000" w:firstRow="0" w:lastRow="0" w:firstColumn="0" w:lastColumn="0" w:oddVBand="0" w:evenVBand="0" w:oddHBand="1" w:evenHBand="0" w:firstRowFirstColumn="0" w:firstRowLastColumn="0" w:lastRowFirstColumn="0" w:lastRowLastColumn="0"/>
-            </w:pPr>
-            <w:r>
-              <w:t>6</w:t>
-            </w:r>
-          </w:p>
-        </w:tc>
-        <w:tc>
-          <w:tcPr>
-            <w:tcW w:w="0" w:type="auto"/>
-            <w:vAlign w:val="center"/>
-            <w:hideMark/>
-          </w:tcPr>
-          <w:p>
-            <w:pPr>
-              <w:cnfStyle w:val="000000100000" w:firstRow="0" w:lastRow="0" w:firstColumn="0" w:lastColumn="0" w:oddVBand="0" w:evenVBand="0" w:oddHBand="1" w:evenHBand="0" w:firstRowFirstColumn="0" w:firstRowLastColumn="0" w:lastRowFirstColumn="0" w:lastRowLastColumn="0"/>
-            </w:pPr>
-            <w:r>
-              <w:t>Pendiente</w:t>
-            </w:r>
-          </w:p>
-        </w:tc>
-      </w:tr>
-      <w:tr>
-        <w:tc>
-          <w:tcPr>
-            <w:cnfStyle w:val="001000000000" w:firstRow="0" w:lastRow="0" w:firstColumn="1" w:lastColumn="0" w:oddVBand="0" w:evenVBand="0" w:oddHBand="0" w:evenHBand="0" w:firstRowFirstColumn="0" w:firstRowLastColumn="0" w:lastRowFirstColumn="0" w:lastRowLastColumn="0"/>
-            <w:tcW w:w="0" w:type="auto"/>
-            <w:vAlign w:val="center"/>
-            <w:hideMark/>
-          </w:tcPr>
-          <w:p>
-            <w:r>
-              <w:t>8.1.4</w:t>
-            </w:r>
-          </w:p>
-        </w:tc>
-        <w:tc>
-          <w:tcPr>
-            <w:tcW w:w="0" w:type="auto"/>
-            <w:vAlign w:val="center"/>
-            <w:hideMark/>
-          </w:tcPr>
-          <w:p>
-            <w:pPr>
-              <w:cnfStyle w:val="000000000000" w:firstRow="0" w:lastRow="0" w:firstColumn="0" w:lastColumn="0" w:oddVBand="0" w:evenVBand="0" w:oddHBand="0" w:evenHBand="0" w:firstRowFirstColumn="0" w:firstRowLastColumn="0" w:lastRowFirstColumn="0" w:lastRowLastColumn="0"/>
-            </w:pPr>
-            <w:r>
-              <w:t>Rediseñar vistas principales (</w:t>
-            </w:r>
-            <w:proofErr w:type="spellStart"/>
-            <w:r>
-              <w:t>login</w:t>
-            </w:r>
-            <w:proofErr w:type="spellEnd"/>
-            <w:r>
-              <w:t xml:space="preserve">, </w:t>
-            </w:r>
-            <w:proofErr w:type="spellStart"/>
-            <w:r>
-              <w:t>dashboard</w:t>
-            </w:r>
-            <w:proofErr w:type="spellEnd"/>
-            <w:r>
-              <w:t>, itinerario, estadísticas)</w:t>
-            </w:r>
-          </w:p>
-        </w:tc>
-        <w:tc>
-          <w:tcPr>
-            <w:tcW w:w="0" w:type="auto"/>
-            <w:vAlign w:val="center"/>
-            <w:hideMark/>
-          </w:tcPr>
-          <w:p>
-            <w:pPr>
-              <w:cnfStyle w:val="000000000000" w:firstRow="0" w:lastRow="0" w:firstColumn="0" w:lastColumn="0" w:oddVBand="0" w:evenVBand="0" w:oddHBand="0" w:evenHBand="0" w:firstRowFirstColumn="0" w:firstRowLastColumn="0" w:lastRowFirstColumn="0" w:lastRowLastColumn="0"/>
-            </w:pPr>
-            <w:proofErr w:type="spellStart"/>
-            <w:r>
-              <w:t>Frontend</w:t>
-            </w:r>
-            <w:proofErr w:type="spellEnd"/>
-            <w:r>
-              <w:t xml:space="preserve"> Dev</w:t>
-            </w:r>
-          </w:p>
-        </w:tc>
-        <w:tc>
-          <w:tcPr>
-            <w:tcW w:w="0" w:type="auto"/>
-            <w:vAlign w:val="center"/>
-            <w:hideMark/>
-          </w:tcPr>
-          <w:p>
-            <w:pPr>
-              <w:cnfStyle w:val="000000000000" w:firstRow="0" w:lastRow="0" w:firstColumn="0" w:lastColumn="0" w:oddVBand="0" w:evenVBand="0" w:oddHBand="0" w:evenHBand="0" w:firstRowFirstColumn="0" w:firstRowLastColumn="0" w:lastRowFirstColumn="0" w:lastRowLastColumn="0"/>
-            </w:pPr>
-            <w:r>
-              <w:t>6</w:t>
-            </w:r>
-          </w:p>
-        </w:tc>
-        <w:tc>
-          <w:tcPr>
-            <w:tcW w:w="0" w:type="auto"/>
-            <w:vAlign w:val="center"/>
-            <w:hideMark/>
-          </w:tcPr>
-          <w:p>
-            <w:pPr>
-              <w:cnfStyle w:val="000000000000" w:firstRow="0" w:lastRow="0" w:firstColumn="0" w:lastColumn="0" w:oddVBand="0" w:evenVBand="0" w:oddHBand="0" w:evenHBand="0" w:firstRowFirstColumn="0" w:firstRowLastColumn="0" w:lastRowFirstColumn="0" w:lastRowLastColumn="0"/>
-            </w:pPr>
-            <w:r>
-              <w:t>Pendiente</w:t>
-            </w:r>
-          </w:p>
-        </w:tc>
-      </w:tr>
-      <w:tr>
-        <w:trPr>
-          <w:cnfStyle w:val="000000100000" w:firstRow="0" w:lastRow="0" w:firstColumn="0" w:lastColumn="0" w:oddVBand="0" w:evenVBand="0" w:oddHBand="1" w:evenHBand="0" w:firstRowFirstColumn="0" w:firstRowLastColumn="0" w:lastRowFirstColumn="0" w:lastRowLastColumn="0"/>
-        </w:trPr>
-        <w:tc>
-          <w:tcPr>
-            <w:cnfStyle w:val="001000000000" w:firstRow="0" w:lastRow="0" w:firstColumn="1" w:lastColumn="0" w:oddVBand="0" w:evenVBand="0" w:oddHBand="0" w:evenHBand="0" w:firstRowFirstColumn="0" w:firstRowLastColumn="0" w:lastRowFirstColumn="0" w:lastRowLastColumn="0"/>
-            <w:tcW w:w="0" w:type="auto"/>
-            <w:vAlign w:val="center"/>
-          </w:tcPr>
-          <w:p>
-            <w:r>
-              <w:t>8.1.5</w:t>
-            </w:r>
-          </w:p>
-        </w:tc>
-        <w:tc>
-          <w:tcPr>
-            <w:tcW w:w="0" w:type="auto"/>
-            <w:vAlign w:val="center"/>
-          </w:tcPr>
-          <w:p>
-            <w:pPr>
-              <w:cnfStyle w:val="000000100000" w:firstRow="0" w:lastRow="0" w:firstColumn="0" w:lastColumn="0" w:oddVBand="0" w:evenVBand="0" w:oddHBand="1" w:evenHBand="0" w:firstRowFirstColumn="0" w:firstRowLastColumn="0" w:lastRowFirstColumn="0" w:lastRowLastColumn="0"/>
-            </w:pPr>
-            <w:r>
-              <w:t xml:space="preserve">Mejorar la jerarquía visual mediante márgenes, </w:t>
-            </w:r>
-            <w:proofErr w:type="spellStart"/>
-            <w:r>
-              <w:t>paddings</w:t>
-            </w:r>
-            <w:proofErr w:type="spellEnd"/>
-            <w:r>
-              <w:t xml:space="preserve"> y tipografía</w:t>
-            </w:r>
-          </w:p>
-        </w:tc>
-        <w:tc>
-          <w:tcPr>
-            <w:tcW w:w="0" w:type="auto"/>
-            <w:vAlign w:val="center"/>
-          </w:tcPr>
-          <w:p>
-            <w:pPr>
-              <w:cnfStyle w:val="000000100000" w:firstRow="0" w:lastRow="0" w:firstColumn="0" w:lastColumn="0" w:oddVBand="0" w:evenVBand="0" w:oddHBand="1" w:evenHBand="0" w:firstRowFirstColumn="0" w:firstRowLastColumn="0" w:lastRowFirstColumn="0" w:lastRowLastColumn="0"/>
-            </w:pPr>
-            <w:proofErr w:type="spellStart"/>
-            <w:r>
-              <w:t>Frontend</w:t>
-            </w:r>
-            <w:proofErr w:type="spellEnd"/>
-            <w:r>
-              <w:t xml:space="preserve"> Dev</w:t>
-            </w:r>
-          </w:p>
-        </w:tc>
-        <w:tc>
-          <w:tcPr>
-            <w:tcW w:w="0" w:type="auto"/>
-            <w:vAlign w:val="center"/>
-          </w:tcPr>
-          <w:p>
-            <w:pPr>
-              <w:cnfStyle w:val="000000100000" w:firstRow="0" w:lastRow="0" w:firstColumn="0" w:lastColumn="0" w:oddVBand="0" w:evenVBand="0" w:oddHBand="1" w:evenHBand="0" w:firstRowFirstColumn="0" w:firstRowLastColumn="0" w:lastRowFirstColumn="0" w:lastRowLastColumn="0"/>
-            </w:pPr>
-            <w:r>
-              <w:t>4</w:t>
-            </w:r>
-          </w:p>
-        </w:tc>
-        <w:tc>
-          <w:tcPr>
-            <w:tcW w:w="0" w:type="auto"/>
-            <w:vAlign w:val="center"/>
-          </w:tcPr>
-          <w:p>
-            <w:pPr>
-              <w:cnfStyle w:val="000000100000" w:firstRow="0" w:lastRow="0" w:firstColumn="0" w:lastColumn="0" w:oddVBand="0" w:evenVBand="0" w:oddHBand="1" w:evenHBand="0" w:firstRowFirstColumn="0" w:firstRowLastColumn="0" w:lastRowFirstColumn="0" w:lastRowLastColumn="0"/>
-            </w:pPr>
-            <w:r>
-              <w:t>Pendiente</w:t>
-            </w:r>
-          </w:p>
-        </w:tc>
-      </w:tr>
-      <w:tr>
-        <w:tc>
-          <w:tcPr>
-            <w:cnfStyle w:val="001000000000" w:firstRow="0" w:lastRow="0" w:firstColumn="1" w:lastColumn="0" w:oddVBand="0" w:evenVBand="0" w:oddHBand="0" w:evenHBand="0" w:firstRowFirstColumn="0" w:firstRowLastColumn="0" w:lastRowFirstColumn="0" w:lastRowLastColumn="0"/>
-            <w:tcW w:w="0" w:type="auto"/>
-            <w:vAlign w:val="center"/>
-          </w:tcPr>
-          <w:p>
-            <w:r>
-              <w:t>8.1.6</w:t>
-            </w:r>
-          </w:p>
-        </w:tc>
-        <w:tc>
-          <w:tcPr>
-            <w:tcW w:w="0" w:type="auto"/>
-            <w:vAlign w:val="center"/>
-          </w:tcPr>
-          <w:p>
-            <w:pPr>
-              <w:cnfStyle w:val="000000000000" w:firstRow="0" w:lastRow="0" w:firstColumn="0" w:lastColumn="0" w:oddVBand="0" w:evenVBand="0" w:oddHBand="0" w:evenHBand="0" w:firstRowFirstColumn="0" w:firstRowLastColumn="0" w:lastRowFirstColumn="0" w:lastRowLastColumn="0"/>
-            </w:pPr>
-            <w:r>
-              <w:t>Aplicar estilo unificado general (modo claro/oscuro opcional)</w:t>
-            </w:r>
-          </w:p>
-        </w:tc>
-        <w:tc>
-          <w:tcPr>
-            <w:tcW w:w="0" w:type="auto"/>
-            <w:vAlign w:val="center"/>
-          </w:tcPr>
-          <w:p>
-            <w:pPr>
-              <w:cnfStyle w:val="000000000000" w:firstRow="0" w:lastRow="0" w:firstColumn="0" w:lastColumn="0" w:oddVBand="0" w:evenVBand="0" w:oddHBand="0" w:evenHBand="0" w:firstRowFirstColumn="0" w:firstRowLastColumn="0" w:lastRowFirstColumn="0" w:lastRowLastColumn="0"/>
-            </w:pPr>
-            <w:proofErr w:type="spellStart"/>
-            <w:r>
-              <w:t>Frontend</w:t>
-            </w:r>
-            <w:proofErr w:type="spellEnd"/>
-            <w:r>
-              <w:t xml:space="preserve"> Dev</w:t>
-            </w:r>
-          </w:p>
-        </w:tc>
-        <w:tc>
-          <w:tcPr>
-            <w:tcW w:w="0" w:type="auto"/>
-            <w:vAlign w:val="center"/>
-          </w:tcPr>
-          <w:p>
-            <w:pPr>
-              <w:cnfStyle w:val="000000000000" w:firstRow="0" w:lastRow="0" w:firstColumn="0" w:lastColumn="0" w:oddVBand="0" w:evenVBand="0" w:oddHBand="0" w:evenHBand="0" w:firstRowFirstColumn="0" w:firstRowLastColumn="0" w:lastRowFirstColumn="0" w:lastRowLastColumn="0"/>
-            </w:pPr>
-            <w:r>
-              <w:t>4</w:t>
-            </w:r>
-          </w:p>
-        </w:tc>
-        <w:tc>
-          <w:tcPr>
-            <w:tcW w:w="0" w:type="auto"/>
-            <w:vAlign w:val="center"/>
-          </w:tcPr>
-          <w:p>
-            <w:pPr>
-              <w:cnfStyle w:val="000000000000" w:firstRow="0" w:lastRow="0" w:firstColumn="0" w:lastColumn="0" w:oddVBand="0" w:evenVBand="0" w:oddHBand="0" w:evenHBand="0" w:firstRowFirstColumn="0" w:firstRowLastColumn="0" w:lastRowFirstColumn="0" w:lastRowLastColumn="0"/>
             </w:pPr>
             <w:r>
               <w:t>Pendiente</w:t>
@@ -12613,530 +11424,6 @@
         </w:tc>
       </w:tr>
     </w:tbl>
-    <w:p>
-      <w:pPr>
-        <w:spacing w:before="100" w:beforeAutospacing="1" w:after="100" w:afterAutospacing="1" w:line="240" w:lineRule="auto"/>
-        <w:jc w:val="left"/>
-        <w:rPr>
-          <w:rFonts w:eastAsia="Times New Roman"/>
-        </w:rPr>
-      </w:pPr>
-      <w:r>
-        <w:rPr>
-          <w:rFonts w:eastAsia="Times New Roman"/>
-          <w:b/>
-          <w:bCs/>
-          <w:sz w:val="27"/>
-          <w:szCs w:val="27"/>
-        </w:rPr>
-        <w:t xml:space="preserve">Fase 2: Accesibilidad, </w:t>
-      </w:r>
-      <w:proofErr w:type="spellStart"/>
-      <w:r>
-        <w:rPr>
-          <w:rFonts w:eastAsia="Times New Roman"/>
-          <w:b/>
-          <w:bCs/>
-          <w:sz w:val="27"/>
-          <w:szCs w:val="27"/>
-        </w:rPr>
-        <w:t>Responsividad</w:t>
-      </w:r>
-      <w:proofErr w:type="spellEnd"/>
-      <w:r>
-        <w:rPr>
-          <w:rFonts w:eastAsia="Times New Roman"/>
-          <w:b/>
-          <w:bCs/>
-          <w:sz w:val="27"/>
-          <w:szCs w:val="27"/>
-        </w:rPr>
-        <w:t xml:space="preserve"> y Animaciones</w:t>
-      </w:r>
-    </w:p>
-    <w:tbl>
-      <w:tblPr>
-        <w:tblStyle w:val="Tabladecuadrcula4"/>
-        <w:tblW w:w="0" w:type="auto"/>
-        <w:tblLook w:val="04A0" w:firstRow="1" w:lastRow="0" w:firstColumn="1" w:lastColumn="0" w:noHBand="0" w:noVBand="1"/>
-      </w:tblPr>
-      <w:tblGrid>
-        <w:gridCol w:w="816"/>
-        <w:gridCol w:w="3440"/>
-        <w:gridCol w:w="1543"/>
-        <w:gridCol w:w="1532"/>
-        <w:gridCol w:w="1163"/>
-      </w:tblGrid>
-      <w:tr>
-        <w:trPr>
-          <w:cnfStyle w:val="100000000000" w:firstRow="1" w:lastRow="0" w:firstColumn="0" w:lastColumn="0" w:oddVBand="0" w:evenVBand="0" w:oddHBand="0" w:evenHBand="0" w:firstRowFirstColumn="0" w:firstRowLastColumn="0" w:lastRowFirstColumn="0" w:lastRowLastColumn="0"/>
-        </w:trPr>
-        <w:tc>
-          <w:tcPr>
-            <w:cnfStyle w:val="001000000000" w:firstRow="0" w:lastRow="0" w:firstColumn="1" w:lastColumn="0" w:oddVBand="0" w:evenVBand="0" w:oddHBand="0" w:evenHBand="0" w:firstRowFirstColumn="0" w:firstRowLastColumn="0" w:lastRowFirstColumn="0" w:lastRowLastColumn="0"/>
-            <w:tcW w:w="0" w:type="auto"/>
-            <w:vAlign w:val="center"/>
-            <w:hideMark/>
-          </w:tcPr>
-          <w:p>
-            <w:r>
-              <w:rPr>
-                <w:b w:val="0"/>
-                <w:bCs w:val="0"/>
-              </w:rPr>
-              <w:t>ID</w:t>
-            </w:r>
-          </w:p>
-        </w:tc>
-        <w:tc>
-          <w:tcPr>
-            <w:tcW w:w="0" w:type="auto"/>
-            <w:vAlign w:val="center"/>
-            <w:hideMark/>
-          </w:tcPr>
-          <w:p>
-            <w:pPr>
-              <w:cnfStyle w:val="100000000000" w:firstRow="1" w:lastRow="0" w:firstColumn="0" w:lastColumn="0" w:oddVBand="0" w:evenVBand="0" w:oddHBand="0" w:evenHBand="0" w:firstRowFirstColumn="0" w:firstRowLastColumn="0" w:lastRowFirstColumn="0" w:lastRowLastColumn="0"/>
-            </w:pPr>
-            <w:r>
-              <w:rPr>
-                <w:b w:val="0"/>
-                <w:bCs w:val="0"/>
-              </w:rPr>
-              <w:t>Tarea</w:t>
-            </w:r>
-          </w:p>
-        </w:tc>
-        <w:tc>
-          <w:tcPr>
-            <w:tcW w:w="0" w:type="auto"/>
-            <w:vAlign w:val="center"/>
-            <w:hideMark/>
-          </w:tcPr>
-          <w:p>
-            <w:pPr>
-              <w:cnfStyle w:val="100000000000" w:firstRow="1" w:lastRow="0" w:firstColumn="0" w:lastColumn="0" w:oddVBand="0" w:evenVBand="0" w:oddHBand="0" w:evenHBand="0" w:firstRowFirstColumn="0" w:firstRowLastColumn="0" w:lastRowFirstColumn="0" w:lastRowLastColumn="0"/>
-            </w:pPr>
-            <w:r>
-              <w:rPr>
-                <w:b w:val="0"/>
-                <w:bCs w:val="0"/>
-              </w:rPr>
-              <w:t>Responsable</w:t>
-            </w:r>
-          </w:p>
-        </w:tc>
-        <w:tc>
-          <w:tcPr>
-            <w:tcW w:w="0" w:type="auto"/>
-            <w:vAlign w:val="center"/>
-            <w:hideMark/>
-          </w:tcPr>
-          <w:p>
-            <w:pPr>
-              <w:cnfStyle w:val="100000000000" w:firstRow="1" w:lastRow="0" w:firstColumn="0" w:lastColumn="0" w:oddVBand="0" w:evenVBand="0" w:oddHBand="0" w:evenHBand="0" w:firstRowFirstColumn="0" w:firstRowLastColumn="0" w:lastRowFirstColumn="0" w:lastRowLastColumn="0"/>
-            </w:pPr>
-            <w:r>
-              <w:rPr>
-                <w:b w:val="0"/>
-                <w:bCs w:val="0"/>
-              </w:rPr>
-              <w:t>Estimación (Horas)</w:t>
-            </w:r>
-          </w:p>
-        </w:tc>
-        <w:tc>
-          <w:tcPr>
-            <w:tcW w:w="0" w:type="auto"/>
-            <w:vAlign w:val="center"/>
-            <w:hideMark/>
-          </w:tcPr>
-          <w:p>
-            <w:pPr>
-              <w:cnfStyle w:val="100000000000" w:firstRow="1" w:lastRow="0" w:firstColumn="0" w:lastColumn="0" w:oddVBand="0" w:evenVBand="0" w:oddHBand="0" w:evenHBand="0" w:firstRowFirstColumn="0" w:firstRowLastColumn="0" w:lastRowFirstColumn="0" w:lastRowLastColumn="0"/>
-            </w:pPr>
-            <w:r>
-              <w:rPr>
-                <w:b w:val="0"/>
-                <w:bCs w:val="0"/>
-              </w:rPr>
-              <w:t>Estado</w:t>
-            </w:r>
-          </w:p>
-        </w:tc>
-      </w:tr>
-      <w:tr>
-        <w:trPr>
-          <w:cnfStyle w:val="000000100000" w:firstRow="0" w:lastRow="0" w:firstColumn="0" w:lastColumn="0" w:oddVBand="0" w:evenVBand="0" w:oddHBand="1" w:evenHBand="0" w:firstRowFirstColumn="0" w:firstRowLastColumn="0" w:lastRowFirstColumn="0" w:lastRowLastColumn="0"/>
-        </w:trPr>
-        <w:tc>
-          <w:tcPr>
-            <w:cnfStyle w:val="001000000000" w:firstRow="0" w:lastRow="0" w:firstColumn="1" w:lastColumn="0" w:oddVBand="0" w:evenVBand="0" w:oddHBand="0" w:evenHBand="0" w:firstRowFirstColumn="0" w:firstRowLastColumn="0" w:lastRowFirstColumn="0" w:lastRowLastColumn="0"/>
-            <w:tcW w:w="0" w:type="auto"/>
-            <w:vAlign w:val="center"/>
-            <w:hideMark/>
-          </w:tcPr>
-          <w:p>
-            <w:r>
-              <w:t>8.1.7</w:t>
-            </w:r>
-          </w:p>
-        </w:tc>
-        <w:tc>
-          <w:tcPr>
-            <w:tcW w:w="0" w:type="auto"/>
-            <w:vAlign w:val="center"/>
-            <w:hideMark/>
-          </w:tcPr>
-          <w:p>
-            <w:pPr>
-              <w:cnfStyle w:val="000000100000" w:firstRow="0" w:lastRow="0" w:firstColumn="0" w:lastColumn="0" w:oddVBand="0" w:evenVBand="0" w:oddHBand="1" w:evenHBand="0" w:firstRowFirstColumn="0" w:firstRowLastColumn="0" w:lastRowFirstColumn="0" w:lastRowLastColumn="0"/>
-            </w:pPr>
-            <w:r>
-              <w:t>Revisar contraste de color, tamaño de fuentes y etiquetas ARIA para accesibilidad</w:t>
-            </w:r>
-          </w:p>
-        </w:tc>
-        <w:tc>
-          <w:tcPr>
-            <w:tcW w:w="0" w:type="auto"/>
-            <w:vAlign w:val="center"/>
-            <w:hideMark/>
-          </w:tcPr>
-          <w:p>
-            <w:pPr>
-              <w:cnfStyle w:val="000000100000" w:firstRow="0" w:lastRow="0" w:firstColumn="0" w:lastColumn="0" w:oddVBand="0" w:evenVBand="0" w:oddHBand="1" w:evenHBand="0" w:firstRowFirstColumn="0" w:firstRowLastColumn="0" w:lastRowFirstColumn="0" w:lastRowLastColumn="0"/>
-            </w:pPr>
-            <w:r>
-              <w:t xml:space="preserve">UX/UI </w:t>
-            </w:r>
-            <w:proofErr w:type="spellStart"/>
-            <w:r>
-              <w:t>Designer</w:t>
-            </w:r>
-            <w:proofErr w:type="spellEnd"/>
-          </w:p>
-        </w:tc>
-        <w:tc>
-          <w:tcPr>
-            <w:tcW w:w="0" w:type="auto"/>
-            <w:vAlign w:val="center"/>
-            <w:hideMark/>
-          </w:tcPr>
-          <w:p>
-            <w:pPr>
-              <w:cnfStyle w:val="000000100000" w:firstRow="0" w:lastRow="0" w:firstColumn="0" w:lastColumn="0" w:oddVBand="0" w:evenVBand="0" w:oddHBand="1" w:evenHBand="0" w:firstRowFirstColumn="0" w:firstRowLastColumn="0" w:lastRowFirstColumn="0" w:lastRowLastColumn="0"/>
-            </w:pPr>
-            <w:r>
-              <w:t>3</w:t>
-            </w:r>
-          </w:p>
-        </w:tc>
-        <w:tc>
-          <w:tcPr>
-            <w:tcW w:w="0" w:type="auto"/>
-            <w:vAlign w:val="center"/>
-            <w:hideMark/>
-          </w:tcPr>
-          <w:p>
-            <w:pPr>
-              <w:cnfStyle w:val="000000100000" w:firstRow="0" w:lastRow="0" w:firstColumn="0" w:lastColumn="0" w:oddVBand="0" w:evenVBand="0" w:oddHBand="1" w:evenHBand="0" w:firstRowFirstColumn="0" w:firstRowLastColumn="0" w:lastRowFirstColumn="0" w:lastRowLastColumn="0"/>
-            </w:pPr>
-            <w:r>
-              <w:t>Pendiente</w:t>
-            </w:r>
-          </w:p>
-        </w:tc>
-      </w:tr>
-      <w:tr>
-        <w:tc>
-          <w:tcPr>
-            <w:cnfStyle w:val="001000000000" w:firstRow="0" w:lastRow="0" w:firstColumn="1" w:lastColumn="0" w:oddVBand="0" w:evenVBand="0" w:oddHBand="0" w:evenHBand="0" w:firstRowFirstColumn="0" w:firstRowLastColumn="0" w:lastRowFirstColumn="0" w:lastRowLastColumn="0"/>
-            <w:tcW w:w="0" w:type="auto"/>
-            <w:vAlign w:val="center"/>
-            <w:hideMark/>
-          </w:tcPr>
-          <w:p>
-            <w:r>
-              <w:t>8.1.8</w:t>
-            </w:r>
-          </w:p>
-        </w:tc>
-        <w:tc>
-          <w:tcPr>
-            <w:tcW w:w="0" w:type="auto"/>
-            <w:vAlign w:val="center"/>
-            <w:hideMark/>
-          </w:tcPr>
-          <w:p>
-            <w:pPr>
-              <w:cnfStyle w:val="000000000000" w:firstRow="0" w:lastRow="0" w:firstColumn="0" w:lastColumn="0" w:oddVBand="0" w:evenVBand="0" w:oddHBand="0" w:evenHBand="0" w:firstRowFirstColumn="0" w:firstRowLastColumn="0" w:lastRowFirstColumn="0" w:lastRowLastColumn="0"/>
-            </w:pPr>
-            <w:r>
-              <w:t xml:space="preserve">Optimizar vistas para pantallas móviles y </w:t>
-            </w:r>
-            <w:proofErr w:type="spellStart"/>
-            <w:r>
-              <w:t>tablets</w:t>
-            </w:r>
-            <w:proofErr w:type="spellEnd"/>
-            <w:r>
-              <w:t xml:space="preserve"> (</w:t>
-            </w:r>
-            <w:proofErr w:type="spellStart"/>
-            <w:r>
-              <w:t>breakpoints</w:t>
-            </w:r>
-            <w:proofErr w:type="spellEnd"/>
-            <w:r>
-              <w:t xml:space="preserve"> y </w:t>
-            </w:r>
-            <w:proofErr w:type="spellStart"/>
-            <w:r>
-              <w:t>grid</w:t>
-            </w:r>
-            <w:proofErr w:type="spellEnd"/>
-            <w:r>
-              <w:t xml:space="preserve"> adaptativo)</w:t>
-            </w:r>
-          </w:p>
-        </w:tc>
-        <w:tc>
-          <w:tcPr>
-            <w:tcW w:w="0" w:type="auto"/>
-            <w:vAlign w:val="center"/>
-            <w:hideMark/>
-          </w:tcPr>
-          <w:p>
-            <w:pPr>
-              <w:cnfStyle w:val="000000000000" w:firstRow="0" w:lastRow="0" w:firstColumn="0" w:lastColumn="0" w:oddVBand="0" w:evenVBand="0" w:oddHBand="0" w:evenHBand="0" w:firstRowFirstColumn="0" w:firstRowLastColumn="0" w:lastRowFirstColumn="0" w:lastRowLastColumn="0"/>
-            </w:pPr>
-            <w:proofErr w:type="spellStart"/>
-            <w:r>
-              <w:t>Frontend</w:t>
-            </w:r>
-            <w:proofErr w:type="spellEnd"/>
-            <w:r>
-              <w:t xml:space="preserve"> Dev</w:t>
-            </w:r>
-          </w:p>
-        </w:tc>
-        <w:tc>
-          <w:tcPr>
-            <w:tcW w:w="0" w:type="auto"/>
-            <w:vAlign w:val="center"/>
-            <w:hideMark/>
-          </w:tcPr>
-          <w:p>
-            <w:pPr>
-              <w:cnfStyle w:val="000000000000" w:firstRow="0" w:lastRow="0" w:firstColumn="0" w:lastColumn="0" w:oddVBand="0" w:evenVBand="0" w:oddHBand="0" w:evenHBand="0" w:firstRowFirstColumn="0" w:firstRowLastColumn="0" w:lastRowFirstColumn="0" w:lastRowLastColumn="0"/>
-            </w:pPr>
-            <w:r>
-              <w:t>5</w:t>
-            </w:r>
-          </w:p>
-        </w:tc>
-        <w:tc>
-          <w:tcPr>
-            <w:tcW w:w="0" w:type="auto"/>
-            <w:vAlign w:val="center"/>
-            <w:hideMark/>
-          </w:tcPr>
-          <w:p>
-            <w:pPr>
-              <w:cnfStyle w:val="000000000000" w:firstRow="0" w:lastRow="0" w:firstColumn="0" w:lastColumn="0" w:oddVBand="0" w:evenVBand="0" w:oddHBand="0" w:evenHBand="0" w:firstRowFirstColumn="0" w:firstRowLastColumn="0" w:lastRowFirstColumn="0" w:lastRowLastColumn="0"/>
-            </w:pPr>
-            <w:r>
-              <w:t>Pendiente</w:t>
-            </w:r>
-          </w:p>
-        </w:tc>
-      </w:tr>
-      <w:tr>
-        <w:trPr>
-          <w:cnfStyle w:val="000000100000" w:firstRow="0" w:lastRow="0" w:firstColumn="0" w:lastColumn="0" w:oddVBand="0" w:evenVBand="0" w:oddHBand="1" w:evenHBand="0" w:firstRowFirstColumn="0" w:firstRowLastColumn="0" w:lastRowFirstColumn="0" w:lastRowLastColumn="0"/>
-          <w:trHeight w:val="210"/>
-        </w:trPr>
-        <w:tc>
-          <w:tcPr>
-            <w:cnfStyle w:val="001000000000" w:firstRow="0" w:lastRow="0" w:firstColumn="1" w:lastColumn="0" w:oddVBand="0" w:evenVBand="0" w:oddHBand="0" w:evenHBand="0" w:firstRowFirstColumn="0" w:firstRowLastColumn="0" w:lastRowFirstColumn="0" w:lastRowLastColumn="0"/>
-            <w:tcW w:w="0" w:type="auto"/>
-            <w:vAlign w:val="center"/>
-            <w:hideMark/>
-          </w:tcPr>
-          <w:p>
-            <w:r>
-              <w:lastRenderedPageBreak/>
-              <w:t>8.1.9</w:t>
-            </w:r>
-          </w:p>
-        </w:tc>
-        <w:tc>
-          <w:tcPr>
-            <w:tcW w:w="0" w:type="auto"/>
-            <w:vAlign w:val="center"/>
-            <w:hideMark/>
-          </w:tcPr>
-          <w:p>
-            <w:pPr>
-              <w:cnfStyle w:val="000000100000" w:firstRow="0" w:lastRow="0" w:firstColumn="0" w:lastColumn="0" w:oddVBand="0" w:evenVBand="0" w:oddHBand="1" w:evenHBand="0" w:firstRowFirstColumn="0" w:firstRowLastColumn="0" w:lastRowFirstColumn="0" w:lastRowLastColumn="0"/>
-            </w:pPr>
-            <w:r>
-              <w:t xml:space="preserve">Implementar animaciones suaves en botones, </w:t>
-            </w:r>
-            <w:proofErr w:type="spellStart"/>
-            <w:r>
-              <w:t>cards</w:t>
-            </w:r>
-            <w:proofErr w:type="spellEnd"/>
-            <w:r>
-              <w:t xml:space="preserve"> y transiciones de páginas</w:t>
-            </w:r>
-          </w:p>
-        </w:tc>
-        <w:tc>
-          <w:tcPr>
-            <w:tcW w:w="0" w:type="auto"/>
-            <w:vAlign w:val="center"/>
-            <w:hideMark/>
-          </w:tcPr>
-          <w:p>
-            <w:pPr>
-              <w:cnfStyle w:val="000000100000" w:firstRow="0" w:lastRow="0" w:firstColumn="0" w:lastColumn="0" w:oddVBand="0" w:evenVBand="0" w:oddHBand="1" w:evenHBand="0" w:firstRowFirstColumn="0" w:firstRowLastColumn="0" w:lastRowFirstColumn="0" w:lastRowLastColumn="0"/>
-            </w:pPr>
-            <w:proofErr w:type="spellStart"/>
-            <w:r>
-              <w:t>Frontend</w:t>
-            </w:r>
-            <w:proofErr w:type="spellEnd"/>
-            <w:r>
-              <w:t xml:space="preserve"> Dev</w:t>
-            </w:r>
-          </w:p>
-        </w:tc>
-        <w:tc>
-          <w:tcPr>
-            <w:tcW w:w="0" w:type="auto"/>
-            <w:vAlign w:val="center"/>
-            <w:hideMark/>
-          </w:tcPr>
-          <w:p>
-            <w:pPr>
-              <w:cnfStyle w:val="000000100000" w:firstRow="0" w:lastRow="0" w:firstColumn="0" w:lastColumn="0" w:oddVBand="0" w:evenVBand="0" w:oddHBand="1" w:evenHBand="0" w:firstRowFirstColumn="0" w:firstRowLastColumn="0" w:lastRowFirstColumn="0" w:lastRowLastColumn="0"/>
-            </w:pPr>
-            <w:r>
-              <w:t>4</w:t>
-            </w:r>
-          </w:p>
-        </w:tc>
-        <w:tc>
-          <w:tcPr>
-            <w:tcW w:w="0" w:type="auto"/>
-            <w:vAlign w:val="center"/>
-            <w:hideMark/>
-          </w:tcPr>
-          <w:p>
-            <w:pPr>
-              <w:cnfStyle w:val="000000100000" w:firstRow="0" w:lastRow="0" w:firstColumn="0" w:lastColumn="0" w:oddVBand="0" w:evenVBand="0" w:oddHBand="1" w:evenHBand="0" w:firstRowFirstColumn="0" w:firstRowLastColumn="0" w:lastRowFirstColumn="0" w:lastRowLastColumn="0"/>
-            </w:pPr>
-            <w:r>
-              <w:t>Pendiente</w:t>
-            </w:r>
-          </w:p>
-        </w:tc>
-      </w:tr>
-      <w:tr>
-        <w:tc>
-          <w:tcPr>
-            <w:cnfStyle w:val="001000000000" w:firstRow="0" w:lastRow="0" w:firstColumn="1" w:lastColumn="0" w:oddVBand="0" w:evenVBand="0" w:oddHBand="0" w:evenHBand="0" w:firstRowFirstColumn="0" w:firstRowLastColumn="0" w:lastRowFirstColumn="0" w:lastRowLastColumn="0"/>
-            <w:tcW w:w="0" w:type="auto"/>
-            <w:vAlign w:val="center"/>
-            <w:hideMark/>
-          </w:tcPr>
-          <w:p>
-            <w:r>
-              <w:t>8.1.10</w:t>
-            </w:r>
-          </w:p>
-        </w:tc>
-        <w:tc>
-          <w:tcPr>
-            <w:tcW w:w="0" w:type="auto"/>
-            <w:vAlign w:val="center"/>
-            <w:hideMark/>
-          </w:tcPr>
-          <w:p>
-            <w:pPr>
-              <w:cnfStyle w:val="000000000000" w:firstRow="0" w:lastRow="0" w:firstColumn="0" w:lastColumn="0" w:oddVBand="0" w:evenVBand="0" w:oddHBand="0" w:evenHBand="0" w:firstRowFirstColumn="0" w:firstRowLastColumn="0" w:lastRowFirstColumn="0" w:lastRowLastColumn="0"/>
-            </w:pPr>
-            <w:r>
-              <w:t>Validar experiencia general del usuario en todos los roles y dispositivos</w:t>
-            </w:r>
-          </w:p>
-        </w:tc>
-        <w:tc>
-          <w:tcPr>
-            <w:tcW w:w="0" w:type="auto"/>
-            <w:vAlign w:val="center"/>
-            <w:hideMark/>
-          </w:tcPr>
-          <w:p>
-            <w:pPr>
-              <w:cnfStyle w:val="000000000000" w:firstRow="0" w:lastRow="0" w:firstColumn="0" w:lastColumn="0" w:oddVBand="0" w:evenVBand="0" w:oddHBand="0" w:evenHBand="0" w:firstRowFirstColumn="0" w:firstRowLastColumn="0" w:lastRowFirstColumn="0" w:lastRowLastColumn="0"/>
-            </w:pPr>
-            <w:r>
-              <w:t xml:space="preserve">QA </w:t>
-            </w:r>
-            <w:proofErr w:type="spellStart"/>
-            <w:r>
-              <w:t>Engineer</w:t>
-            </w:r>
-            <w:proofErr w:type="spellEnd"/>
-          </w:p>
-        </w:tc>
-        <w:tc>
-          <w:tcPr>
-            <w:tcW w:w="0" w:type="auto"/>
-            <w:vAlign w:val="center"/>
-            <w:hideMark/>
-          </w:tcPr>
-          <w:p>
-            <w:pPr>
-              <w:cnfStyle w:val="000000000000" w:firstRow="0" w:lastRow="0" w:firstColumn="0" w:lastColumn="0" w:oddVBand="0" w:evenVBand="0" w:oddHBand="0" w:evenHBand="0" w:firstRowFirstColumn="0" w:firstRowLastColumn="0" w:lastRowFirstColumn="0" w:lastRowLastColumn="0"/>
-            </w:pPr>
-            <w:r>
-              <w:t>3</w:t>
-            </w:r>
-          </w:p>
-        </w:tc>
-        <w:tc>
-          <w:tcPr>
-            <w:tcW w:w="0" w:type="auto"/>
-            <w:vAlign w:val="center"/>
-            <w:hideMark/>
-          </w:tcPr>
-          <w:p>
-            <w:pPr>
-              <w:cnfStyle w:val="000000000000" w:firstRow="0" w:lastRow="0" w:firstColumn="0" w:lastColumn="0" w:oddVBand="0" w:evenVBand="0" w:oddHBand="0" w:evenHBand="0" w:firstRowFirstColumn="0" w:firstRowLastColumn="0" w:lastRowFirstColumn="0" w:lastRowLastColumn="0"/>
-            </w:pPr>
-            <w:r>
-              <w:t>Pendiente</w:t>
-            </w:r>
-          </w:p>
-        </w:tc>
-      </w:tr>
-    </w:tbl>
-    <w:p>
-      <w:pPr>
-        <w:ind w:left="708"/>
-        <w:rPr>
-          <w:b/>
-          <w:bCs/>
-          <w:sz w:val="32"/>
-          <w:szCs w:val="32"/>
-        </w:rPr>
-      </w:pPr>
-    </w:p>
     <w:p>
       <w:pPr>
         <w:pStyle w:val="Ttulo1"/>
@@ -13232,33 +11519,23 @@
           </w:tcPr>
           <w:p>
             <w:r>
-              <w:t xml:space="preserve">UX/UI </w:t>
-            </w:r>
-            <w:proofErr w:type="spellStart"/>
-            <w:r>
-              <w:t>Design</w:t>
-            </w:r>
-            <w:proofErr w:type="spellEnd"/>
-          </w:p>
-        </w:tc>
-        <w:tc>
-          <w:tcPr>
-            <w:tcW w:w="0" w:type="auto"/>
-            <w:vAlign w:val="center"/>
-            <w:hideMark/>
-          </w:tcPr>
-          <w:p>
-            <w:pPr>
-              <w:cnfStyle w:val="000000100000" w:firstRow="0" w:lastRow="0" w:firstColumn="0" w:lastColumn="0" w:oddVBand="0" w:evenVBand="0" w:oddHBand="1" w:evenHBand="0" w:firstRowFirstColumn="0" w:firstRowLastColumn="0" w:lastRowFirstColumn="0" w:lastRowLastColumn="0"/>
-            </w:pPr>
-            <w:r>
-              <w:t xml:space="preserve">UX/UI </w:t>
-            </w:r>
-            <w:proofErr w:type="spellStart"/>
-            <w:r>
-              <w:t>Designer</w:t>
-            </w:r>
-            <w:proofErr w:type="spellEnd"/>
+              <w:t>UX/UI Design</w:t>
+            </w:r>
+          </w:p>
+        </w:tc>
+        <w:tc>
+          <w:tcPr>
+            <w:tcW w:w="0" w:type="auto"/>
+            <w:vAlign w:val="center"/>
+            <w:hideMark/>
+          </w:tcPr>
+          <w:p>
+            <w:pPr>
+              <w:cnfStyle w:val="000000100000" w:firstRow="0" w:lastRow="0" w:firstColumn="0" w:lastColumn="0" w:oddVBand="0" w:evenVBand="0" w:oddHBand="1" w:evenHBand="0" w:firstRowFirstColumn="0" w:firstRowLastColumn="0" w:lastRowFirstColumn="0" w:lastRowLastColumn="0"/>
+            </w:pPr>
+            <w:r>
+              <w:t>UX/UI Designer</w:t>
+            </w:r>
           </w:p>
         </w:tc>
         <w:tc>
@@ -13293,13 +11570,8 @@
           </w:tcPr>
           <w:p>
             <w:r>
-              <w:t xml:space="preserve">Desarrollo </w:t>
-            </w:r>
-            <w:proofErr w:type="spellStart"/>
-            <w:r>
-              <w:t>Frontend</w:t>
-            </w:r>
-            <w:proofErr w:type="spellEnd"/>
+              <w:t>Desarrollo Frontend</w:t>
+            </w:r>
           </w:p>
         </w:tc>
         <w:tc>
@@ -13312,13 +11584,8 @@
             <w:pPr>
               <w:cnfStyle w:val="000000000000" w:firstRow="0" w:lastRow="0" w:firstColumn="0" w:lastColumn="0" w:oddVBand="0" w:evenVBand="0" w:oddHBand="0" w:evenHBand="0" w:firstRowFirstColumn="0" w:firstRowLastColumn="0" w:lastRowFirstColumn="0" w:lastRowLastColumn="0"/>
             </w:pPr>
-            <w:proofErr w:type="spellStart"/>
-            <w:r>
-              <w:t>Frontend</w:t>
-            </w:r>
-            <w:proofErr w:type="spellEnd"/>
-            <w:r>
-              <w:t xml:space="preserve"> Dev</w:t>
+            <w:r>
+              <w:t>Frontend Dev</w:t>
             </w:r>
           </w:p>
         </w:tc>
@@ -13355,32 +11622,22 @@
           </w:tcPr>
           <w:p>
             <w:r>
-              <w:t xml:space="preserve">Desarrollo </w:t>
-            </w:r>
-            <w:proofErr w:type="spellStart"/>
-            <w:r>
-              <w:t>Backend</w:t>
-            </w:r>
-            <w:proofErr w:type="spellEnd"/>
-          </w:p>
-        </w:tc>
-        <w:tc>
-          <w:tcPr>
-            <w:tcW w:w="0" w:type="auto"/>
-            <w:vAlign w:val="center"/>
-            <w:hideMark/>
-          </w:tcPr>
-          <w:p>
-            <w:pPr>
-              <w:cnfStyle w:val="000000100000" w:firstRow="0" w:lastRow="0" w:firstColumn="0" w:lastColumn="0" w:oddVBand="0" w:evenVBand="0" w:oddHBand="1" w:evenHBand="0" w:firstRowFirstColumn="0" w:firstRowLastColumn="0" w:lastRowFirstColumn="0" w:lastRowLastColumn="0"/>
-            </w:pPr>
-            <w:proofErr w:type="spellStart"/>
-            <w:r>
-              <w:t>Backend</w:t>
-            </w:r>
-            <w:proofErr w:type="spellEnd"/>
-            <w:r>
-              <w:t xml:space="preserve"> Dev</w:t>
+              <w:t>Desarrollo Backend</w:t>
+            </w:r>
+          </w:p>
+        </w:tc>
+        <w:tc>
+          <w:tcPr>
+            <w:tcW w:w="0" w:type="auto"/>
+            <w:vAlign w:val="center"/>
+            <w:hideMark/>
+          </w:tcPr>
+          <w:p>
+            <w:pPr>
+              <w:cnfStyle w:val="000000100000" w:firstRow="0" w:lastRow="0" w:firstColumn="0" w:lastColumn="0" w:oddVBand="0" w:evenVBand="0" w:oddHBand="1" w:evenHBand="0" w:firstRowFirstColumn="0" w:firstRowLastColumn="0" w:lastRowFirstColumn="0" w:lastRowLastColumn="0"/>
+            </w:pPr>
+            <w:r>
+              <w:t>Backend Dev</w:t>
             </w:r>
           </w:p>
         </w:tc>
@@ -13578,13 +11835,8 @@
               <w:cnfStyle w:val="000000100000" w:firstRow="0" w:lastRow="0" w:firstColumn="0" w:lastColumn="0" w:oddVBand="0" w:evenVBand="0" w:oddHBand="1" w:evenHBand="0" w:firstRowFirstColumn="0" w:firstRowLastColumn="0" w:lastRowFirstColumn="0" w:lastRowLastColumn="0"/>
             </w:pPr>
             <w:r>
-              <w:t xml:space="preserve">QA </w:t>
-            </w:r>
-            <w:proofErr w:type="spellStart"/>
-            <w:r>
-              <w:t>Engineer</w:t>
-            </w:r>
-            <w:proofErr w:type="spellEnd"/>
+              <w:t>QA Engineer</w:t>
+            </w:r>
           </w:p>
         </w:tc>
         <w:tc>
@@ -13617,19 +11869,11 @@
             <w:hideMark/>
           </w:tcPr>
           <w:p>
-            <w:proofErr w:type="gramStart"/>
             <w:r>
               <w:rPr>
                 <w:rStyle w:val="Textoennegrita"/>
               </w:rPr>
-              <w:t>Total</w:t>
-            </w:r>
-            <w:proofErr w:type="gramEnd"/>
-            <w:r>
-              <w:rPr>
-                <w:rStyle w:val="Textoennegrita"/>
-              </w:rPr>
-              <w:t xml:space="preserve"> General</w:t>
+              <w:t>Total General</w:t>
             </w:r>
           </w:p>
         </w:tc>
@@ -19884,6 +18128,7 @@
   <w:style w:type="character" w:default="1" w:styleId="Fuentedeprrafopredeter">
     <w:name w:val="Default Paragraph Font"/>
     <w:uiPriority w:val="1"/>
+    <w:semiHidden/>
     <w:unhideWhenUsed/>
   </w:style>
   <w:style w:type="table" w:default="1" w:styleId="Tablanormal">

</xml_diff>